<commit_message>
Several updates for suitable packaging.
</commit_message>
<xml_diff>
--- a/branches/wsjtx/WSJT-X_Quick_Start_Guide.docx
+++ b/branches/wsjtx/WSJT-X_Quick_Start_Guide.docx
@@ -1,6 +1,6 @@
 
 <file path=word/document.xml><?xml version="1.0" encoding="utf-8"?>
-<w:document xmlns:ve="http://schemas.openxmlformats.org/markup-compatibility/2006" xmlns:o="urn:schemas-microsoft-com:office:office" xmlns:r="http://schemas.openxmlformats.org/officeDocument/2006/relationships" xmlns:m="http://schemas.openxmlformats.org/officeDocument/2006/math" xmlns:v="urn:schemas-microsoft-com:vml" xmlns:wp="http://schemas.openxmlformats.org/drawingml/2006/wordprocessingDrawing" xmlns:w10="urn:schemas-microsoft-com:office:word" xmlns:w="http://schemas.openxmlformats.org/wordprocessingml/2006/main" xmlns:wne="http://schemas.microsoft.com/office/word/2006/wordml">
+<w:document xmlns:wpc="http://schemas.microsoft.com/office/word/2010/wordprocessingCanvas" xmlns:mc="http://schemas.openxmlformats.org/markup-compatibility/2006" xmlns:o="urn:schemas-microsoft-com:office:office" xmlns:r="http://schemas.openxmlformats.org/officeDocument/2006/relationships" xmlns:m="http://schemas.openxmlformats.org/officeDocument/2006/math" xmlns:v="urn:schemas-microsoft-com:vml" xmlns:wp14="http://schemas.microsoft.com/office/word/2010/wordprocessingDrawing" xmlns:wp="http://schemas.openxmlformats.org/drawingml/2006/wordprocessingDrawing" xmlns:w10="urn:schemas-microsoft-com:office:word" xmlns:w="http://schemas.openxmlformats.org/wordprocessingml/2006/main" xmlns:w14="http://schemas.microsoft.com/office/word/2010/wordml" xmlns:wpg="http://schemas.microsoft.com/office/word/2010/wordprocessingGroup" xmlns:wpi="http://schemas.microsoft.com/office/word/2010/wordprocessingInk" xmlns:wne="http://schemas.microsoft.com/office/word/2006/wordml" xmlns:wps="http://schemas.microsoft.com/office/word/2010/wordprocessingShape" mc:Ignorable="w14 wp14">
   <w:body>
     <w:p>
       <w:pPr>
@@ -58,15 +58,23 @@
           <w:sz w:val="24"/>
           <w:szCs w:val="24"/>
         </w:rPr>
-        <w:t>ion of WSJT that implements JT9 —</w:t>
-      </w:r>
-      <w:r>
-        <w:rPr>
-          <w:rFonts w:ascii="Arial" w:hAnsi="Arial" w:cs="Arial"/>
-          <w:sz w:val="24"/>
-          <w:szCs w:val="24"/>
-        </w:rPr>
-        <w:t xml:space="preserve"> a</w:t>
+        <w:t xml:space="preserve">ion of WSJT </w:t>
+      </w:r>
+      <w:r>
+        <w:rPr>
+          <w:rFonts w:ascii="Arial" w:hAnsi="Arial" w:cs="Arial"/>
+          <w:sz w:val="24"/>
+          <w:szCs w:val="24"/>
+        </w:rPr>
+        <w:t xml:space="preserve">implementing JT9, </w:t>
+      </w:r>
+      <w:r>
+        <w:rPr>
+          <w:rFonts w:ascii="Arial" w:hAnsi="Arial" w:cs="Arial"/>
+          <w:sz w:val="24"/>
+          <w:szCs w:val="24"/>
+        </w:rPr>
+        <w:t>a</w:t>
       </w:r>
       <w:r>
         <w:rPr>
@@ -82,7 +90,7 @@
           <w:sz w:val="24"/>
           <w:szCs w:val="24"/>
         </w:rPr>
-        <w:t>new mode designed especially for amateur use on the MF and LF</w:t>
+        <w:t>new mode designed especially for use on the MF and LF</w:t>
       </w:r>
       <w:r>
         <w:rPr>
@@ -130,7 +138,23 @@
           <w:sz w:val="24"/>
           <w:szCs w:val="24"/>
         </w:rPr>
-        <w:t>hey use identical message</w:t>
+        <w:t xml:space="preserve">hey use </w:t>
+      </w:r>
+      <w:r>
+        <w:rPr>
+          <w:rFonts w:ascii="Arial" w:hAnsi="Arial" w:cs="Arial"/>
+          <w:sz w:val="24"/>
+          <w:szCs w:val="24"/>
+        </w:rPr>
+        <w:t xml:space="preserve">nearly </w:t>
+      </w:r>
+      <w:r>
+        <w:rPr>
+          <w:rFonts w:ascii="Arial" w:hAnsi="Arial" w:cs="Arial"/>
+          <w:sz w:val="24"/>
+          <w:szCs w:val="24"/>
+        </w:rPr>
+        <w:t>identical message</w:t>
       </w:r>
       <w:r>
         <w:rPr>
@@ -250,249 +274,7 @@
           <w:sz w:val="24"/>
           <w:szCs w:val="24"/>
         </w:rPr>
-        <w:t>472 kHz, and 137 kHz bands.  It offers five choices for the</w:t>
-      </w:r>
-      <w:r>
-        <w:rPr>
-          <w:rFonts w:ascii="Arial" w:hAnsi="Arial" w:cs="Arial"/>
-          <w:sz w:val="24"/>
-          <w:szCs w:val="24"/>
-        </w:rPr>
-        <w:t xml:space="preserve"> duration </w:t>
-      </w:r>
-      <w:r>
-        <w:rPr>
-          <w:rFonts w:ascii="Arial" w:hAnsi="Arial" w:cs="Arial"/>
-          <w:sz w:val="24"/>
-          <w:szCs w:val="24"/>
-        </w:rPr>
-        <w:t xml:space="preserve">of timed T/R sequences: </w:t>
-      </w:r>
-      <w:r>
-        <w:rPr>
-          <w:rFonts w:ascii="Arial" w:hAnsi="Arial" w:cs="Arial"/>
-          <w:sz w:val="24"/>
-          <w:szCs w:val="24"/>
-        </w:rPr>
-        <w:t xml:space="preserve">the </w:t>
-      </w:r>
-      <w:proofErr w:type="spellStart"/>
-      <w:r>
-        <w:rPr>
-          <w:rFonts w:ascii="Arial" w:hAnsi="Arial" w:cs="Arial"/>
-          <w:sz w:val="24"/>
-          <w:szCs w:val="24"/>
-        </w:rPr>
-        <w:t>submodes</w:t>
-      </w:r>
-      <w:proofErr w:type="spellEnd"/>
-      <w:r>
-        <w:rPr>
-          <w:rFonts w:ascii="Arial" w:hAnsi="Arial" w:cs="Arial"/>
-          <w:sz w:val="24"/>
-          <w:szCs w:val="24"/>
-        </w:rPr>
-        <w:t xml:space="preserve"> JT9-1, JT9-2</w:t>
-      </w:r>
-      <w:proofErr w:type="gramStart"/>
-      <w:r>
-        <w:rPr>
-          <w:rFonts w:ascii="Arial" w:hAnsi="Arial" w:cs="Arial"/>
-          <w:sz w:val="24"/>
-          <w:szCs w:val="24"/>
-        </w:rPr>
-        <w:t xml:space="preserve">, </w:t>
-      </w:r>
-      <w:r>
-        <w:rPr>
-          <w:rFonts w:ascii="Arial" w:hAnsi="Arial" w:cs="Arial"/>
-          <w:sz w:val="24"/>
-          <w:szCs w:val="24"/>
-        </w:rPr>
-        <w:t xml:space="preserve"> </w:t>
-      </w:r>
-      <w:r>
-        <w:rPr>
-          <w:rFonts w:ascii="Arial" w:hAnsi="Arial" w:cs="Arial"/>
-          <w:sz w:val="24"/>
-          <w:szCs w:val="24"/>
-        </w:rPr>
-        <w:t>JT9</w:t>
-      </w:r>
-      <w:proofErr w:type="gramEnd"/>
-      <w:r>
-        <w:rPr>
-          <w:rFonts w:ascii="Arial" w:hAnsi="Arial" w:cs="Arial"/>
-          <w:sz w:val="24"/>
-          <w:szCs w:val="24"/>
-        </w:rPr>
-        <w:t>-5,</w:t>
-      </w:r>
-      <w:r>
-        <w:rPr>
-          <w:rFonts w:ascii="Arial" w:hAnsi="Arial" w:cs="Arial"/>
-          <w:sz w:val="24"/>
-          <w:szCs w:val="24"/>
-        </w:rPr>
-        <w:t xml:space="preserve"> </w:t>
-      </w:r>
-      <w:r>
-        <w:rPr>
-          <w:rFonts w:ascii="Arial" w:hAnsi="Arial" w:cs="Arial"/>
-          <w:sz w:val="24"/>
-          <w:szCs w:val="24"/>
-        </w:rPr>
-        <w:t>JT9-10, and JT9-30 use 1, 2, 5, 10, and 30 minutes,</w:t>
-      </w:r>
-      <w:r>
-        <w:rPr>
-          <w:rFonts w:ascii="Arial" w:hAnsi="Arial" w:cs="Arial"/>
-          <w:sz w:val="24"/>
-          <w:szCs w:val="24"/>
-        </w:rPr>
-        <w:t xml:space="preserve"> </w:t>
-      </w:r>
-      <w:r>
-        <w:rPr>
-          <w:rFonts w:ascii="Arial" w:hAnsi="Arial" w:cs="Arial"/>
-          <w:sz w:val="24"/>
-          <w:szCs w:val="24"/>
-        </w:rPr>
-        <w:t xml:space="preserve">respectively.  </w:t>
-      </w:r>
-      <w:proofErr w:type="spellStart"/>
-      <w:r>
-        <w:rPr>
-          <w:rFonts w:ascii="Arial" w:hAnsi="Arial" w:cs="Arial"/>
-          <w:sz w:val="24"/>
-          <w:szCs w:val="24"/>
-        </w:rPr>
-        <w:t>Submodes</w:t>
-      </w:r>
-      <w:proofErr w:type="spellEnd"/>
-      <w:r>
-        <w:rPr>
-          <w:rFonts w:ascii="Arial" w:hAnsi="Arial" w:cs="Arial"/>
-          <w:sz w:val="24"/>
-          <w:szCs w:val="24"/>
-        </w:rPr>
-        <w:t xml:space="preserve"> with </w:t>
-      </w:r>
-      <w:r>
-        <w:rPr>
-          <w:rFonts w:ascii="Arial" w:hAnsi="Arial" w:cs="Arial"/>
-          <w:sz w:val="24"/>
-          <w:szCs w:val="24"/>
-        </w:rPr>
-        <w:t>longer transmissions trade reduced throughput for smaller bandwidth and increased</w:t>
-      </w:r>
-      <w:r>
-        <w:rPr>
-          <w:rFonts w:ascii="Arial" w:hAnsi="Arial" w:cs="Arial"/>
-          <w:sz w:val="24"/>
-          <w:szCs w:val="24"/>
-        </w:rPr>
-        <w:t xml:space="preserve"> </w:t>
-      </w:r>
-      <w:r>
-        <w:rPr>
-          <w:rFonts w:ascii="Arial" w:hAnsi="Arial" w:cs="Arial"/>
-          <w:sz w:val="24"/>
-          <w:szCs w:val="24"/>
-        </w:rPr>
-        <w:t xml:space="preserve">sensitivity.  The slowest </w:t>
-      </w:r>
-      <w:proofErr w:type="spellStart"/>
-      <w:r>
-        <w:rPr>
-          <w:rFonts w:ascii="Arial" w:hAnsi="Arial" w:cs="Arial"/>
-          <w:sz w:val="24"/>
-          <w:szCs w:val="24"/>
-        </w:rPr>
-        <w:t>submode</w:t>
-      </w:r>
-      <w:proofErr w:type="spellEnd"/>
-      <w:r>
-        <w:rPr>
-          <w:rFonts w:ascii="Arial" w:hAnsi="Arial" w:cs="Arial"/>
-          <w:sz w:val="24"/>
-          <w:szCs w:val="24"/>
-        </w:rPr>
-        <w:t xml:space="preserve"> </w:t>
-      </w:r>
-      <w:r>
-        <w:rPr>
-          <w:rFonts w:ascii="Arial" w:hAnsi="Arial" w:cs="Arial"/>
-          <w:sz w:val="24"/>
-          <w:szCs w:val="24"/>
-        </w:rPr>
-        <w:t xml:space="preserve">has total </w:t>
-      </w:r>
-      <w:proofErr w:type="spellStart"/>
-      <w:r>
-        <w:rPr>
-          <w:rFonts w:ascii="Arial" w:hAnsi="Arial" w:cs="Arial"/>
-          <w:sz w:val="24"/>
-          <w:szCs w:val="24"/>
-        </w:rPr>
-        <w:t>bandwisth</w:t>
-      </w:r>
-      <w:proofErr w:type="spellEnd"/>
-      <w:r>
-        <w:rPr>
-          <w:rFonts w:ascii="Arial" w:hAnsi="Arial" w:cs="Arial"/>
-          <w:sz w:val="24"/>
-          <w:szCs w:val="24"/>
-        </w:rPr>
-        <w:t xml:space="preserve"> 0.4 Hz and </w:t>
-      </w:r>
-      <w:r>
-        <w:rPr>
-          <w:rFonts w:ascii="Arial" w:hAnsi="Arial" w:cs="Arial"/>
-          <w:sz w:val="24"/>
-          <w:szCs w:val="24"/>
-        </w:rPr>
-        <w:t>operates at signal-to-noise</w:t>
-      </w:r>
-      <w:r>
-        <w:rPr>
-          <w:rFonts w:ascii="Arial" w:hAnsi="Arial" w:cs="Arial"/>
-          <w:sz w:val="24"/>
-          <w:szCs w:val="24"/>
-        </w:rPr>
-        <w:t xml:space="preserve"> </w:t>
-      </w:r>
-      <w:r>
-        <w:rPr>
-          <w:rFonts w:ascii="Arial" w:hAnsi="Arial" w:cs="Arial"/>
-          <w:sz w:val="24"/>
-          <w:szCs w:val="24"/>
-        </w:rPr>
-        <w:t xml:space="preserve">ratios as low as -40 dB, </w:t>
-      </w:r>
-      <w:r>
-        <w:rPr>
-          <w:rFonts w:ascii="Arial" w:hAnsi="Arial" w:cs="Arial"/>
-          <w:sz w:val="24"/>
-          <w:szCs w:val="24"/>
-        </w:rPr>
-        <w:t>measured in the standard 2.5 kHz</w:t>
-      </w:r>
-      <w:r>
-        <w:rPr>
-          <w:rFonts w:ascii="Arial" w:hAnsi="Arial" w:cs="Arial"/>
-          <w:sz w:val="24"/>
-          <w:szCs w:val="24"/>
-        </w:rPr>
-        <w:t xml:space="preserve"> </w:t>
-      </w:r>
-      <w:r>
-        <w:rPr>
-          <w:rFonts w:ascii="Arial" w:hAnsi="Arial" w:cs="Arial"/>
-          <w:sz w:val="24"/>
-          <w:szCs w:val="24"/>
-        </w:rPr>
-        <w:t>reference bandwidth.</w:t>
+        <w:t xml:space="preserve">472 kHz, and 137 kHz bands.  </w:t>
       </w:r>
     </w:p>
     <w:p>
@@ -520,6 +302,282 @@
           <w:sz w:val="24"/>
           <w:szCs w:val="24"/>
         </w:rPr>
+        <w:t>JT9</w:t>
+      </w:r>
+      <w:r>
+        <w:rPr>
+          <w:rFonts w:ascii="Arial" w:hAnsi="Arial" w:cs="Arial"/>
+          <w:sz w:val="24"/>
+          <w:szCs w:val="24"/>
+        </w:rPr>
+        <w:t xml:space="preserve"> offers five choices for the</w:t>
+      </w:r>
+      <w:r>
+        <w:rPr>
+          <w:rFonts w:ascii="Arial" w:hAnsi="Arial" w:cs="Arial"/>
+          <w:sz w:val="24"/>
+          <w:szCs w:val="24"/>
+        </w:rPr>
+        <w:t xml:space="preserve"> duration </w:t>
+      </w:r>
+      <w:r>
+        <w:rPr>
+          <w:rFonts w:ascii="Arial" w:hAnsi="Arial" w:cs="Arial"/>
+          <w:sz w:val="24"/>
+          <w:szCs w:val="24"/>
+        </w:rPr>
+        <w:t xml:space="preserve">of timed T/R sequences: </w:t>
+      </w:r>
+      <w:proofErr w:type="spellStart"/>
+      <w:r>
+        <w:rPr>
+          <w:rFonts w:ascii="Arial" w:hAnsi="Arial" w:cs="Arial"/>
+          <w:sz w:val="24"/>
+          <w:szCs w:val="24"/>
+        </w:rPr>
+        <w:t>submodes</w:t>
+      </w:r>
+      <w:proofErr w:type="spellEnd"/>
+      <w:r>
+        <w:rPr>
+          <w:rFonts w:ascii="Arial" w:hAnsi="Arial" w:cs="Arial"/>
+          <w:sz w:val="24"/>
+          <w:szCs w:val="24"/>
+        </w:rPr>
+        <w:t xml:space="preserve"> JT9-1</w:t>
+      </w:r>
+      <w:proofErr w:type="gramStart"/>
+      <w:r>
+        <w:rPr>
+          <w:rFonts w:ascii="Arial" w:hAnsi="Arial" w:cs="Arial"/>
+          <w:sz w:val="24"/>
+          <w:szCs w:val="24"/>
+        </w:rPr>
+        <w:t xml:space="preserve">, </w:t>
+      </w:r>
+      <w:r>
+        <w:rPr>
+          <w:rFonts w:ascii="Arial" w:hAnsi="Arial" w:cs="Arial"/>
+          <w:sz w:val="24"/>
+          <w:szCs w:val="24"/>
+        </w:rPr>
+        <w:t xml:space="preserve"> JT9</w:t>
+      </w:r>
+      <w:proofErr w:type="gramEnd"/>
+      <w:r>
+        <w:rPr>
+          <w:rFonts w:ascii="Arial" w:hAnsi="Arial" w:cs="Arial"/>
+          <w:sz w:val="24"/>
+          <w:szCs w:val="24"/>
+        </w:rPr>
+        <w:t xml:space="preserve">-2, </w:t>
+      </w:r>
+      <w:r>
+        <w:rPr>
+          <w:rFonts w:ascii="Arial" w:hAnsi="Arial" w:cs="Arial"/>
+          <w:sz w:val="24"/>
+          <w:szCs w:val="24"/>
+        </w:rPr>
+        <w:t>JT9-5,</w:t>
+      </w:r>
+      <w:r>
+        <w:rPr>
+          <w:rFonts w:ascii="Arial" w:hAnsi="Arial" w:cs="Arial"/>
+          <w:sz w:val="24"/>
+          <w:szCs w:val="24"/>
+        </w:rPr>
+        <w:t xml:space="preserve"> </w:t>
+      </w:r>
+      <w:r>
+        <w:rPr>
+          <w:rFonts w:ascii="Arial" w:hAnsi="Arial" w:cs="Arial"/>
+          <w:sz w:val="24"/>
+          <w:szCs w:val="24"/>
+        </w:rPr>
+        <w:t>JT9-10, and JT9-30 use 1, 2, 5, 10, and 30 minutes,</w:t>
+      </w:r>
+      <w:r>
+        <w:rPr>
+          <w:rFonts w:ascii="Arial" w:hAnsi="Arial" w:cs="Arial"/>
+          <w:sz w:val="24"/>
+          <w:szCs w:val="24"/>
+        </w:rPr>
+        <w:t xml:space="preserve"> </w:t>
+      </w:r>
+      <w:r>
+        <w:rPr>
+          <w:rFonts w:ascii="Arial" w:hAnsi="Arial" w:cs="Arial"/>
+          <w:sz w:val="24"/>
+          <w:szCs w:val="24"/>
+        </w:rPr>
+        <w:t xml:space="preserve">respectively.  </w:t>
+      </w:r>
+      <w:proofErr w:type="spellStart"/>
+      <w:r>
+        <w:rPr>
+          <w:rFonts w:ascii="Arial" w:hAnsi="Arial" w:cs="Arial"/>
+          <w:sz w:val="24"/>
+          <w:szCs w:val="24"/>
+        </w:rPr>
+        <w:t>Submodes</w:t>
+      </w:r>
+      <w:proofErr w:type="spellEnd"/>
+      <w:r>
+        <w:rPr>
+          <w:rFonts w:ascii="Arial" w:hAnsi="Arial" w:cs="Arial"/>
+          <w:sz w:val="24"/>
+          <w:szCs w:val="24"/>
+        </w:rPr>
+        <w:t xml:space="preserve"> with </w:t>
+      </w:r>
+      <w:r>
+        <w:rPr>
+          <w:rFonts w:ascii="Arial" w:hAnsi="Arial" w:cs="Arial"/>
+          <w:sz w:val="24"/>
+          <w:szCs w:val="24"/>
+        </w:rPr>
+        <w:t>longer transmissions trade reduced throughput for smaller bandwidth and increased</w:t>
+      </w:r>
+      <w:r>
+        <w:rPr>
+          <w:rFonts w:ascii="Arial" w:hAnsi="Arial" w:cs="Arial"/>
+          <w:sz w:val="24"/>
+          <w:szCs w:val="24"/>
+        </w:rPr>
+        <w:t xml:space="preserve"> </w:t>
+      </w:r>
+      <w:r>
+        <w:rPr>
+          <w:rFonts w:ascii="Arial" w:hAnsi="Arial" w:cs="Arial"/>
+          <w:sz w:val="24"/>
+          <w:szCs w:val="24"/>
+        </w:rPr>
+        <w:t xml:space="preserve">sensitivity.  The slowest </w:t>
+      </w:r>
+      <w:proofErr w:type="spellStart"/>
+      <w:r>
+        <w:rPr>
+          <w:rFonts w:ascii="Arial" w:hAnsi="Arial" w:cs="Arial"/>
+          <w:sz w:val="24"/>
+          <w:szCs w:val="24"/>
+        </w:rPr>
+        <w:t>submode</w:t>
+      </w:r>
+      <w:proofErr w:type="spellEnd"/>
+      <w:r>
+        <w:rPr>
+          <w:rFonts w:ascii="Arial" w:hAnsi="Arial" w:cs="Arial"/>
+          <w:sz w:val="24"/>
+          <w:szCs w:val="24"/>
+        </w:rPr>
+        <w:t>, JT9-30,</w:t>
+      </w:r>
+      <w:r>
+        <w:rPr>
+          <w:rFonts w:ascii="Arial" w:hAnsi="Arial" w:cs="Arial"/>
+          <w:sz w:val="24"/>
+          <w:szCs w:val="24"/>
+        </w:rPr>
+        <w:t xml:space="preserve"> </w:t>
+      </w:r>
+      <w:r>
+        <w:rPr>
+          <w:rFonts w:ascii="Arial" w:hAnsi="Arial" w:cs="Arial"/>
+          <w:sz w:val="24"/>
+          <w:szCs w:val="24"/>
+        </w:rPr>
+        <w:t>has total bandwid</w:t>
+      </w:r>
+      <w:r>
+        <w:rPr>
+          <w:rFonts w:ascii="Arial" w:hAnsi="Arial" w:cs="Arial"/>
+          <w:sz w:val="24"/>
+          <w:szCs w:val="24"/>
+        </w:rPr>
+        <w:t xml:space="preserve">th 0.4 Hz and </w:t>
+      </w:r>
+      <w:r>
+        <w:rPr>
+          <w:rFonts w:ascii="Arial" w:hAnsi="Arial" w:cs="Arial"/>
+          <w:sz w:val="24"/>
+          <w:szCs w:val="24"/>
+        </w:rPr>
+        <w:t>operates at signal-to-noise</w:t>
+      </w:r>
+      <w:r>
+        <w:rPr>
+          <w:rFonts w:ascii="Arial" w:hAnsi="Arial" w:cs="Arial"/>
+          <w:sz w:val="24"/>
+          <w:szCs w:val="24"/>
+        </w:rPr>
+        <w:t xml:space="preserve"> </w:t>
+      </w:r>
+      <w:r>
+        <w:rPr>
+          <w:rFonts w:ascii="Arial" w:hAnsi="Arial" w:cs="Arial"/>
+          <w:sz w:val="24"/>
+          <w:szCs w:val="24"/>
+        </w:rPr>
+        <w:t>ratios as low as -40 dB</w:t>
+      </w:r>
+      <w:r>
+        <w:rPr>
+          <w:rFonts w:ascii="Arial" w:hAnsi="Arial" w:cs="Arial"/>
+          <w:sz w:val="24"/>
+          <w:szCs w:val="24"/>
+        </w:rPr>
+        <w:t xml:space="preserve"> </w:t>
+      </w:r>
+      <w:r>
+        <w:rPr>
+          <w:rFonts w:ascii="Arial" w:hAnsi="Arial" w:cs="Arial"/>
+          <w:sz w:val="24"/>
+          <w:szCs w:val="24"/>
+        </w:rPr>
+        <w:t>measured in the standard 2.5 kHz</w:t>
+      </w:r>
+      <w:r>
+        <w:rPr>
+          <w:rFonts w:ascii="Arial" w:hAnsi="Arial" w:cs="Arial"/>
+          <w:sz w:val="24"/>
+          <w:szCs w:val="24"/>
+        </w:rPr>
+        <w:t xml:space="preserve"> </w:t>
+      </w:r>
+      <w:r>
+        <w:rPr>
+          <w:rFonts w:ascii="Arial" w:hAnsi="Arial" w:cs="Arial"/>
+          <w:sz w:val="24"/>
+          <w:szCs w:val="24"/>
+        </w:rPr>
+        <w:t>reference bandwidth.</w:t>
+      </w:r>
+    </w:p>
+    <w:p>
+      <w:pPr>
+        <w:pStyle w:val="PlainText"/>
+        <w:rPr>
+          <w:rFonts w:ascii="Arial" w:hAnsi="Arial" w:cs="Arial"/>
+          <w:sz w:val="24"/>
+          <w:szCs w:val="24"/>
+        </w:rPr>
+      </w:pPr>
+    </w:p>
+    <w:p>
+      <w:pPr>
+        <w:pStyle w:val="PlainText"/>
+        <w:rPr>
+          <w:rFonts w:ascii="Arial" w:hAnsi="Arial" w:cs="Arial"/>
+          <w:sz w:val="24"/>
+          <w:szCs w:val="24"/>
+        </w:rPr>
+      </w:pPr>
+      <w:r>
+        <w:rPr>
+          <w:rFonts w:ascii="Arial" w:hAnsi="Arial" w:cs="Arial"/>
+          <w:sz w:val="24"/>
+          <w:szCs w:val="24"/>
+        </w:rPr>
         <w:t>In addition to presenting a new operating mode with uniquely</w:t>
       </w:r>
       <w:r>
@@ -552,7 +610,23 @@
           <w:sz w:val="24"/>
           <w:szCs w:val="24"/>
         </w:rPr>
-        <w:t xml:space="preserve">a new programming framework.  </w:t>
+        <w:t xml:space="preserve">a new </w:t>
+      </w:r>
+      <w:r>
+        <w:rPr>
+          <w:rFonts w:ascii="Arial" w:hAnsi="Arial" w:cs="Arial"/>
+          <w:sz w:val="24"/>
+          <w:szCs w:val="24"/>
+        </w:rPr>
+        <w:t xml:space="preserve">WSJT </w:t>
+      </w:r>
+      <w:r>
+        <w:rPr>
+          <w:rFonts w:ascii="Arial" w:hAnsi="Arial" w:cs="Arial"/>
+          <w:sz w:val="24"/>
+          <w:szCs w:val="24"/>
+        </w:rPr>
+        <w:t xml:space="preserve">programming framework.  </w:t>
       </w:r>
       <w:r>
         <w:rPr>
@@ -600,7 +674,7 @@
           <w:sz w:val="24"/>
           <w:szCs w:val="24"/>
         </w:rPr>
-        <w:t xml:space="preserve">arlier versions of WSJT </w:t>
+        <w:t xml:space="preserve">arlier versions </w:t>
       </w:r>
       <w:r>
         <w:rPr>
@@ -694,13 +768,31 @@
         </w:rPr>
         <w:t xml:space="preserve"> </w:t>
       </w:r>
-      <w:r>
-        <w:rPr>
-          <w:rFonts w:ascii="Arial" w:hAnsi="Arial" w:cs="Arial"/>
-          <w:sz w:val="24"/>
-          <w:szCs w:val="24"/>
-        </w:rPr>
-        <w:t>Qt Fr</w:t>
+      <w:proofErr w:type="spellStart"/>
+      <w:r>
+        <w:rPr>
+          <w:rFonts w:ascii="Arial" w:hAnsi="Arial" w:cs="Arial"/>
+          <w:sz w:val="24"/>
+          <w:szCs w:val="24"/>
+        </w:rPr>
+        <w:t>Qt</w:t>
+      </w:r>
+      <w:proofErr w:type="spellEnd"/>
+      <w:r>
+        <w:rPr>
+          <w:rFonts w:ascii="Arial" w:hAnsi="Arial" w:cs="Arial"/>
+          <w:sz w:val="24"/>
+          <w:szCs w:val="24"/>
+        </w:rPr>
+        <w:t xml:space="preserve"> f</w:t>
+      </w:r>
+      <w:r>
+        <w:rPr>
+          <w:rFonts w:ascii="Arial" w:hAnsi="Arial" w:cs="Arial"/>
+          <w:sz w:val="24"/>
+          <w:szCs w:val="24"/>
+        </w:rPr>
+        <w:t>r</w:t>
       </w:r>
       <w:r>
         <w:rPr>
@@ -862,16 +954,33 @@
         <w:t xml:space="preserve">Under Windows, execute the downloaded file and follow the installation instructions. </w:t>
       </w:r>
       <w:r>
-        <w:t xml:space="preserve"> For Vista or Windows 7 you should install WSJT-X into its own </w:t>
-      </w:r>
-      <w:r>
-        <w:t xml:space="preserve">directory, for example </w:t>
-      </w:r>
-      <w:r>
-        <w:t>C:\HamRadio\WSJTX</w:t>
-      </w:r>
-      <w:r>
-        <w:t xml:space="preserve">. </w:t>
+        <w:t xml:space="preserve"> Under</w:t>
+      </w:r>
+      <w:r>
+        <w:t xml:space="preserve"> Vista or Windows 7 </w:t>
+      </w:r>
+      <w:r>
+        <w:t xml:space="preserve">be sure to </w:t>
+      </w:r>
+      <w:r>
+        <w:t xml:space="preserve">install WSJT-X into its own </w:t>
+      </w:r>
+      <w:r>
+        <w:t xml:space="preserve">directory (the suggested default is c:\wsjtx) </w:t>
+      </w:r>
+      <w:r>
+        <w:t>rather than</w:t>
+      </w:r>
+      <w:r>
+        <w:t xml:space="preserve"> C:\Program Files\</w:t>
+      </w:r>
+      <w:proofErr w:type="spellStart"/>
+      <w:r>
+        <w:t>wsjtx</w:t>
+      </w:r>
+      <w:proofErr w:type="spellEnd"/>
+      <w:r>
+        <w:t>.</w:t>
       </w:r>
     </w:p>
     <w:p>
@@ -919,23 +1028,7 @@
           <w:sz w:val="23"/>
           <w:szCs w:val="23"/>
         </w:rPr>
-        <w:t xml:space="preserve">menu.  Enter your </w:t>
-      </w:r>
-      <w:proofErr w:type="spellStart"/>
-      <w:r>
-        <w:rPr>
-          <w:sz w:val="23"/>
-          <w:szCs w:val="23"/>
-        </w:rPr>
-        <w:t>callsign</w:t>
-      </w:r>
-      <w:proofErr w:type="spellEnd"/>
-      <w:r>
-        <w:rPr>
-          <w:sz w:val="23"/>
-          <w:szCs w:val="23"/>
-        </w:rPr>
-        <w:t xml:space="preserve"> and locator. Select the </w:t>
+        <w:t xml:space="preserve">menu.  Enter your callsign and locator. Select the </w:t>
       </w:r>
       <w:r>
         <w:rPr>
@@ -971,6 +1064,66 @@
         <w:t xml:space="preserve"> if you if you will use VOX control (not recommended if you are running high power). </w:t>
       </w:r>
       <w:r>
+        <w:rPr>
+          <w:sz w:val="23"/>
+          <w:szCs w:val="23"/>
+        </w:rPr>
+        <w:t xml:space="preserve">Select </w:t>
+      </w:r>
+      <w:r>
+        <w:rPr>
+          <w:sz w:val="23"/>
+          <w:szCs w:val="23"/>
+        </w:rPr>
+        <w:t xml:space="preserve">suitable devices from the drop-down lists for </w:t>
+      </w:r>
+      <w:r>
+        <w:rPr>
+          <w:b/>
+          <w:sz w:val="23"/>
+          <w:szCs w:val="23"/>
+        </w:rPr>
+        <w:t>A</w:t>
+      </w:r>
+      <w:r>
+        <w:rPr>
+          <w:b/>
+          <w:sz w:val="23"/>
+          <w:szCs w:val="23"/>
+        </w:rPr>
+        <w:t xml:space="preserve">udio </w:t>
+      </w:r>
+      <w:r>
+        <w:rPr>
+          <w:b/>
+          <w:sz w:val="23"/>
+          <w:szCs w:val="23"/>
+        </w:rPr>
+        <w:t>In</w:t>
+      </w:r>
+      <w:r>
+        <w:rPr>
+          <w:sz w:val="23"/>
+          <w:szCs w:val="23"/>
+        </w:rPr>
+        <w:t xml:space="preserve"> and </w:t>
+      </w:r>
+      <w:r>
+        <w:rPr>
+          <w:b/>
+          <w:sz w:val="23"/>
+          <w:szCs w:val="23"/>
+        </w:rPr>
+        <w:t>Audio Out</w:t>
+      </w:r>
+      <w:r>
+        <w:rPr>
+          <w:sz w:val="23"/>
+          <w:szCs w:val="23"/>
+        </w:rPr>
+        <w:t xml:space="preserve">.  </w:t>
+      </w:r>
+      <w:r>
         <w:t xml:space="preserve">Click </w:t>
       </w:r>
       <w:r>
@@ -980,7 +1133,25 @@
         <w:t>OK</w:t>
       </w:r>
       <w:r>
-        <w:t xml:space="preserve"> to dismiss the Options window.</w:t>
+        <w:t xml:space="preserve"> to dismiss the </w:t>
+      </w:r>
+      <w:r>
+        <w:rPr>
+          <w:b/>
+        </w:rPr>
+        <w:t xml:space="preserve">Options </w:t>
+      </w:r>
+      <w:r>
+        <w:t xml:space="preserve">window, and click the </w:t>
+      </w:r>
+      <w:r>
+        <w:rPr>
+          <w:b/>
+        </w:rPr>
+        <w:t>Stop</w:t>
+      </w:r>
+      <w:r>
+        <w:t xml:space="preserve"> button on the main window to halt any data acquisition.</w:t>
       </w:r>
     </w:p>
     <w:p>
@@ -1031,7 +1202,21 @@
           <w:sz w:val="23"/>
           <w:szCs w:val="23"/>
         </w:rPr>
-        <w:t xml:space="preserve"> menu.  Then select </w:t>
+        <w:t xml:space="preserve"> menu.  </w:t>
+      </w:r>
+      <w:r>
+        <w:rPr>
+          <w:sz w:val="23"/>
+          <w:szCs w:val="23"/>
+        </w:rPr>
+        <w:t>Click on the Wide Graph window just under 1500 Hz on the audio freque</w:t>
+      </w:r>
+      <w:r>
+        <w:rPr>
+          <w:sz w:val="23"/>
+          <w:szCs w:val="23"/>
+        </w:rPr>
+        <w:t xml:space="preserve">ncy scale, and select the </w:t>
       </w:r>
       <w:r>
         <w:rPr>
@@ -1039,7 +1224,46 @@
           <w:sz w:val="23"/>
           <w:szCs w:val="23"/>
         </w:rPr>
-        <w:t>File | Open</w:t>
+        <w:t>JT9 Sync</w:t>
+      </w:r>
+      <w:r>
+        <w:rPr>
+          <w:sz w:val="23"/>
+          <w:szCs w:val="23"/>
+        </w:rPr>
+        <w:t xml:space="preserve"> option for data display.</w:t>
+      </w:r>
+      <w:r>
+        <w:rPr>
+          <w:sz w:val="23"/>
+          <w:szCs w:val="23"/>
+        </w:rPr>
+        <w:t xml:space="preserve">  </w:t>
+      </w:r>
+      <w:r>
+        <w:rPr>
+          <w:sz w:val="23"/>
+          <w:szCs w:val="23"/>
+        </w:rPr>
+        <w:t xml:space="preserve">Then select </w:t>
+      </w:r>
+      <w:r>
+        <w:rPr>
+          <w:b/>
+          <w:sz w:val="23"/>
+          <w:szCs w:val="23"/>
+        </w:rPr>
+        <w:t>File | O</w:t>
+      </w:r>
+      <w:bookmarkStart w:id="0" w:name="_GoBack"/>
+      <w:bookmarkEnd w:id="0"/>
+      <w:r>
+        <w:rPr>
+          <w:b/>
+          <w:sz w:val="23"/>
+          <w:szCs w:val="23"/>
+        </w:rPr>
+        <w:t>pen</w:t>
       </w:r>
       <w:r>
         <w:rPr>
@@ -1053,7 +1277,139 @@
           <w:sz w:val="23"/>
           <w:szCs w:val="23"/>
         </w:rPr>
-        <w:t>s under your WSJT-X installation directory. Open the example file 000000_0001.wav.</w:t>
+        <w:t xml:space="preserve">s </w:t>
+      </w:r>
+      <w:r>
+        <w:rPr>
+          <w:sz w:val="23"/>
+          <w:szCs w:val="23"/>
+        </w:rPr>
+        <w:lastRenderedPageBreak/>
+        <w:t>under your WSJT-X installat</w:t>
+      </w:r>
+      <w:r>
+        <w:rPr>
+          <w:sz w:val="23"/>
+          <w:szCs w:val="23"/>
+        </w:rPr>
+        <w:t>ion directory, and o</w:t>
+      </w:r>
+      <w:r>
+        <w:rPr>
+          <w:sz w:val="23"/>
+          <w:szCs w:val="23"/>
+        </w:rPr>
+        <w:t>pen the example file 000000_0001.wav.</w:t>
+      </w:r>
+      <w:r>
+        <w:rPr>
+          <w:sz w:val="23"/>
+          <w:szCs w:val="23"/>
+        </w:rPr>
+        <w:t xml:space="preserve">  You should see </w:t>
+      </w:r>
+      <w:r>
+        <w:rPr>
+          <w:sz w:val="23"/>
+          <w:szCs w:val="23"/>
+        </w:rPr>
+        <w:t>something like the following screen shot:</w:t>
+      </w:r>
+    </w:p>
+    <w:p>
+      <w:pPr>
+        <w:pStyle w:val="Default"/>
+        <w:ind w:left="720"/>
+        <w:rPr>
+          <w:sz w:val="23"/>
+          <w:szCs w:val="23"/>
+        </w:rPr>
+      </w:pPr>
+    </w:p>
+    <w:p>
+      <w:pPr>
+        <w:pStyle w:val="Default"/>
+        <w:rPr>
+          <w:sz w:val="23"/>
+          <w:szCs w:val="23"/>
+        </w:rPr>
+      </w:pPr>
+      <w:r>
+        <w:rPr>
+          <w:noProof/>
+          <w:sz w:val="23"/>
+          <w:szCs w:val="23"/>
+        </w:rPr>
+        <w:drawing>
+          <wp:inline distT="0" distB="0" distL="0" distR="0">
+            <wp:extent cx="5865495" cy="5824220"/>
+            <wp:effectExtent l="0" t="0" r="0" b="0"/>
+            <wp:docPr id="4" name="Picture 4"/>
+            <wp:cNvGraphicFramePr>
+              <a:graphicFrameLocks xmlns:a="http://schemas.openxmlformats.org/drawingml/2006/main" noChangeAspect="1"/>
+            </wp:cNvGraphicFramePr>
+            <a:graphic xmlns:a="http://schemas.openxmlformats.org/drawingml/2006/main">
+              <a:graphicData uri="http://schemas.openxmlformats.org/drawingml/2006/picture">
+                <pic:pic xmlns:pic="http://schemas.openxmlformats.org/drawingml/2006/picture">
+                  <pic:nvPicPr>
+                    <pic:cNvPr id="0" name="wsjtx.png"/>
+                    <pic:cNvPicPr/>
+                  </pic:nvPicPr>
+                  <pic:blipFill>
+                    <a:blip r:embed="rId6">
+                      <a:extLst>
+                        <a:ext uri="{28A0092B-C50C-407E-A947-70E740481C1C}">
+                          <a14:useLocalDpi xmlns:a14="http://schemas.microsoft.com/office/drawing/2010/main" val="0"/>
+                        </a:ext>
+                      </a:extLst>
+                    </a:blip>
+                    <a:stretch>
+                      <a:fillRect/>
+                    </a:stretch>
+                  </pic:blipFill>
+                  <pic:spPr>
+                    <a:xfrm>
+                      <a:off x="0" y="0"/>
+                      <a:ext cx="5865495" cy="5824220"/>
+                    </a:xfrm>
+                    <a:prstGeom prst="rect">
+                      <a:avLst/>
+                    </a:prstGeom>
+                  </pic:spPr>
+                </pic:pic>
+              </a:graphicData>
+            </a:graphic>
+          </wp:inline>
+        </w:drawing>
+      </w:r>
+    </w:p>
+    <w:p>
+      <w:pPr>
+        <w:pStyle w:val="Default"/>
+        <w:rPr>
+          <w:sz w:val="23"/>
+          <w:szCs w:val="23"/>
+        </w:rPr>
+      </w:pPr>
+    </w:p>
+    <w:p>
+      <w:pPr>
+        <w:pStyle w:val="Default"/>
+        <w:numPr>
+          <w:ilvl w:val="0"/>
+          <w:numId w:val="2"/>
+        </w:numPr>
+        <w:rPr>
+          <w:sz w:val="23"/>
+          <w:szCs w:val="23"/>
+        </w:rPr>
+      </w:pPr>
+      <w:r>
+        <w:rPr>
+          <w:sz w:val="23"/>
+          <w:szCs w:val="23"/>
+        </w:rPr>
+        <w:t>If all is well and you are familiar with earlier versions of WSJT, you should now be able to use the JT9 modes in WSJT-X.</w:t>
       </w:r>
     </w:p>
     <w:sectPr>
@@ -1067,7 +1423,7 @@
 </file>
 
 <file path=word/numbering.xml><?xml version="1.0" encoding="utf-8"?>
-<w:numbering xmlns:ve="http://schemas.openxmlformats.org/markup-compatibility/2006" xmlns:o="urn:schemas-microsoft-com:office:office" xmlns:r="http://schemas.openxmlformats.org/officeDocument/2006/relationships" xmlns:m="http://schemas.openxmlformats.org/officeDocument/2006/math" xmlns:v="urn:schemas-microsoft-com:vml" xmlns:wp="http://schemas.openxmlformats.org/drawingml/2006/wordprocessingDrawing" xmlns:w10="urn:schemas-microsoft-com:office:word" xmlns:w="http://schemas.openxmlformats.org/wordprocessingml/2006/main" xmlns:wne="http://schemas.microsoft.com/office/word/2006/wordml">
+<w:numbering xmlns:wpc="http://schemas.microsoft.com/office/word/2010/wordprocessingCanvas" xmlns:mc="http://schemas.openxmlformats.org/markup-compatibility/2006" xmlns:o="urn:schemas-microsoft-com:office:office" xmlns:r="http://schemas.openxmlformats.org/officeDocument/2006/relationships" xmlns:m="http://schemas.openxmlformats.org/officeDocument/2006/math" xmlns:v="urn:schemas-microsoft-com:vml" xmlns:wp14="http://schemas.microsoft.com/office/word/2010/wordprocessingDrawing" xmlns:wp="http://schemas.openxmlformats.org/drawingml/2006/wordprocessingDrawing" xmlns:w10="urn:schemas-microsoft-com:office:word" xmlns:w="http://schemas.openxmlformats.org/wordprocessingml/2006/main" xmlns:w14="http://schemas.microsoft.com/office/word/2010/wordml" xmlns:wpg="http://schemas.microsoft.com/office/word/2010/wordprocessingGroup" xmlns:wpi="http://schemas.microsoft.com/office/word/2010/wordprocessingInk" xmlns:wne="http://schemas.microsoft.com/office/word/2006/wordml" xmlns:wps="http://schemas.microsoft.com/office/word/2010/wordprocessingShape" mc:Ignorable="w14 wp14">
   <w:abstractNum w:abstractNumId="0">
     <w:nsid w:val="11BC0C9C"/>
     <w:multiLevelType w:val="hybridMultilevel"/>
@@ -1157,7 +1513,93 @@
   <w:abstractNum w:abstractNumId="1">
     <w:nsid w:val="40DC0AFD"/>
     <w:multiLevelType w:val="hybridMultilevel"/>
-    <w:tmpl w:val="641299FA"/>
+    <w:tmpl w:val="8AD80E5C"/>
+    <w:lvl w:ilvl="0" w:tplc="0409000F">
+      <w:start w:val="1"/>
+      <w:numFmt w:val="decimal"/>
+      <w:lvlText w:val="%1."/>
+      <w:lvlJc w:val="left"/>
+      <w:pPr>
+        <w:ind w:left="720" w:hanging="360"/>
+      </w:pPr>
+    </w:lvl>
+    <w:lvl w:ilvl="1" w:tplc="04090019" w:tentative="1">
+      <w:start w:val="1"/>
+      <w:numFmt w:val="lowerLetter"/>
+      <w:lvlText w:val="%2."/>
+      <w:lvlJc w:val="left"/>
+      <w:pPr>
+        <w:ind w:left="1440" w:hanging="360"/>
+      </w:pPr>
+    </w:lvl>
+    <w:lvl w:ilvl="2" w:tplc="0409001B" w:tentative="1">
+      <w:start w:val="1"/>
+      <w:numFmt w:val="lowerRoman"/>
+      <w:lvlText w:val="%3."/>
+      <w:lvlJc w:val="right"/>
+      <w:pPr>
+        <w:ind w:left="2160" w:hanging="180"/>
+      </w:pPr>
+    </w:lvl>
+    <w:lvl w:ilvl="3" w:tplc="0409000F" w:tentative="1">
+      <w:start w:val="1"/>
+      <w:numFmt w:val="decimal"/>
+      <w:lvlText w:val="%4."/>
+      <w:lvlJc w:val="left"/>
+      <w:pPr>
+        <w:ind w:left="2880" w:hanging="360"/>
+      </w:pPr>
+    </w:lvl>
+    <w:lvl w:ilvl="4" w:tplc="04090019" w:tentative="1">
+      <w:start w:val="1"/>
+      <w:numFmt w:val="lowerLetter"/>
+      <w:lvlText w:val="%5."/>
+      <w:lvlJc w:val="left"/>
+      <w:pPr>
+        <w:ind w:left="3600" w:hanging="360"/>
+      </w:pPr>
+    </w:lvl>
+    <w:lvl w:ilvl="5" w:tplc="0409001B" w:tentative="1">
+      <w:start w:val="1"/>
+      <w:numFmt w:val="lowerRoman"/>
+      <w:lvlText w:val="%6."/>
+      <w:lvlJc w:val="right"/>
+      <w:pPr>
+        <w:ind w:left="4320" w:hanging="180"/>
+      </w:pPr>
+    </w:lvl>
+    <w:lvl w:ilvl="6" w:tplc="0409000F" w:tentative="1">
+      <w:start w:val="1"/>
+      <w:numFmt w:val="decimal"/>
+      <w:lvlText w:val="%7."/>
+      <w:lvlJc w:val="left"/>
+      <w:pPr>
+        <w:ind w:left="5040" w:hanging="360"/>
+      </w:pPr>
+    </w:lvl>
+    <w:lvl w:ilvl="7" w:tplc="04090019" w:tentative="1">
+      <w:start w:val="1"/>
+      <w:numFmt w:val="lowerLetter"/>
+      <w:lvlText w:val="%8."/>
+      <w:lvlJc w:val="left"/>
+      <w:pPr>
+        <w:ind w:left="5760" w:hanging="360"/>
+      </w:pPr>
+    </w:lvl>
+    <w:lvl w:ilvl="8" w:tplc="0409001B" w:tentative="1">
+      <w:start w:val="1"/>
+      <w:numFmt w:val="lowerRoman"/>
+      <w:lvlText w:val="%9."/>
+      <w:lvlJc w:val="right"/>
+      <w:pPr>
+        <w:ind w:left="6480" w:hanging="180"/>
+      </w:pPr>
+    </w:lvl>
+  </w:abstractNum>
+  <w:abstractNum w:abstractNumId="2">
+    <w:nsid w:val="687D5EC7"/>
+    <w:multiLevelType w:val="hybridMultilevel"/>
+    <w:tmpl w:val="646AACC4"/>
     <w:lvl w:ilvl="0" w:tplc="0409000F">
       <w:start w:val="1"/>
       <w:numFmt w:val="decimal"/>
@@ -1246,11 +1688,14 @@
   <w:num w:numId="2">
     <w:abstractNumId w:val="1"/>
   </w:num>
+  <w:num w:numId="3">
+    <w:abstractNumId w:val="2"/>
+  </w:num>
 </w:numbering>
 </file>
 
 <file path=word/styles.xml><?xml version="1.0" encoding="utf-8"?>
-<w:styles xmlns:r="http://schemas.openxmlformats.org/officeDocument/2006/relationships" xmlns:w="http://schemas.openxmlformats.org/wordprocessingml/2006/main">
+<w:styles xmlns:mc="http://schemas.openxmlformats.org/markup-compatibility/2006" xmlns:r="http://schemas.openxmlformats.org/officeDocument/2006/relationships" xmlns:w="http://schemas.openxmlformats.org/wordprocessingml/2006/main" xmlns:w14="http://schemas.microsoft.com/office/word/2010/wordml" mc:Ignorable="w14">
   <w:docDefaults>
     <w:rPrDefault>
       <w:rPr>
@@ -1421,7 +1866,6 @@
     <w:uiPriority w:val="99"/>
     <w:semiHidden/>
     <w:unhideWhenUsed/>
-    <w:qFormat/>
     <w:tblPr>
       <w:tblInd w:w="0" w:type="dxa"/>
       <w:tblCellMar>
@@ -1481,6 +1925,226 @@
       <w:sz w:val="24"/>
       <w:szCs w:val="24"/>
     </w:rPr>
+  </w:style>
+  <w:style w:type="paragraph" w:styleId="BalloonText">
+    <w:name w:val="Balloon Text"/>
+    <w:basedOn w:val="Normal"/>
+    <w:link w:val="BalloonTextChar"/>
+    <w:uiPriority w:val="99"/>
+    <w:semiHidden/>
+    <w:unhideWhenUsed/>
+    <w:rsid w:val="009E22C6"/>
+    <w:pPr>
+      <w:spacing w:after="0" w:line="240" w:lineRule="auto"/>
+    </w:pPr>
+    <w:rPr>
+      <w:rFonts w:ascii="Tahoma" w:hAnsi="Tahoma" w:cs="Tahoma"/>
+      <w:sz w:val="16"/>
+      <w:szCs w:val="16"/>
+    </w:rPr>
+  </w:style>
+  <w:style w:type="character" w:customStyle="1" w:styleId="BalloonTextChar">
+    <w:name w:val="Balloon Text Char"/>
+    <w:basedOn w:val="DefaultParagraphFont"/>
+    <w:link w:val="BalloonText"/>
+    <w:uiPriority w:val="99"/>
+    <w:semiHidden/>
+    <w:rsid w:val="009E22C6"/>
+    <w:rPr>
+      <w:rFonts w:ascii="Tahoma" w:hAnsi="Tahoma" w:cs="Tahoma"/>
+      <w:sz w:val="16"/>
+      <w:szCs w:val="16"/>
+    </w:rPr>
+  </w:style>
+</w:styles>
+</file>
+
+<file path=word/stylesWithEffects.xml><?xml version="1.0" encoding="utf-8"?>
+<w:styles xmlns:wpc="http://schemas.microsoft.com/office/word/2010/wordprocessingCanvas" xmlns:mc="http://schemas.openxmlformats.org/markup-compatibility/2006" xmlns:o="urn:schemas-microsoft-com:office:office" xmlns:r="http://schemas.openxmlformats.org/officeDocument/2006/relationships" xmlns:m="http://schemas.openxmlformats.org/officeDocument/2006/math" xmlns:v="urn:schemas-microsoft-com:vml" xmlns:wp14="http://schemas.microsoft.com/office/word/2010/wordprocessingDrawing" xmlns:wp="http://schemas.openxmlformats.org/drawingml/2006/wordprocessingDrawing" xmlns:w10="urn:schemas-microsoft-com:office:word" xmlns:w="http://schemas.openxmlformats.org/wordprocessingml/2006/main" xmlns:w14="http://schemas.microsoft.com/office/word/2010/wordml" xmlns:wpg="http://schemas.microsoft.com/office/word/2010/wordprocessingGroup" xmlns:wpi="http://schemas.microsoft.com/office/word/2010/wordprocessingInk" xmlns:wne="http://schemas.microsoft.com/office/word/2006/wordml" xmlns:wps="http://schemas.microsoft.com/office/word/2010/wordprocessingShape" mc:Ignorable="w14 wp14">
+  <w:docDefaults>
+    <w:rPrDefault>
+      <w:rPr>
+        <w:rFonts w:asciiTheme="minorHAnsi" w:eastAsiaTheme="minorEastAsia" w:hAnsiTheme="minorHAnsi" w:cstheme="minorBidi"/>
+        <w:sz w:val="22"/>
+        <w:szCs w:val="22"/>
+        <w:lang w:val="en-US" w:eastAsia="en-US" w:bidi="ar-SA"/>
+      </w:rPr>
+    </w:rPrDefault>
+    <w:pPrDefault>
+      <w:pPr>
+        <w:spacing w:after="200" w:line="276" w:lineRule="auto"/>
+      </w:pPr>
+    </w:pPrDefault>
+  </w:docDefaults>
+  <w:latentStyles w:defLockedState="0" w:defUIPriority="99" w:defSemiHidden="1" w:defUnhideWhenUsed="1" w:defQFormat="0" w:count="267">
+    <w:lsdException w:name="Normal" w:semiHidden="0" w:uiPriority="0" w:unhideWhenUsed="0" w:qFormat="1"/>
+    <w:lsdException w:name="heading 1" w:semiHidden="0" w:uiPriority="9" w:unhideWhenUsed="0" w:qFormat="1"/>
+    <w:lsdException w:name="heading 2" w:uiPriority="9" w:qFormat="1"/>
+    <w:lsdException w:name="heading 3" w:uiPriority="9" w:qFormat="1"/>
+    <w:lsdException w:name="heading 4" w:uiPriority="9" w:qFormat="1"/>
+    <w:lsdException w:name="heading 5" w:uiPriority="9" w:qFormat="1"/>
+    <w:lsdException w:name="heading 6" w:uiPriority="9" w:qFormat="1"/>
+    <w:lsdException w:name="heading 7" w:uiPriority="9" w:qFormat="1"/>
+    <w:lsdException w:name="heading 8" w:uiPriority="9" w:qFormat="1"/>
+    <w:lsdException w:name="heading 9" w:uiPriority="9" w:qFormat="1"/>
+    <w:lsdException w:name="toc 1" w:uiPriority="39"/>
+    <w:lsdException w:name="toc 2" w:uiPriority="39"/>
+    <w:lsdException w:name="toc 3" w:uiPriority="39"/>
+    <w:lsdException w:name="toc 4" w:uiPriority="39"/>
+    <w:lsdException w:name="toc 5" w:uiPriority="39"/>
+    <w:lsdException w:name="toc 6" w:uiPriority="39"/>
+    <w:lsdException w:name="toc 7" w:uiPriority="39"/>
+    <w:lsdException w:name="toc 8" w:uiPriority="39"/>
+    <w:lsdException w:name="toc 9" w:uiPriority="39"/>
+    <w:lsdException w:name="caption" w:uiPriority="35" w:qFormat="1"/>
+    <w:lsdException w:name="Title" w:semiHidden="0" w:uiPriority="10" w:unhideWhenUsed="0" w:qFormat="1"/>
+    <w:lsdException w:name="Default Paragraph Font" w:uiPriority="1"/>
+    <w:lsdException w:name="Subtitle" w:semiHidden="0" w:uiPriority="11" w:unhideWhenUsed="0" w:qFormat="1"/>
+    <w:lsdException w:name="Strong" w:semiHidden="0" w:uiPriority="22" w:unhideWhenUsed="0" w:qFormat="1"/>
+    <w:lsdException w:name="Emphasis" w:semiHidden="0" w:uiPriority="20" w:unhideWhenUsed="0" w:qFormat="1"/>
+    <w:lsdException w:name="Table Grid" w:semiHidden="0" w:uiPriority="59" w:unhideWhenUsed="0"/>
+    <w:lsdException w:name="Placeholder Text" w:unhideWhenUsed="0"/>
+    <w:lsdException w:name="No Spacing" w:semiHidden="0" w:uiPriority="1" w:unhideWhenUsed="0" w:qFormat="1"/>
+    <w:lsdException w:name="Light Shading" w:semiHidden="0" w:uiPriority="60" w:unhideWhenUsed="0"/>
+    <w:lsdException w:name="Light List" w:semiHidden="0" w:uiPriority="61" w:unhideWhenUsed="0"/>
+    <w:lsdException w:name="Light Grid" w:semiHidden="0" w:uiPriority="62" w:unhideWhenUsed="0"/>
+    <w:lsdException w:name="Medium Shading 1" w:semiHidden="0" w:uiPriority="63" w:unhideWhenUsed="0"/>
+    <w:lsdException w:name="Medium Shading 2" w:semiHidden="0" w:uiPriority="64" w:unhideWhenUsed="0"/>
+    <w:lsdException w:name="Medium List 1" w:semiHidden="0" w:uiPriority="65" w:unhideWhenUsed="0"/>
+    <w:lsdException w:name="Medium List 2" w:semiHidden="0" w:uiPriority="66" w:unhideWhenUsed="0"/>
+    <w:lsdException w:name="Medium Grid 1" w:semiHidden="0" w:uiPriority="67" w:unhideWhenUsed="0"/>
+    <w:lsdException w:name="Medium Grid 2" w:semiHidden="0" w:uiPriority="68" w:unhideWhenUsed="0"/>
+    <w:lsdException w:name="Medium Grid 3" w:semiHidden="0" w:uiPriority="69" w:unhideWhenUsed="0"/>
+    <w:lsdException w:name="Dark List" w:semiHidden="0" w:uiPriority="70" w:unhideWhenUsed="0"/>
+    <w:lsdException w:name="Colorful Shading" w:semiHidden="0" w:uiPriority="71" w:unhideWhenUsed="0"/>
+    <w:lsdException w:name="Colorful List" w:semiHidden="0" w:uiPriority="72" w:unhideWhenUsed="0"/>
+    <w:lsdException w:name="Colorful Grid" w:semiHidden="0" w:uiPriority="73" w:unhideWhenUsed="0"/>
+    <w:lsdException w:name="Light Shading Accent 1" w:semiHidden="0" w:uiPriority="60" w:unhideWhenUsed="0"/>
+    <w:lsdException w:name="Light List Accent 1" w:semiHidden="0" w:uiPriority="61" w:unhideWhenUsed="0"/>
+    <w:lsdException w:name="Light Grid Accent 1" w:semiHidden="0" w:uiPriority="62" w:unhideWhenUsed="0"/>
+    <w:lsdException w:name="Medium Shading 1 Accent 1" w:semiHidden="0" w:uiPriority="63" w:unhideWhenUsed="0"/>
+    <w:lsdException w:name="Medium Shading 2 Accent 1" w:semiHidden="0" w:uiPriority="64" w:unhideWhenUsed="0"/>
+    <w:lsdException w:name="Medium List 1 Accent 1" w:semiHidden="0" w:uiPriority="65" w:unhideWhenUsed="0"/>
+    <w:lsdException w:name="Revision" w:unhideWhenUsed="0"/>
+    <w:lsdException w:name="List Paragraph" w:semiHidden="0" w:uiPriority="34" w:unhideWhenUsed="0" w:qFormat="1"/>
+    <w:lsdException w:name="Quote" w:semiHidden="0" w:uiPriority="29" w:unhideWhenUsed="0" w:qFormat="1"/>
+    <w:lsdException w:name="Intense Quote" w:semiHidden="0" w:uiPriority="30" w:unhideWhenUsed="0" w:qFormat="1"/>
+    <w:lsdException w:name="Medium List 2 Accent 1" w:semiHidden="0" w:uiPriority="66" w:unhideWhenUsed="0"/>
+    <w:lsdException w:name="Medium Grid 1 Accent 1" w:semiHidden="0" w:uiPriority="67" w:unhideWhenUsed="0"/>
+    <w:lsdException w:name="Medium Grid 2 Accent 1" w:semiHidden="0" w:uiPriority="68" w:unhideWhenUsed="0"/>
+    <w:lsdException w:name="Medium Grid 3 Accent 1" w:semiHidden="0" w:uiPriority="69" w:unhideWhenUsed="0"/>
+    <w:lsdException w:name="Dark List Accent 1" w:semiHidden="0" w:uiPriority="70" w:unhideWhenUsed="0"/>
+    <w:lsdException w:name="Colorful Shading Accent 1" w:semiHidden="0" w:uiPriority="71" w:unhideWhenUsed="0"/>
+    <w:lsdException w:name="Colorful List Accent 1" w:semiHidden="0" w:uiPriority="72" w:unhideWhenUsed="0"/>
+    <w:lsdException w:name="Colorful Grid Accent 1" w:semiHidden="0" w:uiPriority="73" w:unhideWhenUsed="0"/>
+    <w:lsdException w:name="Light Shading Accent 2" w:semiHidden="0" w:uiPriority="60" w:unhideWhenUsed="0"/>
+    <w:lsdException w:name="Light List Accent 2" w:semiHidden="0" w:uiPriority="61" w:unhideWhenUsed="0"/>
+    <w:lsdException w:name="Light Grid Accent 2" w:semiHidden="0" w:uiPriority="62" w:unhideWhenUsed="0"/>
+    <w:lsdException w:name="Medium Shading 1 Accent 2" w:semiHidden="0" w:uiPriority="63" w:unhideWhenUsed="0"/>
+    <w:lsdException w:name="Medium Shading 2 Accent 2" w:semiHidden="0" w:uiPriority="64" w:unhideWhenUsed="0"/>
+    <w:lsdException w:name="Medium List 1 Accent 2" w:semiHidden="0" w:uiPriority="65" w:unhideWhenUsed="0"/>
+    <w:lsdException w:name="Medium List 2 Accent 2" w:semiHidden="0" w:uiPriority="66" w:unhideWhenUsed="0"/>
+    <w:lsdException w:name="Medium Grid 1 Accent 2" w:semiHidden="0" w:uiPriority="67" w:unhideWhenUsed="0"/>
+    <w:lsdException w:name="Medium Grid 2 Accent 2" w:semiHidden="0" w:uiPriority="68" w:unhideWhenUsed="0"/>
+    <w:lsdException w:name="Medium Grid 3 Accent 2" w:semiHidden="0" w:uiPriority="69" w:unhideWhenUsed="0"/>
+    <w:lsdException w:name="Dark List Accent 2" w:semiHidden="0" w:uiPriority="70" w:unhideWhenUsed="0"/>
+    <w:lsdException w:name="Colorful Shading Accent 2" w:semiHidden="0" w:uiPriority="71" w:unhideWhenUsed="0"/>
+    <w:lsdException w:name="Colorful List Accent 2" w:semiHidden="0" w:uiPriority="72" w:unhideWhenUsed="0"/>
+    <w:lsdException w:name="Colorful Grid Accent 2" w:semiHidden="0" w:uiPriority="73" w:unhideWhenUsed="0"/>
+    <w:lsdException w:name="Light Shading Accent 3" w:semiHidden="0" w:uiPriority="60" w:unhideWhenUsed="0"/>
+    <w:lsdException w:name="Light List Accent 3" w:semiHidden="0" w:uiPriority="61" w:unhideWhenUsed="0"/>
+    <w:lsdException w:name="Light Grid Accent 3" w:semiHidden="0" w:uiPriority="62" w:unhideWhenUsed="0"/>
+    <w:lsdException w:name="Medium Shading 1 Accent 3" w:semiHidden="0" w:uiPriority="63" w:unhideWhenUsed="0"/>
+    <w:lsdException w:name="Medium Shading 2 Accent 3" w:semiHidden="0" w:uiPriority="64" w:unhideWhenUsed="0"/>
+    <w:lsdException w:name="Medium List 1 Accent 3" w:semiHidden="0" w:uiPriority="65" w:unhideWhenUsed="0"/>
+    <w:lsdException w:name="Medium List 2 Accent 3" w:semiHidden="0" w:uiPriority="66" w:unhideWhenUsed="0"/>
+    <w:lsdException w:name="Medium Grid 1 Accent 3" w:semiHidden="0" w:uiPriority="67" w:unhideWhenUsed="0"/>
+    <w:lsdException w:name="Medium Grid 2 Accent 3" w:semiHidden="0" w:uiPriority="68" w:unhideWhenUsed="0"/>
+    <w:lsdException w:name="Medium Grid 3 Accent 3" w:semiHidden="0" w:uiPriority="69" w:unhideWhenUsed="0"/>
+    <w:lsdException w:name="Dark List Accent 3" w:semiHidden="0" w:uiPriority="70" w:unhideWhenUsed="0"/>
+    <w:lsdException w:name="Colorful Shading Accent 3" w:semiHidden="0" w:uiPriority="71" w:unhideWhenUsed="0"/>
+    <w:lsdException w:name="Colorful List Accent 3" w:semiHidden="0" w:uiPriority="72" w:unhideWhenUsed="0"/>
+    <w:lsdException w:name="Colorful Grid Accent 3" w:semiHidden="0" w:uiPriority="73" w:unhideWhenUsed="0"/>
+    <w:lsdException w:name="Light Shading Accent 4" w:semiHidden="0" w:uiPriority="60" w:unhideWhenUsed="0"/>
+    <w:lsdException w:name="Light List Accent 4" w:semiHidden="0" w:uiPriority="61" w:unhideWhenUsed="0"/>
+    <w:lsdException w:name="Light Grid Accent 4" w:semiHidden="0" w:uiPriority="62" w:unhideWhenUsed="0"/>
+    <w:lsdException w:name="Medium Shading 1 Accent 4" w:semiHidden="0" w:uiPriority="63" w:unhideWhenUsed="0"/>
+    <w:lsdException w:name="Medium Shading 2 Accent 4" w:semiHidden="0" w:uiPriority="64" w:unhideWhenUsed="0"/>
+    <w:lsdException w:name="Medium List 1 Accent 4" w:semiHidden="0" w:uiPriority="65" w:unhideWhenUsed="0"/>
+    <w:lsdException w:name="Medium List 2 Accent 4" w:semiHidden="0" w:uiPriority="66" w:unhideWhenUsed="0"/>
+    <w:lsdException w:name="Medium Grid 1 Accent 4" w:semiHidden="0" w:uiPriority="67" w:unhideWhenUsed="0"/>
+    <w:lsdException w:name="Medium Grid 2 Accent 4" w:semiHidden="0" w:uiPriority="68" w:unhideWhenUsed="0"/>
+    <w:lsdException w:name="Medium Grid 3 Accent 4" w:semiHidden="0" w:uiPriority="69" w:unhideWhenUsed="0"/>
+    <w:lsdException w:name="Dark List Accent 4" w:semiHidden="0" w:uiPriority="70" w:unhideWhenUsed="0"/>
+    <w:lsdException w:name="Colorful Shading Accent 4" w:semiHidden="0" w:uiPriority="71" w:unhideWhenUsed="0"/>
+    <w:lsdException w:name="Colorful List Accent 4" w:semiHidden="0" w:uiPriority="72" w:unhideWhenUsed="0"/>
+    <w:lsdException w:name="Colorful Grid Accent 4" w:semiHidden="0" w:uiPriority="73" w:unhideWhenUsed="0"/>
+    <w:lsdException w:name="Light Shading Accent 5" w:semiHidden="0" w:uiPriority="60" w:unhideWhenUsed="0"/>
+    <w:lsdException w:name="Light List Accent 5" w:semiHidden="0" w:uiPriority="61" w:unhideWhenUsed="0"/>
+    <w:lsdException w:name="Light Grid Accent 5" w:semiHidden="0" w:uiPriority="62" w:unhideWhenUsed="0"/>
+    <w:lsdException w:name="Medium Shading 1 Accent 5" w:semiHidden="0" w:uiPriority="63" w:unhideWhenUsed="0"/>
+    <w:lsdException w:name="Medium Shading 2 Accent 5" w:semiHidden="0" w:uiPriority="64" w:unhideWhenUsed="0"/>
+    <w:lsdException w:name="Medium List 1 Accent 5" w:semiHidden="0" w:uiPriority="65" w:unhideWhenUsed="0"/>
+    <w:lsdException w:name="Medium List 2 Accent 5" w:semiHidden="0" w:uiPriority="66" w:unhideWhenUsed="0"/>
+    <w:lsdException w:name="Medium Grid 1 Accent 5" w:semiHidden="0" w:uiPriority="67" w:unhideWhenUsed="0"/>
+    <w:lsdException w:name="Medium Grid 2 Accent 5" w:semiHidden="0" w:uiPriority="68" w:unhideWhenUsed="0"/>
+    <w:lsdException w:name="Medium Grid 3 Accent 5" w:semiHidden="0" w:uiPriority="69" w:unhideWhenUsed="0"/>
+    <w:lsdException w:name="Dark List Accent 5" w:semiHidden="0" w:uiPriority="70" w:unhideWhenUsed="0"/>
+    <w:lsdException w:name="Colorful Shading Accent 5" w:semiHidden="0" w:uiPriority="71" w:unhideWhenUsed="0"/>
+    <w:lsdException w:name="Colorful List Accent 5" w:semiHidden="0" w:uiPriority="72" w:unhideWhenUsed="0"/>
+    <w:lsdException w:name="Colorful Grid Accent 5" w:semiHidden="0" w:uiPriority="73" w:unhideWhenUsed="0"/>
+    <w:lsdException w:name="Light Shading Accent 6" w:semiHidden="0" w:uiPriority="60" w:unhideWhenUsed="0"/>
+    <w:lsdException w:name="Light List Accent 6" w:semiHidden="0" w:uiPriority="61" w:unhideWhenUsed="0"/>
+    <w:lsdException w:name="Light Grid Accent 6" w:semiHidden="0" w:uiPriority="62" w:unhideWhenUsed="0"/>
+    <w:lsdException w:name="Medium Shading 1 Accent 6" w:semiHidden="0" w:uiPriority="63" w:unhideWhenUsed="0"/>
+    <w:lsdException w:name="Medium Shading 2 Accent 6" w:semiHidden="0" w:uiPriority="64" w:unhideWhenUsed="0"/>
+    <w:lsdException w:name="Medium List 1 Accent 6" w:semiHidden="0" w:uiPriority="65" w:unhideWhenUsed="0"/>
+    <w:lsdException w:name="Medium List 2 Accent 6" w:semiHidden="0" w:uiPriority="66" w:unhideWhenUsed="0"/>
+    <w:lsdException w:name="Medium Grid 1 Accent 6" w:semiHidden="0" w:uiPriority="67" w:unhideWhenUsed="0"/>
+    <w:lsdException w:name="Medium Grid 2 Accent 6" w:semiHidden="0" w:uiPriority="68" w:unhideWhenUsed="0"/>
+    <w:lsdException w:name="Medium Grid 3 Accent 6" w:semiHidden="0" w:uiPriority="69" w:unhideWhenUsed="0"/>
+    <w:lsdException w:name="Dark List Accent 6" w:semiHidden="0" w:uiPriority="70" w:unhideWhenUsed="0"/>
+    <w:lsdException w:name="Colorful Shading Accent 6" w:semiHidden="0" w:uiPriority="71" w:unhideWhenUsed="0"/>
+    <w:lsdException w:name="Colorful List Accent 6" w:semiHidden="0" w:uiPriority="72" w:unhideWhenUsed="0"/>
+    <w:lsdException w:name="Colorful Grid Accent 6" w:semiHidden="0" w:uiPriority="73" w:unhideWhenUsed="0"/>
+    <w:lsdException w:name="Subtle Emphasis" w:semiHidden="0" w:uiPriority="19" w:unhideWhenUsed="0" w:qFormat="1"/>
+    <w:lsdException w:name="Intense Emphasis" w:semiHidden="0" w:uiPriority="21" w:unhideWhenUsed="0" w:qFormat="1"/>
+    <w:lsdException w:name="Subtle Reference" w:semiHidden="0" w:uiPriority="31" w:unhideWhenUsed="0" w:qFormat="1"/>
+    <w:lsdException w:name="Intense Reference" w:semiHidden="0" w:uiPriority="32" w:unhideWhenUsed="0" w:qFormat="1"/>
+    <w:lsdException w:name="Book Title" w:semiHidden="0" w:uiPriority="33" w:unhideWhenUsed="0" w:qFormat="1"/>
+    <w:lsdException w:name="Bibliography" w:uiPriority="37"/>
+    <w:lsdException w:name="TOC Heading" w:uiPriority="39" w:qFormat="1"/>
+  </w:latentStyles>
+  <w:style w:type="paragraph" w:default="1" w:styleId="Normal">
+    <w:name w:val="Normal"/>
+    <w:qFormat/>
+  </w:style>
+  <w:style w:type="character" w:default="1" w:styleId="DefaultParagraphFont">
+    <w:name w:val="Default Paragraph Font"/>
+    <w:uiPriority w:val="1"/>
+    <w:semiHidden/>
+    <w:unhideWhenUsed/>
+  </w:style>
+  <w:style w:type="table" w:default="1" w:styleId="TableNormal">
+    <w:name w:val="Normal Table"/>
+    <w:uiPriority w:val="99"/>
+    <w:semiHidden/>
+    <w:unhideWhenUsed/>
+    <w:tblPr>
+      <w:tblInd w:w="0" w:type="dxa"/>
+      <w:tblCellMar>
+        <w:top w:w="0" w:type="dxa"/>
+        <w:left w:w="108" w:type="dxa"/>
+        <w:bottom w:w="0" w:type="dxa"/>
+        <w:right w:w="108" w:type="dxa"/>
+      </w:tblCellMar>
+    </w:tblPr>
+  </w:style>
+  <w:style w:type="numbering" w:default="1" w:styleId="NoList">
+    <w:name w:val="No List"/>
+    <w:uiPriority w:val="99"/>
+    <w:semiHidden/>
+    <w:unhideWhenUsed/>
   </w:style>
 </w:styles>
 </file>

</xml_diff>

<commit_message>
Implement adding Tx audio noise via "TxSNR".
</commit_message>
<xml_diff>
--- a/branches/wsjtx/WSJT-X_Quick_Start_Guide.docx
+++ b/branches/wsjtx/WSJT-X_Quick_Start_Guide.docx
@@ -992,135 +992,83 @@
         </w:numPr>
       </w:pPr>
       <w:r>
-        <w:rPr>
-          <w:sz w:val="23"/>
-          <w:szCs w:val="23"/>
-        </w:rPr>
         <w:t xml:space="preserve">Start WSJT-X and Select </w:t>
       </w:r>
       <w:r>
         <w:rPr>
           <w:b/>
           <w:bCs/>
-          <w:sz w:val="23"/>
-          <w:szCs w:val="23"/>
         </w:rPr>
         <w:t xml:space="preserve">Options </w:t>
       </w:r>
       <w:r>
-        <w:rPr>
-          <w:sz w:val="23"/>
-          <w:szCs w:val="23"/>
-        </w:rPr>
         <w:t xml:space="preserve">from its </w:t>
       </w:r>
       <w:r>
         <w:rPr>
           <w:b/>
           <w:bCs/>
-          <w:sz w:val="23"/>
-          <w:szCs w:val="23"/>
         </w:rPr>
         <w:t xml:space="preserve">Setup </w:t>
       </w:r>
       <w:r>
-        <w:rPr>
-          <w:sz w:val="23"/>
-          <w:szCs w:val="23"/>
-        </w:rPr>
         <w:t xml:space="preserve">menu.  Enter your callsign and locator. Select the </w:t>
       </w:r>
       <w:r>
         <w:rPr>
           <w:b/>
           <w:bCs/>
-          <w:sz w:val="23"/>
-          <w:szCs w:val="23"/>
         </w:rPr>
         <w:t xml:space="preserve">PTT Port </w:t>
       </w:r>
       <w:r>
-        <w:rPr>
-          <w:sz w:val="23"/>
-          <w:szCs w:val="23"/>
-        </w:rPr>
         <w:t xml:space="preserve">to be used for T/R control, or </w:t>
       </w:r>
       <w:proofErr w:type="gramStart"/>
       <w:r>
         <w:rPr>
           <w:b/>
-          <w:sz w:val="23"/>
-          <w:szCs w:val="23"/>
         </w:rPr>
         <w:t>None</w:t>
       </w:r>
       <w:proofErr w:type="gramEnd"/>
       <w:r>
-        <w:rPr>
-          <w:sz w:val="23"/>
-          <w:szCs w:val="23"/>
-        </w:rPr>
         <w:t xml:space="preserve"> if you if you will use VOX control (not recommended if you are running high power). </w:t>
       </w:r>
       <w:r>
-        <w:rPr>
-          <w:sz w:val="23"/>
-          <w:szCs w:val="23"/>
-        </w:rPr>
         <w:t xml:space="preserve">Select </w:t>
       </w:r>
       <w:r>
-        <w:rPr>
-          <w:sz w:val="23"/>
-          <w:szCs w:val="23"/>
-        </w:rPr>
         <w:t xml:space="preserve">suitable devices from the drop-down lists for </w:t>
       </w:r>
       <w:r>
         <w:rPr>
           <w:b/>
-          <w:sz w:val="23"/>
-          <w:szCs w:val="23"/>
         </w:rPr>
         <w:t>A</w:t>
       </w:r>
       <w:r>
         <w:rPr>
           <w:b/>
-          <w:sz w:val="23"/>
-          <w:szCs w:val="23"/>
         </w:rPr>
         <w:t xml:space="preserve">udio </w:t>
       </w:r>
       <w:r>
         <w:rPr>
           <w:b/>
-          <w:sz w:val="23"/>
-          <w:szCs w:val="23"/>
         </w:rPr>
         <w:t>In</w:t>
       </w:r>
       <w:r>
-        <w:rPr>
-          <w:sz w:val="23"/>
-          <w:szCs w:val="23"/>
-        </w:rPr>
         <w:t xml:space="preserve"> and </w:t>
       </w:r>
       <w:r>
         <w:rPr>
           <w:b/>
-          <w:sz w:val="23"/>
-          <w:szCs w:val="23"/>
         </w:rPr>
         <w:t>Audio Out</w:t>
       </w:r>
       <w:r>
-        <w:rPr>
-          <w:sz w:val="23"/>
-          <w:szCs w:val="23"/>
-        </w:rPr>
         <w:t xml:space="preserve">.  </w:t>
       </w:r>
       <w:r>
@@ -1161,158 +1109,74 @@
           <w:ilvl w:val="0"/>
           <w:numId w:val="2"/>
         </w:numPr>
-        <w:rPr>
-          <w:sz w:val="23"/>
-          <w:szCs w:val="23"/>
-        </w:rPr>
-      </w:pPr>
-      <w:r>
-        <w:rPr>
-          <w:sz w:val="23"/>
-          <w:szCs w:val="23"/>
-        </w:rPr>
+      </w:pPr>
+      <w:r>
         <w:t xml:space="preserve">Select </w:t>
       </w:r>
       <w:proofErr w:type="spellStart"/>
       <w:r>
-        <w:rPr>
-          <w:sz w:val="23"/>
-          <w:szCs w:val="23"/>
-        </w:rPr>
         <w:t>submode</w:t>
       </w:r>
       <w:proofErr w:type="spellEnd"/>
       <w:r>
-        <w:rPr>
-          <w:sz w:val="23"/>
-          <w:szCs w:val="23"/>
-        </w:rPr>
         <w:t xml:space="preserve"> JT9-1 from the </w:t>
       </w:r>
       <w:r>
         <w:rPr>
           <w:b/>
-          <w:sz w:val="23"/>
-          <w:szCs w:val="23"/>
         </w:rPr>
         <w:t>Mode</w:t>
       </w:r>
       <w:r>
-        <w:rPr>
-          <w:sz w:val="23"/>
-          <w:szCs w:val="23"/>
-        </w:rPr>
         <w:t xml:space="preserve"> menu.  </w:t>
       </w:r>
       <w:r>
-        <w:rPr>
-          <w:sz w:val="23"/>
-          <w:szCs w:val="23"/>
-        </w:rPr>
         <w:t>Click on the Wide Graph window just under 1500 Hz on the audio freque</w:t>
       </w:r>
       <w:r>
-        <w:rPr>
-          <w:sz w:val="23"/>
-          <w:szCs w:val="23"/>
-        </w:rPr>
         <w:t xml:space="preserve">ncy scale, and select the </w:t>
       </w:r>
       <w:r>
         <w:rPr>
           <w:b/>
-          <w:sz w:val="23"/>
-          <w:szCs w:val="23"/>
         </w:rPr>
         <w:t>JT9 Sync</w:t>
       </w:r>
       <w:r>
-        <w:rPr>
-          <w:sz w:val="23"/>
-          <w:szCs w:val="23"/>
-        </w:rPr>
         <w:t xml:space="preserve"> option for data display.</w:t>
       </w:r>
       <w:r>
-        <w:rPr>
-          <w:sz w:val="23"/>
-          <w:szCs w:val="23"/>
-        </w:rPr>
         <w:t xml:space="preserve">  </w:t>
       </w:r>
       <w:r>
-        <w:rPr>
-          <w:sz w:val="23"/>
-          <w:szCs w:val="23"/>
-        </w:rPr>
         <w:t xml:space="preserve">Then select </w:t>
       </w:r>
       <w:r>
         <w:rPr>
           <w:b/>
-          <w:sz w:val="23"/>
-          <w:szCs w:val="23"/>
-        </w:rPr>
-        <w:t>File | O</w:t>
-      </w:r>
-      <w:bookmarkStart w:id="0" w:name="_GoBack"/>
-      <w:bookmarkEnd w:id="0"/>
-      <w:r>
-        <w:rPr>
-          <w:b/>
-          <w:sz w:val="23"/>
-          <w:szCs w:val="23"/>
-        </w:rPr>
-        <w:t>pen</w:t>
-      </w:r>
-      <w:r>
-        <w:rPr>
-          <w:sz w:val="23"/>
-          <w:szCs w:val="23"/>
-        </w:rPr>
+        </w:rPr>
+        <w:t>File | Open</w:t>
+      </w:r>
+      <w:r>
         <w:t>, navigate to directory …\Save\Sample</w:t>
       </w:r>
       <w:r>
-        <w:rPr>
-          <w:sz w:val="23"/>
-          <w:szCs w:val="23"/>
-        </w:rPr>
-        <w:t xml:space="preserve">s </w:t>
-      </w:r>
-      <w:r>
-        <w:rPr>
-          <w:sz w:val="23"/>
-          <w:szCs w:val="23"/>
-        </w:rPr>
+        <w:t>s under your WSJT-X installat</w:t>
+      </w:r>
+      <w:r>
+        <w:t>ion directory, and o</w:t>
+      </w:r>
+      <w:r>
+        <w:t xml:space="preserve">pen the </w:t>
+      </w:r>
+      <w:r>
         <w:lastRenderedPageBreak/>
-        <w:t>under your WSJT-X installat</w:t>
-      </w:r>
-      <w:r>
-        <w:rPr>
-          <w:sz w:val="23"/>
-          <w:szCs w:val="23"/>
-        </w:rPr>
-        <w:t>ion directory, and o</w:t>
-      </w:r>
-      <w:r>
-        <w:rPr>
-          <w:sz w:val="23"/>
-          <w:szCs w:val="23"/>
-        </w:rPr>
-        <w:t>pen the example file 000000_0001.wav.</w:t>
-      </w:r>
-      <w:r>
-        <w:rPr>
-          <w:sz w:val="23"/>
-          <w:szCs w:val="23"/>
-        </w:rPr>
+        <w:t>example file 000000_0001.wav.</w:t>
+      </w:r>
+      <w:r>
         <w:t xml:space="preserve">  You should see </w:t>
       </w:r>
       <w:r>
-        <w:rPr>
-          <w:sz w:val="23"/>
-          <w:szCs w:val="23"/>
-        </w:rPr>
         <w:t>something like the following screen shot:</w:t>
       </w:r>
     </w:p>
@@ -1399,17 +1263,1059 @@
           <w:ilvl w:val="0"/>
           <w:numId w:val="2"/>
         </w:numPr>
-        <w:rPr>
-          <w:sz w:val="23"/>
-          <w:szCs w:val="23"/>
-        </w:rPr>
-      </w:pPr>
-      <w:r>
-        <w:rPr>
-          <w:sz w:val="23"/>
-          <w:szCs w:val="23"/>
-        </w:rPr>
+      </w:pPr>
+      <w:r>
         <w:t>If all is well and you are familiar with earlier versions of WSJT, you should now be able to use the JT9 modes in WSJT-X.</w:t>
+      </w:r>
+    </w:p>
+    <w:p>
+      <w:pPr>
+        <w:rPr>
+          <w:rFonts w:ascii="Arial" w:hAnsi="Arial" w:cs="Arial"/>
+          <w:color w:val="000000"/>
+          <w:sz w:val="24"/>
+          <w:szCs w:val="24"/>
+        </w:rPr>
+      </w:pPr>
+    </w:p>
+    <w:p>
+      <w:pPr>
+        <w:rPr>
+          <w:rFonts w:ascii="Arial" w:hAnsi="Arial" w:cs="Arial"/>
+          <w:b/>
+          <w:color w:val="000000"/>
+          <w:sz w:val="32"/>
+          <w:szCs w:val="32"/>
+        </w:rPr>
+      </w:pPr>
+      <w:r>
+        <w:rPr>
+          <w:rFonts w:ascii="Arial" w:hAnsi="Arial" w:cs="Arial"/>
+          <w:color w:val="000000"/>
+          <w:sz w:val="24"/>
+          <w:szCs w:val="24"/>
+        </w:rPr>
+        <w:t xml:space="preserve">Be aware that the initial release of WSJT-X has some shortcuts and limitations.  A number of reported parameters have not been properly calibrated, and the </w:t>
+      </w:r>
+      <w:r>
+        <w:rPr>
+          <w:rFonts w:ascii="Arial" w:hAnsi="Arial" w:cs="Arial"/>
+          <w:color w:val="000000"/>
+          <w:sz w:val="24"/>
+          <w:szCs w:val="24"/>
+        </w:rPr>
+        <w:t xml:space="preserve">JT9 decoder is not fully optimized.  </w:t>
+      </w:r>
+      <w:r>
+        <w:rPr>
+          <w:rFonts w:ascii="Arial" w:hAnsi="Arial" w:cs="Arial"/>
+          <w:color w:val="000000"/>
+          <w:sz w:val="24"/>
+          <w:szCs w:val="24"/>
+        </w:rPr>
+        <w:t>Many improvements are still to be made!  User feedback is welcome!</w:t>
+      </w:r>
+      <w:bookmarkStart w:id="0" w:name="_GoBack"/>
+      <w:bookmarkEnd w:id="0"/>
+    </w:p>
+    <w:p>
+      <w:pPr>
+        <w:pStyle w:val="Default"/>
+        <w:rPr>
+          <w:b/>
+          <w:sz w:val="32"/>
+          <w:szCs w:val="32"/>
+        </w:rPr>
+      </w:pPr>
+      <w:r>
+        <w:rPr>
+          <w:b/>
+          <w:sz w:val="32"/>
+          <w:szCs w:val="32"/>
+        </w:rPr>
+        <w:lastRenderedPageBreak/>
+        <w:t>The JT9 Protocol</w:t>
+      </w:r>
+    </w:p>
+    <w:p>
+      <w:pPr>
+        <w:pStyle w:val="Default"/>
+        <w:rPr>
+          <w:b/>
+          <w:sz w:val="32"/>
+          <w:szCs w:val="32"/>
+        </w:rPr>
+      </w:pPr>
+    </w:p>
+    <w:p>
+      <w:pPr>
+        <w:pStyle w:val="Default"/>
+      </w:pPr>
+      <w:r>
+        <w:t xml:space="preserve">JT9 is a mode designed for </w:t>
+      </w:r>
+      <w:r>
+        <w:t xml:space="preserve">making </w:t>
+      </w:r>
+      <w:r>
+        <w:t>QSOs at MF and LF.  The mode uses</w:t>
+      </w:r>
+      <w:r>
+        <w:t xml:space="preserve"> essentially </w:t>
+      </w:r>
+      <w:r>
+        <w:t>the same 72-bit structured messages as JT65.  Error control coding</w:t>
+      </w:r>
+      <w:r>
+        <w:t xml:space="preserve"> </w:t>
+      </w:r>
+      <w:r>
+        <w:t>(ECC) uses a strong convolutional code with constraint length K</w:t>
+      </w:r>
+      <w:r>
+        <w:t xml:space="preserve"> </w:t>
+      </w:r>
+      <w:r>
+        <w:t>=</w:t>
+      </w:r>
+      <w:r>
+        <w:t xml:space="preserve"> </w:t>
+      </w:r>
+      <w:r>
+        <w:t>32,</w:t>
+      </w:r>
+      <w:r>
+        <w:t xml:space="preserve"> </w:t>
+      </w:r>
+      <w:r>
+        <w:t>rate r</w:t>
+      </w:r>
+      <w:r>
+        <w:t xml:space="preserve"> </w:t>
+      </w:r>
+      <w:r>
+        <w:t>=</w:t>
+      </w:r>
+      <w:r>
+        <w:t xml:space="preserve"> </w:t>
+      </w:r>
+      <w:r>
+        <w:t>1/2, and a zero tail, leading to an encoded message length of</w:t>
+      </w:r>
+      <w:r>
+        <w:t xml:space="preserve"> (72+31) × </w:t>
+      </w:r>
+      <w:r>
+        <w:t>2 = 206 information-carrying bits.  Modulation is 9-FSK: 8</w:t>
+      </w:r>
+      <w:r>
+        <w:t xml:space="preserve"> </w:t>
+      </w:r>
+      <w:r>
+        <w:t>tones for data, one for synchronization.  Sixteen symbol intervals are</w:t>
+      </w:r>
+      <w:r>
+        <w:t xml:space="preserve"> </w:t>
+      </w:r>
+      <w:r>
+        <w:t>used for synchronization, so a transmission requires a total of 207/3</w:t>
+      </w:r>
+      <w:r>
+        <w:t xml:space="preserve"> </w:t>
+      </w:r>
+      <w:r>
+        <w:t>+ 16 = 85 channel symbols.  Symbol durations are approximately</w:t>
+      </w:r>
+      <w:r>
+        <w:t xml:space="preserve"> </w:t>
+      </w:r>
+      <w:r>
+        <w:t>(</w:t>
+      </w:r>
+      <w:proofErr w:type="spellStart"/>
+      <w:r>
+        <w:t>TRperiod</w:t>
+      </w:r>
+      <w:proofErr w:type="spellEnd"/>
+      <w:r>
+        <w:t xml:space="preserve"> </w:t>
+      </w:r>
+      <w:r>
+        <w:t>-</w:t>
+      </w:r>
+      <w:r>
+        <w:t xml:space="preserve"> </w:t>
+      </w:r>
+      <w:r>
+        <w:t>8)</w:t>
+      </w:r>
+      <w:r>
+        <w:t xml:space="preserve"> </w:t>
+      </w:r>
+      <w:r>
+        <w:t>/</w:t>
+      </w:r>
+      <w:r>
+        <w:t xml:space="preserve"> </w:t>
+      </w:r>
+      <w:r>
+        <w:t xml:space="preserve">85, where </w:t>
+      </w:r>
+      <w:proofErr w:type="spellStart"/>
+      <w:r>
+        <w:t>TRperiod</w:t>
+      </w:r>
+      <w:proofErr w:type="spellEnd"/>
+      <w:r>
+        <w:t xml:space="preserve"> is the T/R sequence length in seconds.</w:t>
+      </w:r>
+      <w:r>
+        <w:t xml:space="preserve">  </w:t>
+      </w:r>
+      <w:r>
+        <w:t xml:space="preserve">Exact symbol lengths are chosen so that </w:t>
+      </w:r>
+      <w:proofErr w:type="spellStart"/>
+      <w:r>
+        <w:t>nsps</w:t>
+      </w:r>
+      <w:proofErr w:type="spellEnd"/>
+      <w:r>
+        <w:t>, the number of samples</w:t>
+      </w:r>
+      <w:r>
+        <w:t xml:space="preserve"> </w:t>
+      </w:r>
+      <w:r>
+        <w:t>per symbol (at 12000 samples per second) is a number with no prime</w:t>
+      </w:r>
+      <w:r>
+        <w:t xml:space="preserve"> </w:t>
+      </w:r>
+      <w:r>
+        <w:t>factor greater than 7.  This choice makes for efficient FFTs.  Tone</w:t>
+      </w:r>
+      <w:r>
+        <w:t xml:space="preserve"> </w:t>
+      </w:r>
+      <w:r>
+        <w:t xml:space="preserve">spacing of the 9-FSK modulation is </w:t>
+      </w:r>
+      <w:proofErr w:type="spellStart"/>
+      <w:proofErr w:type="gramStart"/>
+      <w:r>
+        <w:t>df</w:t>
+      </w:r>
+      <w:proofErr w:type="spellEnd"/>
+      <w:proofErr w:type="gramEnd"/>
+      <w:r>
+        <w:t xml:space="preserve"> </w:t>
+      </w:r>
+      <w:r>
+        <w:t>=</w:t>
+      </w:r>
+      <w:r>
+        <w:t xml:space="preserve"> </w:t>
+      </w:r>
+      <w:r>
+        <w:t>1</w:t>
+      </w:r>
+      <w:r>
+        <w:t xml:space="preserve"> </w:t>
+      </w:r>
+      <w:r>
+        <w:t>/</w:t>
+      </w:r>
+      <w:r>
+        <w:t xml:space="preserve"> </w:t>
+      </w:r>
+      <w:proofErr w:type="spellStart"/>
+      <w:r>
+        <w:t>tsym</w:t>
+      </w:r>
+      <w:proofErr w:type="spellEnd"/>
+      <w:r>
+        <w:t xml:space="preserve"> </w:t>
+      </w:r>
+      <w:r>
+        <w:t>=</w:t>
+      </w:r>
+      <w:r>
+        <w:t xml:space="preserve"> </w:t>
+      </w:r>
+      <w:r>
+        <w:t>12000</w:t>
+      </w:r>
+      <w:r>
+        <w:t xml:space="preserve"> </w:t>
+      </w:r>
+      <w:r>
+        <w:t>/</w:t>
+      </w:r>
+      <w:r>
+        <w:t xml:space="preserve"> </w:t>
+      </w:r>
+      <w:proofErr w:type="spellStart"/>
+      <w:r>
+        <w:t>nsps</w:t>
+      </w:r>
+      <w:proofErr w:type="spellEnd"/>
+      <w:r>
+        <w:t>, equal to the</w:t>
+      </w:r>
+      <w:r>
+        <w:t xml:space="preserve"> </w:t>
+      </w:r>
+      <w:r>
+        <w:t>keying rate.  The total occupied bandwidth is 9*</w:t>
+      </w:r>
+      <w:proofErr w:type="spellStart"/>
+      <w:proofErr w:type="gramStart"/>
+      <w:r>
+        <w:t>df</w:t>
+      </w:r>
+      <w:proofErr w:type="spellEnd"/>
+      <w:proofErr w:type="gramEnd"/>
+      <w:r>
+        <w:t>.  The generated</w:t>
+      </w:r>
+      <w:r>
+        <w:t xml:space="preserve"> </w:t>
+      </w:r>
+      <w:r>
+        <w:t>signal has continuous phase, and there are no key clicks.</w:t>
+      </w:r>
+      <w:r>
+        <w:t xml:space="preserve">  </w:t>
+      </w:r>
+    </w:p>
+    <w:p>
+      <w:pPr>
+        <w:pStyle w:val="Default"/>
+      </w:pPr>
+    </w:p>
+    <w:p>
+      <w:pPr>
+        <w:pStyle w:val="Default"/>
+      </w:pPr>
+      <w:r>
+        <w:t>Parameters of five JT9 sub-modes are summarized in the following</w:t>
+      </w:r>
+      <w:r>
+        <w:t xml:space="preserve"> </w:t>
+      </w:r>
+      <w:r>
+        <w:t xml:space="preserve">table, along with </w:t>
+      </w:r>
+      <w:r>
+        <w:t xml:space="preserve">approximate </w:t>
+      </w:r>
+      <w:r>
+        <w:t>S/N thresholds measured by simulation on an AWGN</w:t>
+      </w:r>
+      <w:r>
+        <w:t xml:space="preserve"> channel.  Numbers following </w:t>
+      </w:r>
+      <w:r>
+        <w:t>“JT9-</w:t>
+      </w:r>
+      <w:r>
+        <w:t>”</w:t>
+      </w:r>
+      <w:r>
+        <w:t xml:space="preserve"> in the sub-mode names specify </w:t>
+      </w:r>
+      <w:proofErr w:type="spellStart"/>
+      <w:r>
+        <w:t>TRperiod</w:t>
+      </w:r>
+      <w:proofErr w:type="spellEnd"/>
+      <w:r>
+        <w:t xml:space="preserve"> in minutes.</w:t>
+      </w:r>
+    </w:p>
+    <w:p>
+      <w:pPr>
+        <w:pStyle w:val="Default"/>
+      </w:pPr>
+    </w:p>
+    <w:p>
+      <w:pPr>
+        <w:pStyle w:val="Default"/>
+      </w:pPr>
+    </w:p>
+    <w:tbl>
+      <w:tblPr>
+        <w:tblStyle w:val="TableGrid"/>
+        <w:tblW w:w="0" w:type="auto"/>
+        <w:tblLook w:val="04A0" w:firstRow="1" w:lastRow="0" w:firstColumn="1" w:lastColumn="0" w:noHBand="0" w:noVBand="1"/>
+      </w:tblPr>
+      <w:tblGrid>
+        <w:gridCol w:w="1250"/>
+        <w:gridCol w:w="1017"/>
+        <w:gridCol w:w="1124"/>
+        <w:gridCol w:w="1088"/>
+        <w:gridCol w:w="1337"/>
+        <w:gridCol w:w="1346"/>
+        <w:gridCol w:w="1217"/>
+      </w:tblGrid>
+      <w:tr>
+        <w:tc>
+          <w:tcPr>
+            <w:tcW w:w="1250" w:type="dxa"/>
+          </w:tcPr>
+          <w:p>
+            <w:pPr>
+              <w:pStyle w:val="Default"/>
+              <w:jc w:val="center"/>
+            </w:pPr>
+            <w:proofErr w:type="spellStart"/>
+            <w:r>
+              <w:t>Submode</w:t>
+            </w:r>
+            <w:proofErr w:type="spellEnd"/>
+          </w:p>
+        </w:tc>
+        <w:tc>
+          <w:tcPr>
+            <w:tcW w:w="951" w:type="dxa"/>
+          </w:tcPr>
+          <w:p>
+            <w:pPr>
+              <w:pStyle w:val="Default"/>
+              <w:jc w:val="center"/>
+            </w:pPr>
+            <w:proofErr w:type="spellStart"/>
+            <w:r>
+              <w:t>nsps</w:t>
+            </w:r>
+            <w:proofErr w:type="spellEnd"/>
+          </w:p>
+        </w:tc>
+        <w:tc>
+          <w:tcPr>
+            <w:tcW w:w="1122" w:type="dxa"/>
+          </w:tcPr>
+          <w:p>
+            <w:pPr>
+              <w:pStyle w:val="Default"/>
+              <w:jc w:val="center"/>
+            </w:pPr>
+            <w:r>
+              <w:t>Symbol Duration</w:t>
+            </w:r>
+          </w:p>
+          <w:p>
+            <w:pPr>
+              <w:pStyle w:val="Default"/>
+              <w:jc w:val="center"/>
+            </w:pPr>
+            <w:r>
+              <w:t>(s)</w:t>
+            </w:r>
+          </w:p>
+        </w:tc>
+        <w:tc>
+          <w:tcPr>
+            <w:tcW w:w="1088" w:type="dxa"/>
+          </w:tcPr>
+          <w:p>
+            <w:pPr>
+              <w:pStyle w:val="Default"/>
+              <w:jc w:val="center"/>
+            </w:pPr>
+            <w:r>
+              <w:t>Tone Spacing (Hz)</w:t>
+            </w:r>
+          </w:p>
+        </w:tc>
+        <w:tc>
+          <w:tcPr>
+            <w:tcW w:w="1308" w:type="dxa"/>
+          </w:tcPr>
+          <w:p>
+            <w:pPr>
+              <w:pStyle w:val="Default"/>
+              <w:jc w:val="center"/>
+            </w:pPr>
+            <w:r>
+              <w:t>Signal Bandwidth (Hz)</w:t>
+            </w:r>
+          </w:p>
+        </w:tc>
+        <w:tc>
+          <w:tcPr>
+            <w:tcW w:w="1316" w:type="dxa"/>
+          </w:tcPr>
+          <w:p>
+            <w:pPr>
+              <w:pStyle w:val="Default"/>
+              <w:jc w:val="center"/>
+            </w:pPr>
+            <w:r>
+              <w:t>S/N Threshold</w:t>
+            </w:r>
+            <w:r>
+              <w:rPr>
+                <w:vertAlign w:val="superscript"/>
+              </w:rPr>
+              <w:t>*</w:t>
+            </w:r>
+            <w:r>
+              <w:t xml:space="preserve"> (dB)</w:t>
+            </w:r>
+          </w:p>
+        </w:tc>
+        <w:tc>
+          <w:tcPr>
+            <w:tcW w:w="1191" w:type="dxa"/>
+          </w:tcPr>
+          <w:p>
+            <w:pPr>
+              <w:pStyle w:val="Default"/>
+              <w:jc w:val="center"/>
+            </w:pPr>
+            <w:r>
+              <w:t>QSO Time (minutes)</w:t>
+            </w:r>
+          </w:p>
+        </w:tc>
+      </w:tr>
+      <w:tr>
+        <w:tc>
+          <w:tcPr>
+            <w:tcW w:w="1250" w:type="dxa"/>
+          </w:tcPr>
+          <w:p>
+            <w:pPr>
+              <w:pStyle w:val="Default"/>
+            </w:pPr>
+            <w:r>
+              <w:t>JT9-1</w:t>
+            </w:r>
+          </w:p>
+        </w:tc>
+        <w:tc>
+          <w:tcPr>
+            <w:tcW w:w="951" w:type="dxa"/>
+          </w:tcPr>
+          <w:p>
+            <w:pPr>
+              <w:pStyle w:val="Default"/>
+              <w:jc w:val="center"/>
+            </w:pPr>
+            <w:r>
+              <w:t>6912</w:t>
+            </w:r>
+          </w:p>
+        </w:tc>
+        <w:tc>
+          <w:tcPr>
+            <w:tcW w:w="1122" w:type="dxa"/>
+            <w:vAlign w:val="center"/>
+          </w:tcPr>
+          <w:p>
+            <w:pPr>
+              <w:pStyle w:val="Default"/>
+              <w:jc w:val="center"/>
+            </w:pPr>
+            <w:r>
+              <w:t>0.58</w:t>
+            </w:r>
+          </w:p>
+        </w:tc>
+        <w:tc>
+          <w:tcPr>
+            <w:tcW w:w="1088" w:type="dxa"/>
+            <w:vAlign w:val="center"/>
+          </w:tcPr>
+          <w:p>
+            <w:pPr>
+              <w:pStyle w:val="Default"/>
+              <w:jc w:val="center"/>
+            </w:pPr>
+            <w:r>
+              <w:t>1.736</w:t>
+            </w:r>
+          </w:p>
+        </w:tc>
+        <w:tc>
+          <w:tcPr>
+            <w:tcW w:w="1308" w:type="dxa"/>
+            <w:vAlign w:val="center"/>
+          </w:tcPr>
+          <w:p>
+            <w:pPr>
+              <w:pStyle w:val="Default"/>
+              <w:jc w:val="center"/>
+            </w:pPr>
+            <w:r>
+              <w:t>15.6</w:t>
+            </w:r>
+          </w:p>
+        </w:tc>
+        <w:tc>
+          <w:tcPr>
+            <w:tcW w:w="1316" w:type="dxa"/>
+            <w:vAlign w:val="center"/>
+          </w:tcPr>
+          <w:p>
+            <w:pPr>
+              <w:pStyle w:val="Default"/>
+              <w:jc w:val="center"/>
+            </w:pPr>
+            <w:r>
+              <w:t>-27</w:t>
+            </w:r>
+          </w:p>
+        </w:tc>
+        <w:tc>
+          <w:tcPr>
+            <w:tcW w:w="1191" w:type="dxa"/>
+            <w:vAlign w:val="center"/>
+          </w:tcPr>
+          <w:p>
+            <w:pPr>
+              <w:pStyle w:val="Default"/>
+              <w:jc w:val="center"/>
+            </w:pPr>
+            <w:r>
+              <w:t>6</w:t>
+            </w:r>
+          </w:p>
+        </w:tc>
+      </w:tr>
+      <w:tr>
+        <w:tc>
+          <w:tcPr>
+            <w:tcW w:w="1250" w:type="dxa"/>
+          </w:tcPr>
+          <w:p>
+            <w:pPr>
+              <w:pStyle w:val="Default"/>
+            </w:pPr>
+            <w:r>
+              <w:t>JT9-2</w:t>
+            </w:r>
+          </w:p>
+        </w:tc>
+        <w:tc>
+          <w:tcPr>
+            <w:tcW w:w="951" w:type="dxa"/>
+          </w:tcPr>
+          <w:p>
+            <w:pPr>
+              <w:pStyle w:val="Default"/>
+              <w:jc w:val="center"/>
+            </w:pPr>
+            <w:r>
+              <w:t>15360</w:t>
+            </w:r>
+          </w:p>
+        </w:tc>
+        <w:tc>
+          <w:tcPr>
+            <w:tcW w:w="1122" w:type="dxa"/>
+            <w:vAlign w:val="center"/>
+          </w:tcPr>
+          <w:p>
+            <w:pPr>
+              <w:pStyle w:val="Default"/>
+              <w:jc w:val="center"/>
+            </w:pPr>
+            <w:r>
+              <w:t>1.28</w:t>
+            </w:r>
+          </w:p>
+        </w:tc>
+        <w:tc>
+          <w:tcPr>
+            <w:tcW w:w="1088" w:type="dxa"/>
+            <w:vAlign w:val="center"/>
+          </w:tcPr>
+          <w:p>
+            <w:pPr>
+              <w:pStyle w:val="Default"/>
+              <w:jc w:val="center"/>
+            </w:pPr>
+            <w:r>
+              <w:t>0.781</w:t>
+            </w:r>
+          </w:p>
+        </w:tc>
+        <w:tc>
+          <w:tcPr>
+            <w:tcW w:w="1308" w:type="dxa"/>
+            <w:vAlign w:val="center"/>
+          </w:tcPr>
+          <w:p>
+            <w:pPr>
+              <w:pStyle w:val="Default"/>
+              <w:jc w:val="center"/>
+            </w:pPr>
+            <w:r>
+              <w:t>7.0</w:t>
+            </w:r>
+          </w:p>
+        </w:tc>
+        <w:tc>
+          <w:tcPr>
+            <w:tcW w:w="1316" w:type="dxa"/>
+            <w:vAlign w:val="center"/>
+          </w:tcPr>
+          <w:p>
+            <w:pPr>
+              <w:pStyle w:val="Default"/>
+              <w:jc w:val="center"/>
+            </w:pPr>
+            <w:r>
+              <w:t>-30</w:t>
+            </w:r>
+          </w:p>
+        </w:tc>
+        <w:tc>
+          <w:tcPr>
+            <w:tcW w:w="1191" w:type="dxa"/>
+            <w:vAlign w:val="center"/>
+          </w:tcPr>
+          <w:p>
+            <w:pPr>
+              <w:pStyle w:val="Default"/>
+              <w:jc w:val="center"/>
+            </w:pPr>
+            <w:r>
+              <w:t>12</w:t>
+            </w:r>
+          </w:p>
+        </w:tc>
+      </w:tr>
+      <w:tr>
+        <w:tc>
+          <w:tcPr>
+            <w:tcW w:w="1250" w:type="dxa"/>
+          </w:tcPr>
+          <w:p>
+            <w:pPr>
+              <w:pStyle w:val="Default"/>
+            </w:pPr>
+            <w:r>
+              <w:t>JT9-5</w:t>
+            </w:r>
+          </w:p>
+        </w:tc>
+        <w:tc>
+          <w:tcPr>
+            <w:tcW w:w="951" w:type="dxa"/>
+          </w:tcPr>
+          <w:p>
+            <w:pPr>
+              <w:pStyle w:val="Default"/>
+              <w:jc w:val="center"/>
+            </w:pPr>
+            <w:r>
+              <w:t>40960</w:t>
+            </w:r>
+          </w:p>
+        </w:tc>
+        <w:tc>
+          <w:tcPr>
+            <w:tcW w:w="1122" w:type="dxa"/>
+            <w:vAlign w:val="center"/>
+          </w:tcPr>
+          <w:p>
+            <w:pPr>
+              <w:pStyle w:val="Default"/>
+              <w:jc w:val="center"/>
+            </w:pPr>
+            <w:r>
+              <w:t>3.41</w:t>
+            </w:r>
+          </w:p>
+        </w:tc>
+        <w:tc>
+          <w:tcPr>
+            <w:tcW w:w="1088" w:type="dxa"/>
+            <w:vAlign w:val="center"/>
+          </w:tcPr>
+          <w:p>
+            <w:pPr>
+              <w:pStyle w:val="Default"/>
+              <w:jc w:val="center"/>
+            </w:pPr>
+            <w:r>
+              <w:t>0.293</w:t>
+            </w:r>
+          </w:p>
+        </w:tc>
+        <w:tc>
+          <w:tcPr>
+            <w:tcW w:w="1308" w:type="dxa"/>
+            <w:vAlign w:val="center"/>
+          </w:tcPr>
+          <w:p>
+            <w:pPr>
+              <w:pStyle w:val="Default"/>
+              <w:jc w:val="center"/>
+            </w:pPr>
+            <w:r>
+              <w:t>2.6</w:t>
+            </w:r>
+          </w:p>
+        </w:tc>
+        <w:tc>
+          <w:tcPr>
+            <w:tcW w:w="1316" w:type="dxa"/>
+            <w:vAlign w:val="center"/>
+          </w:tcPr>
+          <w:p>
+            <w:pPr>
+              <w:pStyle w:val="Default"/>
+              <w:jc w:val="center"/>
+            </w:pPr>
+            <w:r>
+              <w:t>-34</w:t>
+            </w:r>
+          </w:p>
+        </w:tc>
+        <w:tc>
+          <w:tcPr>
+            <w:tcW w:w="1191" w:type="dxa"/>
+            <w:vAlign w:val="center"/>
+          </w:tcPr>
+          <w:p>
+            <w:pPr>
+              <w:pStyle w:val="Default"/>
+              <w:jc w:val="center"/>
+            </w:pPr>
+            <w:r>
+              <w:t>30</w:t>
+            </w:r>
+          </w:p>
+        </w:tc>
+      </w:tr>
+      <w:tr>
+        <w:tc>
+          <w:tcPr>
+            <w:tcW w:w="1250" w:type="dxa"/>
+          </w:tcPr>
+          <w:p>
+            <w:pPr>
+              <w:pStyle w:val="Default"/>
+            </w:pPr>
+            <w:r>
+              <w:t>JT9-10</w:t>
+            </w:r>
+          </w:p>
+        </w:tc>
+        <w:tc>
+          <w:tcPr>
+            <w:tcW w:w="951" w:type="dxa"/>
+          </w:tcPr>
+          <w:p>
+            <w:pPr>
+              <w:pStyle w:val="Default"/>
+              <w:jc w:val="center"/>
+            </w:pPr>
+            <w:r>
+              <w:t>82944</w:t>
+            </w:r>
+          </w:p>
+        </w:tc>
+        <w:tc>
+          <w:tcPr>
+            <w:tcW w:w="1122" w:type="dxa"/>
+            <w:vAlign w:val="center"/>
+          </w:tcPr>
+          <w:p>
+            <w:pPr>
+              <w:pStyle w:val="Default"/>
+              <w:jc w:val="center"/>
+            </w:pPr>
+            <w:r>
+              <w:t>6.91</w:t>
+            </w:r>
+          </w:p>
+        </w:tc>
+        <w:tc>
+          <w:tcPr>
+            <w:tcW w:w="1088" w:type="dxa"/>
+            <w:vAlign w:val="center"/>
+          </w:tcPr>
+          <w:p>
+            <w:pPr>
+              <w:pStyle w:val="Default"/>
+              <w:jc w:val="center"/>
+            </w:pPr>
+            <w:r>
+              <w:t>0.145</w:t>
+            </w:r>
+          </w:p>
+        </w:tc>
+        <w:tc>
+          <w:tcPr>
+            <w:tcW w:w="1308" w:type="dxa"/>
+            <w:vAlign w:val="center"/>
+          </w:tcPr>
+          <w:p>
+            <w:pPr>
+              <w:pStyle w:val="Default"/>
+              <w:jc w:val="center"/>
+            </w:pPr>
+            <w:r>
+              <w:t>1.3</w:t>
+            </w:r>
+          </w:p>
+        </w:tc>
+        <w:tc>
+          <w:tcPr>
+            <w:tcW w:w="1316" w:type="dxa"/>
+            <w:vAlign w:val="center"/>
+          </w:tcPr>
+          <w:p>
+            <w:pPr>
+              <w:pStyle w:val="Default"/>
+              <w:jc w:val="center"/>
+            </w:pPr>
+            <w:r>
+              <w:t>-37</w:t>
+            </w:r>
+          </w:p>
+        </w:tc>
+        <w:tc>
+          <w:tcPr>
+            <w:tcW w:w="1191" w:type="dxa"/>
+            <w:vAlign w:val="center"/>
+          </w:tcPr>
+          <w:p>
+            <w:pPr>
+              <w:pStyle w:val="Default"/>
+              <w:jc w:val="center"/>
+            </w:pPr>
+            <w:r>
+              <w:t>60</w:t>
+            </w:r>
+          </w:p>
+        </w:tc>
+      </w:tr>
+      <w:tr>
+        <w:tc>
+          <w:tcPr>
+            <w:tcW w:w="1250" w:type="dxa"/>
+          </w:tcPr>
+          <w:p>
+            <w:pPr>
+              <w:pStyle w:val="Default"/>
+            </w:pPr>
+            <w:r>
+              <w:t>JT9-30</w:t>
+            </w:r>
+          </w:p>
+        </w:tc>
+        <w:tc>
+          <w:tcPr>
+            <w:tcW w:w="951" w:type="dxa"/>
+          </w:tcPr>
+          <w:p>
+            <w:pPr>
+              <w:pStyle w:val="Default"/>
+              <w:jc w:val="center"/>
+            </w:pPr>
+            <w:r>
+              <w:t>252000</w:t>
+            </w:r>
+          </w:p>
+        </w:tc>
+        <w:tc>
+          <w:tcPr>
+            <w:tcW w:w="1122" w:type="dxa"/>
+            <w:vAlign w:val="center"/>
+          </w:tcPr>
+          <w:p>
+            <w:pPr>
+              <w:pStyle w:val="Default"/>
+              <w:jc w:val="center"/>
+            </w:pPr>
+            <w:r>
+              <w:t>21.00</w:t>
+            </w:r>
+          </w:p>
+        </w:tc>
+        <w:tc>
+          <w:tcPr>
+            <w:tcW w:w="1088" w:type="dxa"/>
+            <w:vAlign w:val="center"/>
+          </w:tcPr>
+          <w:p>
+            <w:pPr>
+              <w:pStyle w:val="Default"/>
+              <w:jc w:val="center"/>
+            </w:pPr>
+            <w:r>
+              <w:t>0.048</w:t>
+            </w:r>
+          </w:p>
+        </w:tc>
+        <w:tc>
+          <w:tcPr>
+            <w:tcW w:w="1308" w:type="dxa"/>
+            <w:vAlign w:val="center"/>
+          </w:tcPr>
+          <w:p>
+            <w:pPr>
+              <w:pStyle w:val="Default"/>
+              <w:jc w:val="center"/>
+            </w:pPr>
+            <w:r>
+              <w:t>0.4</w:t>
+            </w:r>
+          </w:p>
+        </w:tc>
+        <w:tc>
+          <w:tcPr>
+            <w:tcW w:w="1316" w:type="dxa"/>
+            <w:vAlign w:val="center"/>
+          </w:tcPr>
+          <w:p>
+            <w:pPr>
+              <w:pStyle w:val="Default"/>
+              <w:jc w:val="center"/>
+            </w:pPr>
+            <w:r>
+              <w:t>-42</w:t>
+            </w:r>
+          </w:p>
+        </w:tc>
+        <w:tc>
+          <w:tcPr>
+            <w:tcW w:w="1191" w:type="dxa"/>
+            <w:vAlign w:val="center"/>
+          </w:tcPr>
+          <w:p>
+            <w:pPr>
+              <w:pStyle w:val="Default"/>
+              <w:jc w:val="center"/>
+            </w:pPr>
+            <w:r>
+              <w:t>180</w:t>
+            </w:r>
+          </w:p>
+        </w:tc>
+      </w:tr>
+    </w:tbl>
+    <w:p>
+      <w:pPr>
+        <w:pStyle w:val="Default"/>
+      </w:pPr>
+    </w:p>
+    <w:p>
+      <w:pPr>
+        <w:pStyle w:val="Default"/>
+      </w:pPr>
+      <w:r>
+        <w:t xml:space="preserve">* Noise power measured in </w:t>
+      </w:r>
+      <w:r>
+        <w:t>2500 Hz bandwidth.</w:t>
       </w:r>
     </w:p>
     <w:sectPr>
@@ -1955,6 +2861,32 @@
       <w:sz w:val="16"/>
       <w:szCs w:val="16"/>
     </w:rPr>
+  </w:style>
+  <w:style w:type="table" w:styleId="TableGrid">
+    <w:name w:val="Table Grid"/>
+    <w:basedOn w:val="TableNormal"/>
+    <w:uiPriority w:val="59"/>
+    <w:rsid w:val="00C436F9"/>
+    <w:pPr>
+      <w:spacing w:after="0" w:line="240" w:lineRule="auto"/>
+    </w:pPr>
+    <w:tblPr>
+      <w:tblInd w:w="0" w:type="dxa"/>
+      <w:tblBorders>
+        <w:top w:val="single" w:sz="4" w:space="0" w:color="auto"/>
+        <w:left w:val="single" w:sz="4" w:space="0" w:color="auto"/>
+        <w:bottom w:val="single" w:sz="4" w:space="0" w:color="auto"/>
+        <w:right w:val="single" w:sz="4" w:space="0" w:color="auto"/>
+        <w:insideH w:val="single" w:sz="4" w:space="0" w:color="auto"/>
+        <w:insideV w:val="single" w:sz="4" w:space="0" w:color="auto"/>
+      </w:tblBorders>
+      <w:tblCellMar>
+        <w:top w:w="0" w:type="dxa"/>
+        <w:left w:w="108" w:type="dxa"/>
+        <w:bottom w:w="0" w:type="dxa"/>
+        <w:right w:w="108" w:type="dxa"/>
+      </w:tblCellMar>
+    </w:tblPr>
   </w:style>
 </w:styles>
 </file>

</xml_diff>

<commit_message>
Fix the "changed modes" problem in soundout.cpp. Move the ptt function into the Qt-managed code.
</commit_message>
<xml_diff>
--- a/branches/wsjtx/WSJT-X_Quick_Start_Guide.docx
+++ b/branches/wsjtx/WSJT-X_Quick_Start_Guide.docx
@@ -1,6 +1,6 @@
 
 <file path=word/document.xml><?xml version="1.0" encoding="utf-8"?>
-<w:document xmlns:wpc="http://schemas.microsoft.com/office/word/2010/wordprocessingCanvas" xmlns:mc="http://schemas.openxmlformats.org/markup-compatibility/2006" xmlns:o="urn:schemas-microsoft-com:office:office" xmlns:r="http://schemas.openxmlformats.org/officeDocument/2006/relationships" xmlns:m="http://schemas.openxmlformats.org/officeDocument/2006/math" xmlns:v="urn:schemas-microsoft-com:vml" xmlns:wp14="http://schemas.microsoft.com/office/word/2010/wordprocessingDrawing" xmlns:wp="http://schemas.openxmlformats.org/drawingml/2006/wordprocessingDrawing" xmlns:w10="urn:schemas-microsoft-com:office:word" xmlns:w="http://schemas.openxmlformats.org/wordprocessingml/2006/main" xmlns:w14="http://schemas.microsoft.com/office/word/2010/wordml" xmlns:wpg="http://schemas.microsoft.com/office/word/2010/wordprocessingGroup" xmlns:wpi="http://schemas.microsoft.com/office/word/2010/wordprocessingInk" xmlns:wne="http://schemas.microsoft.com/office/word/2006/wordml" xmlns:wps="http://schemas.microsoft.com/office/word/2010/wordprocessingShape" mc:Ignorable="w14 wp14">
+<w:document xmlns:ve="http://schemas.openxmlformats.org/markup-compatibility/2006" xmlns:o="urn:schemas-microsoft-com:office:office" xmlns:r="http://schemas.openxmlformats.org/officeDocument/2006/relationships" xmlns:m="http://schemas.openxmlformats.org/officeDocument/2006/math" xmlns:v="urn:schemas-microsoft-com:vml" xmlns:wp="http://schemas.openxmlformats.org/drawingml/2006/wordprocessingDrawing" xmlns:w10="urn:schemas-microsoft-com:office:word" xmlns:w="http://schemas.openxmlformats.org/wordprocessingml/2006/main" xmlns:wne="http://schemas.microsoft.com/office/word/2006/wordml">
   <w:body>
     <w:p>
       <w:pPr>
@@ -74,55 +74,7 @@
           <w:sz w:val="24"/>
           <w:szCs w:val="24"/>
         </w:rPr>
-        <w:t>a</w:t>
-      </w:r>
-      <w:r>
-        <w:rPr>
-          <w:rFonts w:ascii="Arial" w:hAnsi="Arial" w:cs="Arial"/>
-          <w:sz w:val="24"/>
-          <w:szCs w:val="24"/>
-        </w:rPr>
-        <w:t xml:space="preserve"> </w:t>
-      </w:r>
-      <w:r>
-        <w:rPr>
-          <w:rFonts w:ascii="Arial" w:hAnsi="Arial" w:cs="Arial"/>
-          <w:sz w:val="24"/>
-          <w:szCs w:val="24"/>
-        </w:rPr>
-        <w:t>new mode designed especially for use on the MF and LF</w:t>
-      </w:r>
-      <w:r>
-        <w:rPr>
-          <w:rFonts w:ascii="Arial" w:hAnsi="Arial" w:cs="Arial"/>
-          <w:sz w:val="24"/>
-          <w:szCs w:val="24"/>
-        </w:rPr>
-        <w:t xml:space="preserve"> </w:t>
-      </w:r>
-      <w:r>
-        <w:rPr>
-          <w:rFonts w:ascii="Arial" w:hAnsi="Arial" w:cs="Arial"/>
-          <w:sz w:val="24"/>
-          <w:szCs w:val="24"/>
-        </w:rPr>
-        <w:t>bands.  JT9 shares many characteristics with the popular modes</w:t>
-      </w:r>
-      <w:r>
-        <w:rPr>
-          <w:rFonts w:ascii="Arial" w:hAnsi="Arial" w:cs="Arial"/>
-          <w:sz w:val="24"/>
-          <w:szCs w:val="24"/>
-        </w:rPr>
-        <w:t xml:space="preserve"> </w:t>
-      </w:r>
-      <w:r>
-        <w:rPr>
-          <w:rFonts w:ascii="Arial" w:hAnsi="Arial" w:cs="Arial"/>
-          <w:sz w:val="24"/>
-          <w:szCs w:val="24"/>
-        </w:rPr>
-        <w:t>JT65 and JT4.  All three are designed for making QSOs under</w:t>
+        <w:t>anew mode designed especially for use on the MF and LFbands.  JT9 shares many characteristics with the popular modesJT65 and JT4.  All three are designed for making QSOs under</w:t>
       </w:r>
       <w:r>
         <w:rPr>
@@ -154,23 +106,7 @@
           <w:sz w:val="24"/>
           <w:szCs w:val="24"/>
         </w:rPr>
-        <w:t>identical message</w:t>
-      </w:r>
-      <w:r>
-        <w:rPr>
-          <w:rFonts w:ascii="Arial" w:hAnsi="Arial" w:cs="Arial"/>
-          <w:sz w:val="24"/>
-          <w:szCs w:val="24"/>
-        </w:rPr>
-        <w:t xml:space="preserve"> </w:t>
-      </w:r>
-      <w:r>
-        <w:rPr>
-          <w:rFonts w:ascii="Arial" w:hAnsi="Arial" w:cs="Arial"/>
-          <w:sz w:val="24"/>
-          <w:szCs w:val="24"/>
-        </w:rPr>
-        <w:t>structure and source en</w:t>
+        <w:t>identical messagestructure and source en</w:t>
       </w:r>
       <w:r>
         <w:rPr>
@@ -218,31 +154,7 @@
           <w:sz w:val="24"/>
           <w:szCs w:val="24"/>
         </w:rPr>
-        <w:t>JT4 is used</w:t>
-      </w:r>
-      <w:r>
-        <w:rPr>
-          <w:rFonts w:ascii="Arial" w:hAnsi="Arial" w:cs="Arial"/>
-          <w:sz w:val="24"/>
-          <w:szCs w:val="24"/>
-        </w:rPr>
-        <w:t xml:space="preserve"> </w:t>
-      </w:r>
-      <w:r>
-        <w:rPr>
-          <w:rFonts w:ascii="Arial" w:hAnsi="Arial" w:cs="Arial"/>
-          <w:sz w:val="24"/>
-          <w:szCs w:val="24"/>
-        </w:rPr>
-        <w:t xml:space="preserve">mainly on the microwave bands. </w:t>
-      </w:r>
-      <w:r>
-        <w:rPr>
-          <w:rFonts w:ascii="Arial" w:hAnsi="Arial" w:cs="Arial"/>
-          <w:sz w:val="24"/>
-          <w:szCs w:val="24"/>
-        </w:rPr>
-        <w:t xml:space="preserve"> </w:t>
+        <w:t xml:space="preserve">JT4 is usedmainly on the microwave bands. </w:t>
       </w:r>
       <w:r>
         <w:rPr>
@@ -258,23 +170,7 @@
           <w:sz w:val="24"/>
           <w:szCs w:val="24"/>
         </w:rPr>
-        <w:t>JT9 is optimized for the 1.8 MHz,</w:t>
-      </w:r>
-      <w:r>
-        <w:rPr>
-          <w:rFonts w:ascii="Arial" w:hAnsi="Arial" w:cs="Arial"/>
-          <w:sz w:val="24"/>
-          <w:szCs w:val="24"/>
-        </w:rPr>
-        <w:t xml:space="preserve"> </w:t>
-      </w:r>
-      <w:r>
-        <w:rPr>
-          <w:rFonts w:ascii="Arial" w:hAnsi="Arial" w:cs="Arial"/>
-          <w:sz w:val="24"/>
-          <w:szCs w:val="24"/>
-        </w:rPr>
-        <w:t xml:space="preserve">472 kHz, and 137 kHz bands.  </w:t>
+        <w:t xml:space="preserve">JT9 is optimized for the 1.8 MHz,472 kHz, and 137 kHz bands.  </w:t>
       </w:r>
     </w:p>
     <w:p>
@@ -378,39 +274,7 @@
           <w:sz w:val="24"/>
           <w:szCs w:val="24"/>
         </w:rPr>
-        <w:t>JT9-5,</w:t>
-      </w:r>
-      <w:r>
-        <w:rPr>
-          <w:rFonts w:ascii="Arial" w:hAnsi="Arial" w:cs="Arial"/>
-          <w:sz w:val="24"/>
-          <w:szCs w:val="24"/>
-        </w:rPr>
-        <w:t xml:space="preserve"> </w:t>
-      </w:r>
-      <w:r>
-        <w:rPr>
-          <w:rFonts w:ascii="Arial" w:hAnsi="Arial" w:cs="Arial"/>
-          <w:sz w:val="24"/>
-          <w:szCs w:val="24"/>
-        </w:rPr>
-        <w:t>JT9-10, and JT9-30 use 1, 2, 5, 10, and 30 minutes,</w:t>
-      </w:r>
-      <w:r>
-        <w:rPr>
-          <w:rFonts w:ascii="Arial" w:hAnsi="Arial" w:cs="Arial"/>
-          <w:sz w:val="24"/>
-          <w:szCs w:val="24"/>
-        </w:rPr>
-        <w:t xml:space="preserve"> </w:t>
-      </w:r>
-      <w:r>
-        <w:rPr>
-          <w:rFonts w:ascii="Arial" w:hAnsi="Arial" w:cs="Arial"/>
-          <w:sz w:val="24"/>
-          <w:szCs w:val="24"/>
-        </w:rPr>
-        <w:t xml:space="preserve">respectively.  </w:t>
+        <w:t xml:space="preserve">JT9-5,JT9-10, and JT9-30 use 1, 2, 5, 10, and 30 minutes,respectively.  </w:t>
       </w:r>
       <w:proofErr w:type="spellStart"/>
       <w:r>
@@ -436,23 +300,7 @@
           <w:sz w:val="24"/>
           <w:szCs w:val="24"/>
         </w:rPr>
-        <w:t>longer transmissions trade reduced throughput for smaller bandwidth and increased</w:t>
-      </w:r>
-      <w:r>
-        <w:rPr>
-          <w:rFonts w:ascii="Arial" w:hAnsi="Arial" w:cs="Arial"/>
-          <w:sz w:val="24"/>
-          <w:szCs w:val="24"/>
-        </w:rPr>
-        <w:t xml:space="preserve"> </w:t>
-      </w:r>
-      <w:r>
-        <w:rPr>
-          <w:rFonts w:ascii="Arial" w:hAnsi="Arial" w:cs="Arial"/>
-          <w:sz w:val="24"/>
-          <w:szCs w:val="24"/>
-        </w:rPr>
-        <w:t xml:space="preserve">sensitivity.  The slowest </w:t>
+        <w:t xml:space="preserve">longer transmissions trade reduced throughput for smaller bandwidth and increasedsensitivity.  The slowest </w:t>
       </w:r>
       <w:proofErr w:type="spellStart"/>
       <w:r>
@@ -470,23 +318,7 @@
           <w:sz w:val="24"/>
           <w:szCs w:val="24"/>
         </w:rPr>
-        <w:t>, JT9-30,</w:t>
-      </w:r>
-      <w:r>
-        <w:rPr>
-          <w:rFonts w:ascii="Arial" w:hAnsi="Arial" w:cs="Arial"/>
-          <w:sz w:val="24"/>
-          <w:szCs w:val="24"/>
-        </w:rPr>
-        <w:t xml:space="preserve"> </w:t>
-      </w:r>
-      <w:r>
-        <w:rPr>
-          <w:rFonts w:ascii="Arial" w:hAnsi="Arial" w:cs="Arial"/>
-          <w:sz w:val="24"/>
-          <w:szCs w:val="24"/>
-        </w:rPr>
-        <w:t>has total bandwid</w:t>
+        <w:t>, JT9-30,has total bandwid</w:t>
       </w:r>
       <w:r>
         <w:rPr>
@@ -510,14 +342,6 @@
           <w:sz w:val="24"/>
           <w:szCs w:val="24"/>
         </w:rPr>
-        <w:t xml:space="preserve"> </w:t>
-      </w:r>
-      <w:r>
-        <w:rPr>
-          <w:rFonts w:ascii="Arial" w:hAnsi="Arial" w:cs="Arial"/>
-          <w:sz w:val="24"/>
-          <w:szCs w:val="24"/>
-        </w:rPr>
         <w:t>ratios as low as -40 dB</w:t>
       </w:r>
       <w:r>
@@ -526,31 +350,7 @@
           <w:sz w:val="24"/>
           <w:szCs w:val="24"/>
         </w:rPr>
-        <w:t xml:space="preserve"> </w:t>
-      </w:r>
-      <w:r>
-        <w:rPr>
-          <w:rFonts w:ascii="Arial" w:hAnsi="Arial" w:cs="Arial"/>
-          <w:sz w:val="24"/>
-          <w:szCs w:val="24"/>
-        </w:rPr>
-        <w:t>measured in the standard 2.5 kHz</w:t>
-      </w:r>
-      <w:r>
-        <w:rPr>
-          <w:rFonts w:ascii="Arial" w:hAnsi="Arial" w:cs="Arial"/>
-          <w:sz w:val="24"/>
-          <w:szCs w:val="24"/>
-        </w:rPr>
-        <w:t xml:space="preserve"> </w:t>
-      </w:r>
-      <w:r>
-        <w:rPr>
-          <w:rFonts w:ascii="Arial" w:hAnsi="Arial" w:cs="Arial"/>
-          <w:sz w:val="24"/>
-          <w:szCs w:val="24"/>
-        </w:rPr>
-        <w:t>reference bandwidth.</w:t>
+        <w:t>measured in the standard 2.5 kHzreference bandwidth.</w:t>
       </w:r>
     </w:p>
     <w:p>
@@ -578,39 +378,7 @@
           <w:sz w:val="24"/>
           <w:szCs w:val="24"/>
         </w:rPr>
-        <w:t>In addition to presenting a new operating mode with uniquely</w:t>
-      </w:r>
-      <w:r>
-        <w:rPr>
-          <w:rFonts w:ascii="Arial" w:hAnsi="Arial" w:cs="Arial"/>
-          <w:sz w:val="24"/>
-          <w:szCs w:val="24"/>
-        </w:rPr>
-        <w:t xml:space="preserve"> </w:t>
-      </w:r>
-      <w:r>
-        <w:rPr>
-          <w:rFonts w:ascii="Arial" w:hAnsi="Arial" w:cs="Arial"/>
-          <w:sz w:val="24"/>
-          <w:szCs w:val="24"/>
-        </w:rPr>
-        <w:t>desirable characteristics, WSJT-X also serves as test vehicle for</w:t>
-      </w:r>
-      <w:r>
-        <w:rPr>
-          <w:rFonts w:ascii="Arial" w:hAnsi="Arial" w:cs="Arial"/>
-          <w:sz w:val="24"/>
-          <w:szCs w:val="24"/>
-        </w:rPr>
-        <w:t xml:space="preserve"> </w:t>
-      </w:r>
-      <w:r>
-        <w:rPr>
-          <w:rFonts w:ascii="Arial" w:hAnsi="Arial" w:cs="Arial"/>
-          <w:sz w:val="24"/>
-          <w:szCs w:val="24"/>
-        </w:rPr>
-        <w:t xml:space="preserve">a new </w:t>
+        <w:t xml:space="preserve">In addition to presenting a new operating mode with uniquelydesirable characteristics, WSJT-X also serves as test vehicle fora new </w:t>
       </w:r>
       <w:r>
         <w:rPr>
@@ -642,23 +410,7 @@
           <w:sz w:val="24"/>
           <w:szCs w:val="24"/>
         </w:rPr>
-        <w:t>he</w:t>
-      </w:r>
-      <w:r>
-        <w:rPr>
-          <w:rFonts w:ascii="Arial" w:hAnsi="Arial" w:cs="Arial"/>
-          <w:sz w:val="24"/>
-          <w:szCs w:val="24"/>
-        </w:rPr>
-        <w:t xml:space="preserve"> </w:t>
-      </w:r>
-      <w:r>
-        <w:rPr>
-          <w:rFonts w:ascii="Arial" w:hAnsi="Arial" w:cs="Arial"/>
-          <w:sz w:val="24"/>
-          <w:szCs w:val="24"/>
-        </w:rPr>
-        <w:t xml:space="preserve">graphical user interface </w:t>
+        <w:t xml:space="preserve">hegraphical user interface </w:t>
       </w:r>
       <w:r>
         <w:rPr>
@@ -758,15 +510,7 @@
           <w:sz w:val="24"/>
           <w:szCs w:val="24"/>
         </w:rPr>
-        <w:t>WSJT-X uses C++ and the</w:t>
-      </w:r>
-      <w:r>
-        <w:rPr>
-          <w:rFonts w:ascii="Arial" w:hAnsi="Arial" w:cs="Arial"/>
-          <w:sz w:val="24"/>
-          <w:szCs w:val="24"/>
-        </w:rPr>
-        <w:t xml:space="preserve"> </w:t>
+        <w:t xml:space="preserve">WSJT-X uses C++ and </w:t>
       </w:r>
       <w:proofErr w:type="spellStart"/>
       <w:r>
@@ -775,6 +519,14 @@
           <w:sz w:val="24"/>
           <w:szCs w:val="24"/>
         </w:rPr>
+        <w:t>the</w:t>
+      </w:r>
+      <w:r>
+        <w:rPr>
+          <w:rFonts w:ascii="Arial" w:hAnsi="Arial" w:cs="Arial"/>
+          <w:sz w:val="24"/>
+          <w:szCs w:val="24"/>
+        </w:rPr>
         <w:t>Qt</w:t>
       </w:r>
       <w:proofErr w:type="spellEnd"/>
@@ -824,39 +576,23 @@
           <w:sz w:val="24"/>
           <w:szCs w:val="24"/>
         </w:rPr>
-        <w:t>program maintenance on multiple platforms more straightforward.  This initial experimental release</w:t>
-      </w:r>
-      <w:r>
-        <w:rPr>
-          <w:rFonts w:ascii="Arial" w:hAnsi="Arial" w:cs="Arial"/>
-          <w:sz w:val="24"/>
-          <w:szCs w:val="24"/>
-        </w:rPr>
-        <w:t xml:space="preserve"> </w:t>
-      </w:r>
-      <w:r>
-        <w:rPr>
-          <w:rFonts w:ascii="Arial" w:hAnsi="Arial" w:cs="Arial"/>
-          <w:sz w:val="24"/>
-          <w:szCs w:val="24"/>
-        </w:rPr>
-        <w:t>incorporates only the new JT9-x modes, but in time the other</w:t>
-      </w:r>
-      <w:r>
-        <w:rPr>
-          <w:rFonts w:ascii="Arial" w:hAnsi="Arial" w:cs="Arial"/>
-          <w:sz w:val="24"/>
-          <w:szCs w:val="24"/>
-        </w:rPr>
-        <w:t xml:space="preserve"> </w:t>
-      </w:r>
-      <w:r>
-        <w:rPr>
-          <w:rFonts w:ascii="Arial" w:hAnsi="Arial" w:cs="Arial"/>
-          <w:sz w:val="24"/>
-          <w:szCs w:val="24"/>
-        </w:rPr>
-        <w:t xml:space="preserve">popular </w:t>
+        <w:t xml:space="preserve">program maintenance on multiple platforms more straightforward.  This initial experimental releaseincorporates only </w:t>
+      </w:r>
+      <w:r>
+        <w:rPr>
+          <w:rFonts w:ascii="Arial" w:hAnsi="Arial" w:cs="Arial"/>
+          <w:sz w:val="24"/>
+          <w:szCs w:val="24"/>
+        </w:rPr>
+        <w:t>the new JT9</w:t>
+      </w:r>
+      <w:r>
+        <w:rPr>
+          <w:rFonts w:ascii="Arial" w:hAnsi="Arial" w:cs="Arial"/>
+          <w:sz w:val="24"/>
+          <w:szCs w:val="24"/>
+        </w:rPr>
+        <w:t xml:space="preserve"> modes, but in time the otherpopular </w:t>
       </w:r>
       <w:r>
         <w:rPr>
@@ -908,9 +644,6 @@
           <w:szCs w:val="32"/>
         </w:rPr>
       </w:pPr>
-      <w:r>
-        <w:t xml:space="preserve"> </w:t>
-      </w:r>
       <w:r>
         <w:rPr>
           <w:b/>
@@ -1144,9 +877,6 @@
       </w:r>
       <w:r>
         <w:t xml:space="preserve"> option for data display.</w:t>
-      </w:r>
-      <w:r>
-        <w:t xml:space="preserve">  </w:t>
       </w:r>
       <w:r>
         <w:t xml:space="preserve">Then select </w:t>
@@ -1220,10 +950,10 @@
                     <pic:cNvPicPr/>
                   </pic:nvPicPr>
                   <pic:blipFill>
-                    <a:blip r:embed="rId6">
+                    <a:blip r:embed="rId5">
                       <a:extLst>
                         <a:ext uri="{28A0092B-C50C-407E-A947-70E740481C1C}">
-                          <a14:useLocalDpi xmlns:a14="http://schemas.microsoft.com/office/drawing/2010/main" val="0"/>
+                          <a14:useLocalDpi xmlns:a14="http://schemas.microsoft.com/office/drawing/2010/main" xmlns:wps="http://schemas.microsoft.com/office/word/2010/wordprocessingShape" xmlns:wpi="http://schemas.microsoft.com/office/word/2010/wordprocessingInk" xmlns:wpg="http://schemas.microsoft.com/office/word/2010/wordprocessingGroup" xmlns:w14="http://schemas.microsoft.com/office/word/2010/wordml" xmlns:w="http://schemas.openxmlformats.org/wordprocessingml/2006/main" xmlns:w10="urn:schemas-microsoft-com:office:word" xmlns:wp14="http://schemas.microsoft.com/office/word/2010/wordprocessingDrawing" xmlns:v="urn:schemas-microsoft-com:vml" xmlns:o="urn:schemas-microsoft-com:office:office" xmlns:mc="http://schemas.openxmlformats.org/markup-compatibility/2006" xmlns:wpc="http://schemas.microsoft.com/office/word/2010/wordprocessingCanvas" xmlns="" val="0"/>
                         </a:ext>
                       </a:extLst>
                     </a:blip>
@@ -1295,25 +1025,7 @@
           <w:sz w:val="24"/>
           <w:szCs w:val="24"/>
         </w:rPr>
-        <w:t xml:space="preserve">Be aware that the initial release of WSJT-X has some shortcuts and limitations.  A number of reported parameters have not been properly calibrated, and the </w:t>
-      </w:r>
-      <w:r>
-        <w:rPr>
-          <w:rFonts w:ascii="Arial" w:hAnsi="Arial" w:cs="Arial"/>
-          <w:color w:val="000000"/>
-          <w:sz w:val="24"/>
-          <w:szCs w:val="24"/>
-        </w:rPr>
-        <w:t xml:space="preserve">JT9 decoder is not fully optimized.  </w:t>
-      </w:r>
-      <w:r>
-        <w:rPr>
-          <w:rFonts w:ascii="Arial" w:hAnsi="Arial" w:cs="Arial"/>
-          <w:color w:val="000000"/>
-          <w:sz w:val="24"/>
-          <w:szCs w:val="24"/>
-        </w:rPr>
-        <w:t>Many improvements are still to be made!  User feedback is welcome!</w:t>
+        <w:t>Be aware that the initial release of WSJT-X has some shortcuts and limitations.  A number of reported parameters have not been properly calibrated, and the JT9 decoder is not fully optimized.  Many improvements are still to be made!  User feedback is welcome!</w:t>
       </w:r>
       <w:bookmarkStart w:id="0" w:name="_GoBack"/>
       <w:bookmarkEnd w:id="0"/>
@@ -1352,85 +1064,7 @@
         <w:pStyle w:val="Default"/>
       </w:pPr>
       <w:r>
-        <w:t xml:space="preserve">JT9 is a mode designed for </w:t>
-      </w:r>
-      <w:r>
-        <w:t xml:space="preserve">making </w:t>
-      </w:r>
-      <w:r>
-        <w:t>QSOs at MF and LF.  The mode uses</w:t>
-      </w:r>
-      <w:r>
-        <w:t xml:space="preserve"> essentially </w:t>
-      </w:r>
-      <w:r>
-        <w:t>the same 72-bit structured messages as JT65.  Error control coding</w:t>
-      </w:r>
-      <w:r>
-        <w:t xml:space="preserve"> </w:t>
-      </w:r>
-      <w:r>
-        <w:t>(ECC) uses a strong convolutional code with constraint length K</w:t>
-      </w:r>
-      <w:r>
-        <w:t xml:space="preserve"> </w:t>
-      </w:r>
-      <w:r>
-        <w:t>=</w:t>
-      </w:r>
-      <w:r>
-        <w:t xml:space="preserve"> </w:t>
-      </w:r>
-      <w:r>
-        <w:t>32,</w:t>
-      </w:r>
-      <w:r>
-        <w:t xml:space="preserve"> </w:t>
-      </w:r>
-      <w:r>
-        <w:t>rate r</w:t>
-      </w:r>
-      <w:r>
-        <w:t xml:space="preserve"> </w:t>
-      </w:r>
-      <w:r>
-        <w:t>=</w:t>
-      </w:r>
-      <w:r>
-        <w:t xml:space="preserve"> </w:t>
-      </w:r>
-      <w:r>
-        <w:t>1/2, and a zero tail, leading to an encoded message length of</w:t>
-      </w:r>
-      <w:r>
-        <w:t xml:space="preserve"> (72+31) × </w:t>
-      </w:r>
-      <w:r>
-        <w:t>2 = 206 information-carrying bits.  Modulation is 9-FSK: 8</w:t>
-      </w:r>
-      <w:r>
-        <w:t xml:space="preserve"> </w:t>
-      </w:r>
-      <w:r>
-        <w:t>tones for data, one for synchronization.  Sixteen symbol intervals are</w:t>
-      </w:r>
-      <w:r>
-        <w:t xml:space="preserve"> </w:t>
-      </w:r>
-      <w:r>
-        <w:t>used for synchronization, so a transmission requires a total of 207/3</w:t>
-      </w:r>
-      <w:r>
-        <w:t xml:space="preserve"> </w:t>
-      </w:r>
-      <w:r>
-        <w:t>+ 16 = 85 channel symbols.  Symbol durations are approximately</w:t>
-      </w:r>
-      <w:r>
-        <w:t xml:space="preserve"> </w:t>
-      </w:r>
-      <w:r>
-        <w:t>(</w:t>
+        <w:t xml:space="preserve">JT9 is a mode designed for making QSOs at MF and LF.  The mode uses essentially the same 72-bit structured messages as JT65.  Error control coding(ECC) uses a strong convolutional code with constraint length K=32,rate r=1/2, and a zero tail, leading to an encoded message length of (72+31) × 2 = 206 information-carrying bits.  Modulation is 9-FSK: 8tones for data, one for synchronization.  Sixteen symbol intervals areused for synchronization, so a transmission requires a total of 207/3+ 16 = 85 channel symbols.  Symbol durations are approximately(TRperiod-8)/85, where </w:t>
       </w:r>
       <w:proofErr w:type="spellStart"/>
       <w:r>
@@ -1438,68 +1072,15 @@
       </w:r>
       <w:proofErr w:type="spellEnd"/>
       <w:r>
-        <w:t xml:space="preserve"> </w:t>
-      </w:r>
-      <w:r>
-        <w:t>-</w:t>
-      </w:r>
-      <w:r>
-        <w:t xml:space="preserve"> </w:t>
-      </w:r>
-      <w:r>
-        <w:t>8)</w:t>
-      </w:r>
-      <w:r>
-        <w:t xml:space="preserve"> </w:t>
-      </w:r>
-      <w:r>
-        <w:t>/</w:t>
-      </w:r>
-      <w:r>
-        <w:t xml:space="preserve"> </w:t>
-      </w:r>
-      <w:r>
-        <w:t xml:space="preserve">85, where </w:t>
+        <w:t xml:space="preserve"> is the T/R sequence length in seconds.Exact symbol lengths are chosen so that </w:t>
       </w:r>
       <w:proofErr w:type="spellStart"/>
       <w:r>
-        <w:t>TRperiod</w:t>
+        <w:t>nsps</w:t>
       </w:r>
       <w:proofErr w:type="spellEnd"/>
       <w:r>
-        <w:t xml:space="preserve"> is the T/R sequence length in seconds.</w:t>
-      </w:r>
-      <w:r>
-        <w:t xml:space="preserve">  </w:t>
-      </w:r>
-      <w:r>
-        <w:t xml:space="preserve">Exact symbol lengths are chosen so that </w:t>
-      </w:r>
-      <w:proofErr w:type="spellStart"/>
-      <w:r>
-        <w:t>nsps</w:t>
-      </w:r>
-      <w:proofErr w:type="spellEnd"/>
-      <w:r>
-        <w:t>, the number of samples</w:t>
-      </w:r>
-      <w:r>
-        <w:t xml:space="preserve"> </w:t>
-      </w:r>
-      <w:r>
-        <w:t>per symbol (at 12000 samples per second) is a number with no prime</w:t>
-      </w:r>
-      <w:r>
-        <w:t xml:space="preserve"> </w:t>
-      </w:r>
-      <w:r>
-        <w:t>factor greater than 7.  This choice makes for efficient FFTs.  Tone</w:t>
-      </w:r>
-      <w:r>
-        <w:t xml:space="preserve"> </w:t>
-      </w:r>
-      <w:r>
-        <w:t xml:space="preserve">spacing of the 9-FSK modulation is </w:t>
+        <w:t xml:space="preserve">, the number of samplesper symbol (at 12000 samples per second) is a number with no primefactor greater than 7.  This choice makes for efficient FFTs.  Tonespacing of the 9-FSK modulation is </w:t>
       </w:r>
       <w:proofErr w:type="spellStart"/>
       <w:proofErr w:type="gramStart"/>
@@ -1507,27 +1088,12 @@
         <w:t>df</w:t>
       </w:r>
       <w:proofErr w:type="spellEnd"/>
+      <w:r>
+        <w:t>=</w:t>
+      </w:r>
       <w:proofErr w:type="gramEnd"/>
       <w:r>
-        <w:t xml:space="preserve"> </w:t>
-      </w:r>
-      <w:r>
-        <w:t>=</w:t>
-      </w:r>
-      <w:r>
-        <w:t xml:space="preserve"> </w:t>
-      </w:r>
-      <w:r>
-        <w:t>1</w:t>
-      </w:r>
-      <w:r>
-        <w:t xml:space="preserve"> </w:t>
-      </w:r>
-      <w:r>
-        <w:t>/</w:t>
-      </w:r>
-      <w:r>
-        <w:t xml:space="preserve"> </w:t>
+        <w:t>1/</w:t>
       </w:r>
       <w:proofErr w:type="spellStart"/>
       <w:r>
@@ -1535,25 +1101,7 @@
       </w:r>
       <w:proofErr w:type="spellEnd"/>
       <w:r>
-        <w:t xml:space="preserve"> </w:t>
-      </w:r>
-      <w:r>
-        <w:t>=</w:t>
-      </w:r>
-      <w:r>
-        <w:t xml:space="preserve"> </w:t>
-      </w:r>
-      <w:r>
-        <w:t>12000</w:t>
-      </w:r>
-      <w:r>
-        <w:t xml:space="preserve"> </w:t>
-      </w:r>
-      <w:r>
-        <w:t>/</w:t>
-      </w:r>
-      <w:r>
-        <w:t xml:space="preserve"> </w:t>
+        <w:t>=12000/</w:t>
       </w:r>
       <w:proofErr w:type="spellStart"/>
       <w:r>
@@ -1561,13 +1109,15 @@
       </w:r>
       <w:proofErr w:type="spellEnd"/>
       <w:r>
-        <w:t>, equal to the</w:t>
-      </w:r>
-      <w:r>
-        <w:t xml:space="preserve"> </w:t>
-      </w:r>
-      <w:r>
-        <w:t>keying rate.  The total occupied bandwidth is 9*</w:t>
+        <w:t xml:space="preserve">, equal to </w:t>
+      </w:r>
+      <w:proofErr w:type="spellStart"/>
+      <w:r>
+        <w:t>thekeying</w:t>
+      </w:r>
+      <w:proofErr w:type="spellEnd"/>
+      <w:r>
+        <w:t xml:space="preserve"> rate.  The total occupied bandwidth is 9*</w:t>
       </w:r>
       <w:proofErr w:type="spellStart"/>
       <w:proofErr w:type="gramStart"/>
@@ -1577,16 +1127,21 @@
       <w:proofErr w:type="spellEnd"/>
       <w:proofErr w:type="gramEnd"/>
       <w:r>
-        <w:t>.  The generated</w:t>
-      </w:r>
-      <w:r>
-        <w:t xml:space="preserve"> </w:t>
-      </w:r>
-      <w:r>
-        <w:t>signal has continuous phase, and there are no key clicks.</w:t>
-      </w:r>
-      <w:r>
-        <w:t xml:space="preserve">  </w:t>
+        <w:t xml:space="preserve">.  The </w:t>
+      </w:r>
+      <w:proofErr w:type="spellStart"/>
+      <w:r>
+        <w:t>generatedsignal</w:t>
+      </w:r>
+      <w:proofErr w:type="spellEnd"/>
+      <w:r>
+        <w:t xml:space="preserve"> has continuous phase</w:t>
+      </w:r>
+      <w:r>
+        <w:t xml:space="preserve"> and constant amplitude</w:t>
+      </w:r>
+      <w:r>
+        <w:t>, and there are no key clicks.</w:t>
       </w:r>
     </w:p>
     <w:p>
@@ -1599,22 +1154,13 @@
         <w:pStyle w:val="Default"/>
       </w:pPr>
       <w:r>
-        <w:t>Parameters of five JT9 sub-modes are summarized in the following</w:t>
-      </w:r>
-      <w:r>
-        <w:t xml:space="preserve"> </w:t>
-      </w:r>
-      <w:r>
-        <w:t xml:space="preserve">table, along with </w:t>
+        <w:t xml:space="preserve">Parameters of five JT9 sub-modes are summarized in the followingtable, along with </w:t>
       </w:r>
       <w:r>
         <w:t xml:space="preserve">approximate </w:t>
       </w:r>
       <w:r>
-        <w:t>S/N thresholds measured by simulation on an AWGN</w:t>
-      </w:r>
-      <w:r>
-        <w:t xml:space="preserve"> channel.  Numbers following </w:t>
+        <w:t xml:space="preserve">S/N thresholds measured by simulation on an AWGN channel.  Numbers following </w:t>
       </w:r>
       <w:r>
         <w:t>“JT9-</w:t>
@@ -1648,7 +1194,7 @@
       <w:tblPr>
         <w:tblStyle w:val="TableGrid"/>
         <w:tblW w:w="0" w:type="auto"/>
-        <w:tblLook w:val="04A0" w:firstRow="1" w:lastRow="0" w:firstColumn="1" w:lastColumn="0" w:noHBand="0" w:noVBand="1"/>
+        <w:tblLook w:val="04A0"/>
       </w:tblPr>
       <w:tblGrid>
         <w:gridCol w:w="1250"/>
@@ -2312,10 +1858,7 @@
         <w:pStyle w:val="Default"/>
       </w:pPr>
       <w:r>
-        <w:t xml:space="preserve">* Noise power measured in </w:t>
-      </w:r>
-      <w:r>
-        <w:t>2500 Hz bandwidth.</w:t>
+        <w:t>* Noise power measured in 2500 Hz bandwidth.</w:t>
       </w:r>
     </w:p>
     <w:sectPr>
@@ -2329,7 +1872,7 @@
 </file>
 
 <file path=word/numbering.xml><?xml version="1.0" encoding="utf-8"?>
-<w:numbering xmlns:wpc="http://schemas.microsoft.com/office/word/2010/wordprocessingCanvas" xmlns:mc="http://schemas.openxmlformats.org/markup-compatibility/2006" xmlns:o="urn:schemas-microsoft-com:office:office" xmlns:r="http://schemas.openxmlformats.org/officeDocument/2006/relationships" xmlns:m="http://schemas.openxmlformats.org/officeDocument/2006/math" xmlns:v="urn:schemas-microsoft-com:vml" xmlns:wp14="http://schemas.microsoft.com/office/word/2010/wordprocessingDrawing" xmlns:wp="http://schemas.openxmlformats.org/drawingml/2006/wordprocessingDrawing" xmlns:w10="urn:schemas-microsoft-com:office:word" xmlns:w="http://schemas.openxmlformats.org/wordprocessingml/2006/main" xmlns:w14="http://schemas.microsoft.com/office/word/2010/wordml" xmlns:wpg="http://schemas.microsoft.com/office/word/2010/wordprocessingGroup" xmlns:wpi="http://schemas.microsoft.com/office/word/2010/wordprocessingInk" xmlns:wne="http://schemas.microsoft.com/office/word/2006/wordml" xmlns:wps="http://schemas.microsoft.com/office/word/2010/wordprocessingShape" mc:Ignorable="w14 wp14">
+<w:numbering xmlns:ve="http://schemas.openxmlformats.org/markup-compatibility/2006" xmlns:o="urn:schemas-microsoft-com:office:office" xmlns:r="http://schemas.openxmlformats.org/officeDocument/2006/relationships" xmlns:m="http://schemas.openxmlformats.org/officeDocument/2006/math" xmlns:v="urn:schemas-microsoft-com:vml" xmlns:wp="http://schemas.openxmlformats.org/drawingml/2006/wordprocessingDrawing" xmlns:w10="urn:schemas-microsoft-com:office:word" xmlns:w="http://schemas.openxmlformats.org/wordprocessingml/2006/main" xmlns:wne="http://schemas.microsoft.com/office/word/2006/wordml">
   <w:abstractNum w:abstractNumId="0">
     <w:nsid w:val="11BC0C9C"/>
     <w:multiLevelType w:val="hybridMultilevel"/>
@@ -2601,7 +2144,7 @@
 </file>
 
 <file path=word/styles.xml><?xml version="1.0" encoding="utf-8"?>
-<w:styles xmlns:mc="http://schemas.openxmlformats.org/markup-compatibility/2006" xmlns:r="http://schemas.openxmlformats.org/officeDocument/2006/relationships" xmlns:w="http://schemas.openxmlformats.org/wordprocessingml/2006/main" xmlns:w14="http://schemas.microsoft.com/office/word/2010/wordml" mc:Ignorable="w14">
+<w:styles xmlns:r="http://schemas.openxmlformats.org/officeDocument/2006/relationships" xmlns:w="http://schemas.openxmlformats.org/wordprocessingml/2006/main">
   <w:docDefaults>
     <w:rPrDefault>
       <w:rPr>
@@ -2772,6 +2315,7 @@
     <w:uiPriority w:val="99"/>
     <w:semiHidden/>
     <w:unhideWhenUsed/>
+    <w:qFormat/>
     <w:tblPr>
       <w:tblInd w:w="0" w:type="dxa"/>
       <w:tblCellMar>

</xml_diff>

<commit_message>
Tweaks to .doc, and minor code cleanup.
</commit_message>
<xml_diff>
--- a/branches/wsjtx/WSJT-X_Quick_Start_Guide.docx
+++ b/branches/wsjtx/WSJT-X_Quick_Start_Guide.docx
@@ -170,7 +170,23 @@
           <w:sz w:val="24"/>
           <w:szCs w:val="24"/>
         </w:rPr>
-        <w:t xml:space="preserve">JT9 is optimized for the 1.8 MHz,472 kHz, and 137 kHz bands.  </w:t>
+        <w:t>JT9 is optimized for the 1.8 MHz,</w:t>
+      </w:r>
+      <w:r>
+        <w:rPr>
+          <w:rFonts w:ascii="Arial" w:hAnsi="Arial" w:cs="Arial"/>
+          <w:sz w:val="24"/>
+          <w:szCs w:val="24"/>
+        </w:rPr>
+        <w:t xml:space="preserve"> </w:t>
+      </w:r>
+      <w:r>
+        <w:rPr>
+          <w:rFonts w:ascii="Arial" w:hAnsi="Arial" w:cs="Arial"/>
+          <w:sz w:val="24"/>
+          <w:szCs w:val="24"/>
+        </w:rPr>
+        <w:t xml:space="preserve">472 kHz, and 137 kHz bands.  </w:t>
       </w:r>
     </w:p>
     <w:p>
@@ -274,7 +290,23 @@
           <w:sz w:val="24"/>
           <w:szCs w:val="24"/>
         </w:rPr>
-        <w:t xml:space="preserve">JT9-5,JT9-10, and JT9-30 use 1, 2, 5, 10, and 30 minutes,respectively.  </w:t>
+        <w:t>JT9-5,</w:t>
+      </w:r>
+      <w:r>
+        <w:rPr>
+          <w:rFonts w:ascii="Arial" w:hAnsi="Arial" w:cs="Arial"/>
+          <w:sz w:val="24"/>
+          <w:szCs w:val="24"/>
+        </w:rPr>
+        <w:t xml:space="preserve"> </w:t>
+      </w:r>
+      <w:r>
+        <w:rPr>
+          <w:rFonts w:ascii="Arial" w:hAnsi="Arial" w:cs="Arial"/>
+          <w:sz w:val="24"/>
+          <w:szCs w:val="24"/>
+        </w:rPr>
+        <w:t xml:space="preserve">JT9-10, and JT9-30 use 1, 2, 5, 10, and 30 minutes,respectively.  </w:t>
       </w:r>
       <w:proofErr w:type="spellStart"/>
       <w:r>
@@ -318,7 +350,25 @@
           <w:sz w:val="24"/>
           <w:szCs w:val="24"/>
         </w:rPr>
-        <w:t>, JT9-30,has total bandwid</w:t>
+        <w:t>, JT9-30</w:t>
+      </w:r>
+      <w:proofErr w:type="gramStart"/>
+      <w:r>
+        <w:rPr>
+          <w:rFonts w:ascii="Arial" w:hAnsi="Arial" w:cs="Arial"/>
+          <w:sz w:val="24"/>
+          <w:szCs w:val="24"/>
+        </w:rPr>
+        <w:t>,has</w:t>
+      </w:r>
+      <w:proofErr w:type="gramEnd"/>
+      <w:r>
+        <w:rPr>
+          <w:rFonts w:ascii="Arial" w:hAnsi="Arial" w:cs="Arial"/>
+          <w:sz w:val="24"/>
+          <w:szCs w:val="24"/>
+        </w:rPr>
+        <w:t xml:space="preserve"> total bandwid</w:t>
       </w:r>
       <w:r>
         <w:rPr>
@@ -335,6 +385,14 @@
           <w:szCs w:val="24"/>
         </w:rPr>
         <w:t>operates at signal-to-noise</w:t>
+      </w:r>
+      <w:r>
+        <w:rPr>
+          <w:rFonts w:ascii="Arial" w:hAnsi="Arial" w:cs="Arial"/>
+          <w:sz w:val="24"/>
+          <w:szCs w:val="24"/>
+        </w:rPr>
+        <w:t xml:space="preserve"> </w:t>
       </w:r>
       <w:r>
         <w:rPr>
@@ -592,7 +650,23 @@
           <w:sz w:val="24"/>
           <w:szCs w:val="24"/>
         </w:rPr>
-        <w:t xml:space="preserve"> modes, but in time the otherpopular </w:t>
+        <w:t xml:space="preserve"> modes, but in time the other</w:t>
+      </w:r>
+      <w:r>
+        <w:rPr>
+          <w:rFonts w:ascii="Arial" w:hAnsi="Arial" w:cs="Arial"/>
+          <w:sz w:val="24"/>
+          <w:szCs w:val="24"/>
+        </w:rPr>
+        <w:t xml:space="preserve"> </w:t>
+      </w:r>
+      <w:r>
+        <w:rPr>
+          <w:rFonts w:ascii="Arial" w:hAnsi="Arial" w:cs="Arial"/>
+          <w:sz w:val="24"/>
+          <w:szCs w:val="24"/>
+        </w:rPr>
+        <w:t xml:space="preserve">popular </w:t>
       </w:r>
       <w:r>
         <w:rPr>
@@ -626,7 +700,10 @@
         <w:pStyle w:val="Default"/>
       </w:pPr>
       <w:r>
-        <w:t>This document assumes that you already have some familiarity with WSJT and/or WSPR.</w:t>
+        <w:t>This document assumes that you already have some familiarity with WSJT.</w:t>
+      </w:r>
+      <w:r>
+        <w:t xml:space="preserve">  If you do not, please read the WSJT User’s Guide first.</w:t>
       </w:r>
     </w:p>
     <w:p>
@@ -672,7 +749,13 @@
         </w:numPr>
       </w:pPr>
       <w:r>
-        <w:t xml:space="preserve">WSJT-X can be downloaded from the WSJT Home Page, http://www.physics.princeton.edu/pulsar/K1JT/. Click on the WSJT link at the left margin and then on the appropriate download link for WSJT-X.  </w:t>
+        <w:t>WSJT-X can be down</w:t>
+      </w:r>
+      <w:r>
+        <w:t xml:space="preserve">loaded from the WSJT Home Page at </w:t>
+      </w:r>
+      <w:r>
+        <w:t xml:space="preserve">http://www.physics.princeton.edu/pulsar/K1JT/. Click on the WSJT link at the left margin and then on the appropriate download link for WSJT-X.  </w:t>
       </w:r>
     </w:p>
     <w:p>
@@ -950,10 +1033,10 @@
                     <pic:cNvPicPr/>
                   </pic:nvPicPr>
                   <pic:blipFill>
-                    <a:blip r:embed="rId5">
+                    <a:blip r:embed="rId5" cstate="print">
                       <a:extLst>
                         <a:ext uri="{28A0092B-C50C-407E-A947-70E740481C1C}">
-                          <a14:useLocalDpi xmlns:a14="http://schemas.microsoft.com/office/drawing/2010/main" xmlns:wps="http://schemas.microsoft.com/office/word/2010/wordprocessingShape" xmlns:wpi="http://schemas.microsoft.com/office/word/2010/wordprocessingInk" xmlns:wpg="http://schemas.microsoft.com/office/word/2010/wordprocessingGroup" xmlns:w14="http://schemas.microsoft.com/office/word/2010/wordml" xmlns:w="http://schemas.openxmlformats.org/wordprocessingml/2006/main" xmlns:w10="urn:schemas-microsoft-com:office:word" xmlns:wp14="http://schemas.microsoft.com/office/word/2010/wordprocessingDrawing" xmlns:v="urn:schemas-microsoft-com:vml" xmlns:o="urn:schemas-microsoft-com:office:office" xmlns:mc="http://schemas.openxmlformats.org/markup-compatibility/2006" xmlns:wpc="http://schemas.microsoft.com/office/word/2010/wordprocessingCanvas" xmlns="" val="0"/>
+                          <a14:useLocalDpi xmlns="" xmlns:wpc="http://schemas.microsoft.com/office/word/2010/wordprocessingCanvas" xmlns:mc="http://schemas.openxmlformats.org/markup-compatibility/2006" xmlns:o="urn:schemas-microsoft-com:office:office" xmlns:v="urn:schemas-microsoft-com:vml" xmlns:wp14="http://schemas.microsoft.com/office/word/2010/wordprocessingDrawing" xmlns:w10="urn:schemas-microsoft-com:office:word" xmlns:w="http://schemas.openxmlformats.org/wordprocessingml/2006/main" xmlns:w14="http://schemas.microsoft.com/office/word/2010/wordml" xmlns:wpg="http://schemas.microsoft.com/office/word/2010/wordprocessingGroup" xmlns:wpi="http://schemas.microsoft.com/office/word/2010/wordprocessingInk" xmlns:wps="http://schemas.microsoft.com/office/word/2010/wordprocessingShape" xmlns:a14="http://schemas.microsoft.com/office/drawing/2010/main" val="0"/>
                         </a:ext>
                       </a:extLst>
                     </a:blip>

</xml_diff>

<commit_message>
Remove m_DF and associated code. Disable some presently un-implemented controls. Begin implemnting "Save Synced" and "Save Decoded". Set compilation to CONSOLE mode.
</commit_message>
<xml_diff>
--- a/branches/wsjtx/WSJT-X_Quick_Start_Guide.docx
+++ b/branches/wsjtx/WSJT-X_Quick_Start_Guide.docx
@@ -1,6 +1,6 @@
 
 <file path=word/document.xml><?xml version="1.0" encoding="utf-8"?>
-<w:document xmlns:ve="http://schemas.openxmlformats.org/markup-compatibility/2006" xmlns:o="urn:schemas-microsoft-com:office:office" xmlns:r="http://schemas.openxmlformats.org/officeDocument/2006/relationships" xmlns:m="http://schemas.openxmlformats.org/officeDocument/2006/math" xmlns:v="urn:schemas-microsoft-com:vml" xmlns:wp="http://schemas.openxmlformats.org/drawingml/2006/wordprocessingDrawing" xmlns:w10="urn:schemas-microsoft-com:office:word" xmlns:w="http://schemas.openxmlformats.org/wordprocessingml/2006/main" xmlns:wne="http://schemas.microsoft.com/office/word/2006/wordml">
+<w:document xmlns:wpc="http://schemas.microsoft.com/office/word/2010/wordprocessingCanvas" xmlns:mc="http://schemas.openxmlformats.org/markup-compatibility/2006" xmlns:o="urn:schemas-microsoft-com:office:office" xmlns:r="http://schemas.openxmlformats.org/officeDocument/2006/relationships" xmlns:m="http://schemas.openxmlformats.org/officeDocument/2006/math" xmlns:v="urn:schemas-microsoft-com:vml" xmlns:wp14="http://schemas.microsoft.com/office/word/2010/wordprocessingDrawing" xmlns:wp="http://schemas.openxmlformats.org/drawingml/2006/wordprocessingDrawing" xmlns:w10="urn:schemas-microsoft-com:office:word" xmlns:w="http://schemas.openxmlformats.org/wordprocessingml/2006/main" xmlns:w14="http://schemas.microsoft.com/office/word/2010/wordml" xmlns:wpg="http://schemas.microsoft.com/office/word/2010/wordprocessingGroup" xmlns:wpi="http://schemas.microsoft.com/office/word/2010/wordprocessingInk" xmlns:wne="http://schemas.microsoft.com/office/word/2006/wordml" xmlns:wps="http://schemas.microsoft.com/office/word/2010/wordprocessingShape" mc:Ignorable="w14 wp14">
   <w:body>
     <w:p>
       <w:pPr>
@@ -1033,10 +1033,10 @@
                     <pic:cNvPicPr/>
                   </pic:nvPicPr>
                   <pic:blipFill>
-                    <a:blip r:embed="rId5" cstate="print">
+                    <a:blip r:embed="rId6" cstate="print">
                       <a:extLst>
                         <a:ext uri="{28A0092B-C50C-407E-A947-70E740481C1C}">
-                          <a14:useLocalDpi xmlns="" xmlns:wpc="http://schemas.microsoft.com/office/word/2010/wordprocessingCanvas" xmlns:mc="http://schemas.openxmlformats.org/markup-compatibility/2006" xmlns:o="urn:schemas-microsoft-com:office:office" xmlns:v="urn:schemas-microsoft-com:vml" xmlns:wp14="http://schemas.microsoft.com/office/word/2010/wordprocessingDrawing" xmlns:w10="urn:schemas-microsoft-com:office:word" xmlns:w="http://schemas.openxmlformats.org/wordprocessingml/2006/main" xmlns:w14="http://schemas.microsoft.com/office/word/2010/wordml" xmlns:wpg="http://schemas.microsoft.com/office/word/2010/wordprocessingGroup" xmlns:wpi="http://schemas.microsoft.com/office/word/2010/wordprocessingInk" xmlns:wps="http://schemas.microsoft.com/office/word/2010/wordprocessingShape" xmlns:a14="http://schemas.microsoft.com/office/drawing/2010/main" val="0"/>
+                          <a14:useLocalDpi xmlns:a14="http://schemas.microsoft.com/office/drawing/2010/main" val="0"/>
                         </a:ext>
                       </a:extLst>
                     </a:blip>
@@ -1110,8 +1110,447 @@
         </w:rPr>
         <w:t>Be aware that the initial release of WSJT-X has some shortcuts and limitations.  A number of reported parameters have not been properly calibrated, and the JT9 decoder is not fully optimized.  Many improvements are still to be made!  User feedback is welcome!</w:t>
       </w:r>
+    </w:p>
+    <w:p>
+      <w:pPr>
+        <w:pStyle w:val="Default"/>
+        <w:spacing w:after="240"/>
+        <w:rPr>
+          <w:b/>
+          <w:sz w:val="32"/>
+          <w:szCs w:val="32"/>
+        </w:rPr>
+      </w:pPr>
+      <w:r>
+        <w:rPr>
+          <w:b/>
+          <w:sz w:val="32"/>
+          <w:szCs w:val="32"/>
+        </w:rPr>
+        <w:lastRenderedPageBreak/>
+        <w:t>Hints for New Users</w:t>
+      </w:r>
+    </w:p>
+    <w:p>
+      <w:pPr>
+        <w:pStyle w:val="ListParagraph"/>
+        <w:numPr>
+          <w:ilvl w:val="0"/>
+          <w:numId w:val="4"/>
+        </w:numPr>
+        <w:rPr>
+          <w:rFonts w:ascii="Arial" w:hAnsi="Arial" w:cs="Arial"/>
+          <w:b/>
+          <w:color w:val="000000"/>
+          <w:sz w:val="24"/>
+          <w:szCs w:val="24"/>
+        </w:rPr>
+      </w:pPr>
+      <w:r>
+        <w:rPr>
+          <w:rFonts w:ascii="Arial" w:hAnsi="Arial" w:cs="Arial"/>
+          <w:sz w:val="24"/>
+          <w:szCs w:val="24"/>
+        </w:rPr>
+        <w:t>AGC off</w:t>
+      </w:r>
+      <w:r>
+        <w:rPr>
+          <w:rFonts w:ascii="Arial" w:hAnsi="Arial" w:cs="Arial"/>
+          <w:sz w:val="24"/>
+          <w:szCs w:val="24"/>
+        </w:rPr>
+        <w:t xml:space="preserve"> (</w:t>
+      </w:r>
+      <w:r>
+        <w:rPr>
+          <w:rFonts w:ascii="Arial" w:hAnsi="Arial" w:cs="Arial"/>
+          <w:sz w:val="24"/>
+          <w:szCs w:val="24"/>
+        </w:rPr>
+        <w:t>or turn RF gain down until AGC action is minimal</w:t>
+      </w:r>
+      <w:r>
+        <w:rPr>
+          <w:rFonts w:ascii="Arial" w:hAnsi="Arial" w:cs="Arial"/>
+          <w:sz w:val="24"/>
+          <w:szCs w:val="24"/>
+        </w:rPr>
+        <w:t>)</w:t>
+      </w:r>
+      <w:r>
+        <w:rPr>
+          <w:rFonts w:ascii="Arial" w:hAnsi="Arial" w:cs="Arial"/>
+          <w:sz w:val="24"/>
+          <w:szCs w:val="24"/>
+        </w:rPr>
+        <w:t>.</w:t>
+      </w:r>
+    </w:p>
+    <w:p>
+      <w:pPr>
+        <w:pStyle w:val="ListParagraph"/>
+        <w:numPr>
+          <w:ilvl w:val="0"/>
+          <w:numId w:val="4"/>
+        </w:numPr>
+        <w:rPr>
+          <w:rFonts w:ascii="Arial" w:hAnsi="Arial" w:cs="Arial"/>
+          <w:b/>
+          <w:color w:val="000000"/>
+          <w:sz w:val="24"/>
+          <w:szCs w:val="24"/>
+        </w:rPr>
+      </w:pPr>
+      <w:r>
+        <w:rPr>
+          <w:rFonts w:ascii="Arial" w:hAnsi="Arial" w:cs="Arial"/>
+          <w:sz w:val="24"/>
+          <w:szCs w:val="24"/>
+        </w:rPr>
+        <w:t xml:space="preserve">Set signal level to 20 – 30 dB on the WSJT-X </w:t>
+      </w:r>
+      <w:r>
+        <w:rPr>
+          <w:rFonts w:ascii="Arial" w:hAnsi="Arial" w:cs="Arial"/>
+          <w:sz w:val="24"/>
+          <w:szCs w:val="24"/>
+        </w:rPr>
+        <w:t>level</w:t>
+      </w:r>
+      <w:r>
+        <w:rPr>
+          <w:rFonts w:ascii="Arial" w:hAnsi="Arial" w:cs="Arial"/>
+          <w:sz w:val="24"/>
+          <w:szCs w:val="24"/>
+        </w:rPr>
+        <w:t xml:space="preserve"> meter</w:t>
+      </w:r>
+      <w:r>
+        <w:rPr>
+          <w:rFonts w:ascii="Arial" w:hAnsi="Arial" w:cs="Arial"/>
+          <w:sz w:val="24"/>
+          <w:szCs w:val="24"/>
+        </w:rPr>
+        <w:t>.</w:t>
+      </w:r>
+    </w:p>
+    <w:p>
+      <w:pPr>
+        <w:pStyle w:val="ListParagraph"/>
+        <w:numPr>
+          <w:ilvl w:val="0"/>
+          <w:numId w:val="4"/>
+        </w:numPr>
+        <w:rPr>
+          <w:rFonts w:ascii="Arial" w:hAnsi="Arial" w:cs="Arial"/>
+          <w:b/>
+          <w:color w:val="000000"/>
+          <w:sz w:val="24"/>
+          <w:szCs w:val="24"/>
+        </w:rPr>
+      </w:pPr>
+      <w:r>
+        <w:rPr>
+          <w:rFonts w:ascii="Arial" w:hAnsi="Arial" w:cs="Arial"/>
+          <w:sz w:val="24"/>
+          <w:szCs w:val="24"/>
+        </w:rPr>
+        <w:t xml:space="preserve">The waterfall frequency range always starts at 1000 Hz.  </w:t>
+      </w:r>
+      <w:r>
+        <w:rPr>
+          <w:rFonts w:ascii="Arial" w:hAnsi="Arial" w:cs="Arial"/>
+          <w:sz w:val="24"/>
+          <w:szCs w:val="24"/>
+        </w:rPr>
+        <w:t>U</w:t>
+      </w:r>
+      <w:r>
+        <w:rPr>
+          <w:rFonts w:ascii="Arial" w:hAnsi="Arial" w:cs="Arial"/>
+          <w:sz w:val="24"/>
+          <w:szCs w:val="24"/>
+        </w:rPr>
+        <w:t xml:space="preserve">pper limit depends on setting of </w:t>
+      </w:r>
+      <w:r>
+        <w:rPr>
+          <w:rFonts w:ascii="Arial" w:hAnsi="Arial" w:cs="Arial"/>
+          <w:b/>
+          <w:sz w:val="24"/>
+          <w:szCs w:val="24"/>
+        </w:rPr>
+        <w:t>FFT bins/pixel</w:t>
+      </w:r>
+      <w:r>
+        <w:rPr>
+          <w:rFonts w:ascii="Arial" w:hAnsi="Arial" w:cs="Arial"/>
+          <w:sz w:val="24"/>
+          <w:szCs w:val="24"/>
+        </w:rPr>
+        <w:t xml:space="preserve"> and width of waterfall graph.  </w:t>
+      </w:r>
+    </w:p>
+    <w:p>
+      <w:pPr>
+        <w:pStyle w:val="ListParagraph"/>
+        <w:numPr>
+          <w:ilvl w:val="0"/>
+          <w:numId w:val="4"/>
+        </w:numPr>
+        <w:rPr>
+          <w:rFonts w:ascii="Arial" w:hAnsi="Arial" w:cs="Arial"/>
+          <w:b/>
+          <w:color w:val="000000"/>
+          <w:sz w:val="24"/>
+          <w:szCs w:val="24"/>
+        </w:rPr>
+      </w:pPr>
+      <w:r>
+        <w:rPr>
+          <w:rFonts w:ascii="Arial" w:hAnsi="Arial" w:cs="Arial"/>
+          <w:sz w:val="24"/>
+          <w:szCs w:val="24"/>
+        </w:rPr>
+        <w:t xml:space="preserve">For best waterfall sensitivity, set </w:t>
+      </w:r>
+      <w:r>
+        <w:rPr>
+          <w:rFonts w:ascii="Arial" w:hAnsi="Arial" w:cs="Arial"/>
+          <w:b/>
+          <w:sz w:val="24"/>
+          <w:szCs w:val="24"/>
+        </w:rPr>
+        <w:t>FFT bins/pixel</w:t>
+      </w:r>
+      <w:r>
+        <w:rPr>
+          <w:rFonts w:ascii="Arial" w:hAnsi="Arial" w:cs="Arial"/>
+          <w:sz w:val="24"/>
+          <w:szCs w:val="24"/>
+        </w:rPr>
+        <w:t xml:space="preserve"> = 1 and </w:t>
+      </w:r>
+      <w:r>
+        <w:rPr>
+          <w:rFonts w:ascii="Arial" w:hAnsi="Arial" w:cs="Arial"/>
+          <w:b/>
+          <w:sz w:val="24"/>
+          <w:szCs w:val="24"/>
+        </w:rPr>
+        <w:t xml:space="preserve">N </w:t>
+      </w:r>
+      <w:proofErr w:type="spellStart"/>
+      <w:r>
+        <w:rPr>
+          <w:rFonts w:ascii="Arial" w:hAnsi="Arial" w:cs="Arial"/>
+          <w:b/>
+          <w:sz w:val="24"/>
+          <w:szCs w:val="24"/>
+        </w:rPr>
+        <w:t>Avg</w:t>
+      </w:r>
+      <w:proofErr w:type="spellEnd"/>
+      <w:r>
+        <w:rPr>
+          <w:rFonts w:ascii="Arial" w:hAnsi="Arial" w:cs="Arial"/>
+          <w:sz w:val="24"/>
+          <w:szCs w:val="24"/>
+        </w:rPr>
+        <w:t xml:space="preserve"> ≥ 3.</w:t>
+      </w:r>
+    </w:p>
+    <w:p>
+      <w:pPr>
+        <w:pStyle w:val="ListParagraph"/>
+        <w:numPr>
+          <w:ilvl w:val="0"/>
+          <w:numId w:val="4"/>
+        </w:numPr>
+        <w:rPr>
+          <w:rFonts w:ascii="Arial" w:hAnsi="Arial" w:cs="Arial"/>
+          <w:b/>
+          <w:color w:val="000000"/>
+          <w:sz w:val="24"/>
+          <w:szCs w:val="24"/>
+        </w:rPr>
+      </w:pPr>
+      <w:r>
+        <w:rPr>
+          <w:rFonts w:ascii="Arial" w:hAnsi="Arial" w:cs="Arial"/>
+          <w:sz w:val="24"/>
+          <w:szCs w:val="24"/>
+        </w:rPr>
+        <w:t>Click on waterfall to set QSO Frequency.</w:t>
+      </w:r>
+      <w:r>
+        <w:rPr>
+          <w:rFonts w:ascii="Arial" w:hAnsi="Arial" w:cs="Arial"/>
+          <w:sz w:val="24"/>
+          <w:szCs w:val="24"/>
+        </w:rPr>
+        <w:t xml:space="preserve">  </w:t>
+      </w:r>
+      <w:r>
+        <w:rPr>
+          <w:rFonts w:ascii="Arial" w:hAnsi="Arial" w:cs="Arial"/>
+          <w:sz w:val="24"/>
+          <w:szCs w:val="24"/>
+        </w:rPr>
+        <w:t xml:space="preserve">Double-click </w:t>
+      </w:r>
+      <w:r>
+        <w:rPr>
+          <w:rFonts w:ascii="Arial" w:hAnsi="Arial" w:cs="Arial"/>
+          <w:sz w:val="24"/>
+          <w:szCs w:val="24"/>
+        </w:rPr>
+        <w:t>to set</w:t>
+      </w:r>
+      <w:r>
+        <w:rPr>
+          <w:rFonts w:ascii="Arial" w:hAnsi="Arial" w:cs="Arial"/>
+          <w:sz w:val="24"/>
+          <w:szCs w:val="24"/>
+        </w:rPr>
+        <w:t xml:space="preserve"> QSO Freq</w:t>
+      </w:r>
+      <w:r>
+        <w:rPr>
+          <w:rFonts w:ascii="Arial" w:hAnsi="Arial" w:cs="Arial"/>
+          <w:sz w:val="24"/>
+          <w:szCs w:val="24"/>
+        </w:rPr>
+        <w:t>ue</w:t>
+      </w:r>
+      <w:r>
+        <w:rPr>
+          <w:rFonts w:ascii="Arial" w:hAnsi="Arial" w:cs="Arial"/>
+          <w:sz w:val="24"/>
+          <w:szCs w:val="24"/>
+        </w:rPr>
+        <w:t>ncy and</w:t>
+      </w:r>
+      <w:r>
+        <w:rPr>
+          <w:rFonts w:ascii="Arial" w:hAnsi="Arial" w:cs="Arial"/>
+          <w:sz w:val="24"/>
+          <w:szCs w:val="24"/>
+        </w:rPr>
+        <w:t xml:space="preserve"> start</w:t>
+      </w:r>
+      <w:r>
+        <w:rPr>
+          <w:rFonts w:ascii="Arial" w:hAnsi="Arial" w:cs="Arial"/>
+          <w:sz w:val="24"/>
+          <w:szCs w:val="24"/>
+        </w:rPr>
+        <w:t xml:space="preserve"> the decoder.</w:t>
+      </w:r>
+    </w:p>
+    <w:p>
+      <w:pPr>
+        <w:pStyle w:val="ListParagraph"/>
+        <w:numPr>
+          <w:ilvl w:val="0"/>
+          <w:numId w:val="4"/>
+        </w:numPr>
+        <w:rPr>
+          <w:rFonts w:ascii="Arial" w:hAnsi="Arial" w:cs="Arial"/>
+          <w:b/>
+          <w:color w:val="000000"/>
+          <w:sz w:val="24"/>
+          <w:szCs w:val="24"/>
+        </w:rPr>
+      </w:pPr>
+      <w:r>
+        <w:rPr>
+          <w:rFonts w:ascii="Arial" w:hAnsi="Arial" w:cs="Arial"/>
+          <w:sz w:val="24"/>
+          <w:szCs w:val="24"/>
+        </w:rPr>
+        <w:t>Double-click on a decoded callsign</w:t>
+      </w:r>
+      <w:r>
+        <w:rPr>
+          <w:rFonts w:ascii="Arial" w:hAnsi="Arial" w:cs="Arial"/>
+          <w:sz w:val="24"/>
+          <w:szCs w:val="24"/>
+        </w:rPr>
+        <w:t xml:space="preserve"> to copy</w:t>
+      </w:r>
+      <w:r>
+        <w:rPr>
+          <w:rFonts w:ascii="Arial" w:hAnsi="Arial" w:cs="Arial"/>
+          <w:sz w:val="24"/>
+          <w:szCs w:val="24"/>
+        </w:rPr>
+        <w:t xml:space="preserve"> it into </w:t>
+      </w:r>
+      <w:r>
+        <w:rPr>
+          <w:rFonts w:ascii="Arial" w:hAnsi="Arial" w:cs="Arial"/>
+          <w:b/>
+          <w:sz w:val="24"/>
+          <w:szCs w:val="24"/>
+        </w:rPr>
+        <w:t>DX Call</w:t>
+      </w:r>
+      <w:r>
+        <w:rPr>
+          <w:rFonts w:ascii="Arial" w:hAnsi="Arial" w:cs="Arial"/>
+          <w:sz w:val="24"/>
+          <w:szCs w:val="24"/>
+        </w:rPr>
+        <w:t xml:space="preserve"> and generate</w:t>
+      </w:r>
+      <w:r>
+        <w:rPr>
+          <w:rFonts w:ascii="Arial" w:hAnsi="Arial" w:cs="Arial"/>
+          <w:sz w:val="24"/>
+          <w:szCs w:val="24"/>
+        </w:rPr>
+        <w:t xml:space="preserve"> appropriate standard messages, including signal report.</w:t>
+      </w:r>
+    </w:p>
+    <w:p>
+      <w:pPr>
+        <w:pStyle w:val="ListParagraph"/>
+        <w:rPr>
+          <w:rFonts w:ascii="Arial" w:hAnsi="Arial" w:cs="Arial"/>
+          <w:b/>
+          <w:color w:val="000000"/>
+          <w:sz w:val="32"/>
+          <w:szCs w:val="32"/>
+        </w:rPr>
+      </w:pPr>
       <w:bookmarkStart w:id="0" w:name="_GoBack"/>
       <w:bookmarkEnd w:id="0"/>
+    </w:p>
+    <w:p>
+      <w:pPr>
+        <w:pStyle w:val="ListParagraph"/>
+        <w:numPr>
+          <w:ilvl w:val="1"/>
+          <w:numId w:val="4"/>
+        </w:numPr>
+        <w:rPr>
+          <w:rFonts w:ascii="Arial" w:hAnsi="Arial" w:cs="Arial"/>
+          <w:b/>
+          <w:color w:val="000000"/>
+          <w:sz w:val="32"/>
+          <w:szCs w:val="32"/>
+        </w:rPr>
+      </w:pPr>
+      <w:r>
+        <w:rPr>
+          <w:b/>
+          <w:sz w:val="32"/>
+          <w:szCs w:val="32"/>
+        </w:rPr>
+        <w:br w:type="page"/>
+      </w:r>
     </w:p>
     <w:p>
       <w:pPr>
@@ -1277,7 +1716,7 @@
       <w:tblPr>
         <w:tblStyle w:val="TableGrid"/>
         <w:tblW w:w="0" w:type="auto"/>
-        <w:tblLook w:val="04A0"/>
+        <w:tblLook w:val="04A0" w:firstRow="1" w:lastRow="0" w:firstColumn="1" w:lastColumn="0" w:noHBand="0" w:noVBand="1"/>
       </w:tblPr>
       <w:tblGrid>
         <w:gridCol w:w="1250"/>
@@ -1955,7 +2394,7 @@
 </file>
 
 <file path=word/numbering.xml><?xml version="1.0" encoding="utf-8"?>
-<w:numbering xmlns:ve="http://schemas.openxmlformats.org/markup-compatibility/2006" xmlns:o="urn:schemas-microsoft-com:office:office" xmlns:r="http://schemas.openxmlformats.org/officeDocument/2006/relationships" xmlns:m="http://schemas.openxmlformats.org/officeDocument/2006/math" xmlns:v="urn:schemas-microsoft-com:vml" xmlns:wp="http://schemas.openxmlformats.org/drawingml/2006/wordprocessingDrawing" xmlns:w10="urn:schemas-microsoft-com:office:word" xmlns:w="http://schemas.openxmlformats.org/wordprocessingml/2006/main" xmlns:wne="http://schemas.microsoft.com/office/word/2006/wordml">
+<w:numbering xmlns:wpc="http://schemas.microsoft.com/office/word/2010/wordprocessingCanvas" xmlns:mc="http://schemas.openxmlformats.org/markup-compatibility/2006" xmlns:o="urn:schemas-microsoft-com:office:office" xmlns:r="http://schemas.openxmlformats.org/officeDocument/2006/relationships" xmlns:m="http://schemas.openxmlformats.org/officeDocument/2006/math" xmlns:v="urn:schemas-microsoft-com:vml" xmlns:wp14="http://schemas.microsoft.com/office/word/2010/wordprocessingDrawing" xmlns:wp="http://schemas.openxmlformats.org/drawingml/2006/wordprocessingDrawing" xmlns:w10="urn:schemas-microsoft-com:office:word" xmlns:w="http://schemas.openxmlformats.org/wordprocessingml/2006/main" xmlns:w14="http://schemas.microsoft.com/office/word/2010/wordml" xmlns:wpg="http://schemas.microsoft.com/office/word/2010/wordprocessingGroup" xmlns:wpi="http://schemas.microsoft.com/office/word/2010/wordprocessingInk" xmlns:wne="http://schemas.microsoft.com/office/word/2006/wordml" xmlns:wps="http://schemas.microsoft.com/office/word/2010/wordprocessingShape" mc:Ignorable="w14 wp14">
   <w:abstractNum w:abstractNumId="0">
     <w:nsid w:val="11BC0C9C"/>
     <w:multiLevelType w:val="hybridMultilevel"/>
@@ -2043,6 +2482,98 @@
     </w:lvl>
   </w:abstractNum>
   <w:abstractNum w:abstractNumId="1">
+    <w:nsid w:val="34C357E2"/>
+    <w:multiLevelType w:val="hybridMultilevel"/>
+    <w:tmpl w:val="08E20188"/>
+    <w:lvl w:ilvl="0" w:tplc="14DA650C">
+      <w:start w:val="1"/>
+      <w:numFmt w:val="decimal"/>
+      <w:lvlText w:val="%1."/>
+      <w:lvlJc w:val="left"/>
+      <w:pPr>
+        <w:ind w:left="720" w:hanging="360"/>
+      </w:pPr>
+      <w:rPr>
+        <w:rFonts w:hint="default"/>
+        <w:b w:val="0"/>
+        <w:color w:val="auto"/>
+        <w:sz w:val="24"/>
+      </w:rPr>
+    </w:lvl>
+    <w:lvl w:ilvl="1" w:tplc="04090019">
+      <w:start w:val="1"/>
+      <w:numFmt w:val="lowerLetter"/>
+      <w:lvlText w:val="%2."/>
+      <w:lvlJc w:val="left"/>
+      <w:pPr>
+        <w:ind w:left="1440" w:hanging="360"/>
+      </w:pPr>
+    </w:lvl>
+    <w:lvl w:ilvl="2" w:tplc="0409001B" w:tentative="1">
+      <w:start w:val="1"/>
+      <w:numFmt w:val="lowerRoman"/>
+      <w:lvlText w:val="%3."/>
+      <w:lvlJc w:val="right"/>
+      <w:pPr>
+        <w:ind w:left="2160" w:hanging="180"/>
+      </w:pPr>
+    </w:lvl>
+    <w:lvl w:ilvl="3" w:tplc="0409000F" w:tentative="1">
+      <w:start w:val="1"/>
+      <w:numFmt w:val="decimal"/>
+      <w:lvlText w:val="%4."/>
+      <w:lvlJc w:val="left"/>
+      <w:pPr>
+        <w:ind w:left="2880" w:hanging="360"/>
+      </w:pPr>
+    </w:lvl>
+    <w:lvl w:ilvl="4" w:tplc="04090019" w:tentative="1">
+      <w:start w:val="1"/>
+      <w:numFmt w:val="lowerLetter"/>
+      <w:lvlText w:val="%5."/>
+      <w:lvlJc w:val="left"/>
+      <w:pPr>
+        <w:ind w:left="3600" w:hanging="360"/>
+      </w:pPr>
+    </w:lvl>
+    <w:lvl w:ilvl="5" w:tplc="0409001B" w:tentative="1">
+      <w:start w:val="1"/>
+      <w:numFmt w:val="lowerRoman"/>
+      <w:lvlText w:val="%6."/>
+      <w:lvlJc w:val="right"/>
+      <w:pPr>
+        <w:ind w:left="4320" w:hanging="180"/>
+      </w:pPr>
+    </w:lvl>
+    <w:lvl w:ilvl="6" w:tplc="0409000F" w:tentative="1">
+      <w:start w:val="1"/>
+      <w:numFmt w:val="decimal"/>
+      <w:lvlText w:val="%7."/>
+      <w:lvlJc w:val="left"/>
+      <w:pPr>
+        <w:ind w:left="5040" w:hanging="360"/>
+      </w:pPr>
+    </w:lvl>
+    <w:lvl w:ilvl="7" w:tplc="04090019" w:tentative="1">
+      <w:start w:val="1"/>
+      <w:numFmt w:val="lowerLetter"/>
+      <w:lvlText w:val="%8."/>
+      <w:lvlJc w:val="left"/>
+      <w:pPr>
+        <w:ind w:left="5760" w:hanging="360"/>
+      </w:pPr>
+    </w:lvl>
+    <w:lvl w:ilvl="8" w:tplc="0409001B" w:tentative="1">
+      <w:start w:val="1"/>
+      <w:numFmt w:val="lowerRoman"/>
+      <w:lvlText w:val="%9."/>
+      <w:lvlJc w:val="right"/>
+      <w:pPr>
+        <w:ind w:left="6480" w:hanging="180"/>
+      </w:pPr>
+    </w:lvl>
+  </w:abstractNum>
+  <w:abstractNum w:abstractNumId="2">
     <w:nsid w:val="40DC0AFD"/>
     <w:multiLevelType w:val="hybridMultilevel"/>
     <w:tmpl w:val="8AD80E5C"/>
@@ -2128,7 +2659,7 @@
       </w:pPr>
     </w:lvl>
   </w:abstractNum>
-  <w:abstractNum w:abstractNumId="2">
+  <w:abstractNum w:abstractNumId="3">
     <w:nsid w:val="687D5EC7"/>
     <w:multiLevelType w:val="hybridMultilevel"/>
     <w:tmpl w:val="646AACC4"/>
@@ -2218,16 +2749,19 @@
     <w:abstractNumId w:val="0"/>
   </w:num>
   <w:num w:numId="2">
-    <w:abstractNumId w:val="1"/>
+    <w:abstractNumId w:val="2"/>
   </w:num>
   <w:num w:numId="3">
-    <w:abstractNumId w:val="2"/>
+    <w:abstractNumId w:val="3"/>
+  </w:num>
+  <w:num w:numId="4">
+    <w:abstractNumId w:val="1"/>
   </w:num>
 </w:numbering>
 </file>
 
 <file path=word/styles.xml><?xml version="1.0" encoding="utf-8"?>
-<w:styles xmlns:r="http://schemas.openxmlformats.org/officeDocument/2006/relationships" xmlns:w="http://schemas.openxmlformats.org/wordprocessingml/2006/main">
+<w:styles xmlns:mc="http://schemas.openxmlformats.org/markup-compatibility/2006" xmlns:r="http://schemas.openxmlformats.org/officeDocument/2006/relationships" xmlns:w="http://schemas.openxmlformats.org/wordprocessingml/2006/main" xmlns:w14="http://schemas.microsoft.com/office/word/2010/wordml" mc:Ignorable="w14">
   <w:docDefaults>
     <w:rPrDefault>
       <w:rPr>
@@ -2398,7 +2932,6 @@
     <w:uiPriority w:val="99"/>
     <w:semiHidden/>
     <w:unhideWhenUsed/>
-    <w:qFormat/>
     <w:tblPr>
       <w:tblInd w:w="0" w:type="dxa"/>
       <w:tblCellMar>
@@ -2514,6 +3047,17 @@
         <w:right w:w="108" w:type="dxa"/>
       </w:tblCellMar>
     </w:tblPr>
+  </w:style>
+  <w:style w:type="paragraph" w:styleId="ListParagraph">
+    <w:name w:val="List Paragraph"/>
+    <w:basedOn w:val="Normal"/>
+    <w:uiPriority w:val="34"/>
+    <w:qFormat/>
+    <w:rsid w:val="00552CDE"/>
+    <w:pPr>
+      <w:ind w:left="720"/>
+      <w:contextualSpacing/>
+    </w:pPr>
   </w:style>
 </w:styles>
 </file>

</xml_diff>

<commit_message>
Add control of decoding "depth". Improve the way pctile gets an estimate of array median. Put info for mettab() into a data statement. Attempt decoding near all freqs that give sync >= 1.0 Remove killbyname
</commit_message>
<xml_diff>
--- a/branches/wsjtx/WSJT-X_Quick_Start_Guide.docx
+++ b/branches/wsjtx/WSJT-X_Quick_Start_Guide.docx
@@ -74,7 +74,23 @@
           <w:sz w:val="24"/>
           <w:szCs w:val="24"/>
         </w:rPr>
-        <w:t>anew mode designed especially for use on the MF and LFbands.  JT9 shares many characteristics with the popular modesJT65 and JT4.  All three are designed for making QSOs under</w:t>
+        <w:t>a</w:t>
+      </w:r>
+      <w:r>
+        <w:rPr>
+          <w:rFonts w:ascii="Arial" w:hAnsi="Arial" w:cs="Arial"/>
+          <w:sz w:val="24"/>
+          <w:szCs w:val="24"/>
+        </w:rPr>
+        <w:t xml:space="preserve"> </w:t>
+      </w:r>
+      <w:r>
+        <w:rPr>
+          <w:rFonts w:ascii="Arial" w:hAnsi="Arial" w:cs="Arial"/>
+          <w:sz w:val="24"/>
+          <w:szCs w:val="24"/>
+        </w:rPr>
+        <w:t>new mode designed especially for use on the MF and LFbands.  JT9 shares many characteristics with the popular modesJT65 and JT4.  All three are designed for making QSOs under</w:t>
       </w:r>
       <w:r>
         <w:rPr>
@@ -106,7 +122,23 @@
           <w:sz w:val="24"/>
           <w:szCs w:val="24"/>
         </w:rPr>
-        <w:t>identical messagestructure and source en</w:t>
+        <w:t>identical message</w:t>
+      </w:r>
+      <w:r>
+        <w:rPr>
+          <w:rFonts w:ascii="Arial" w:hAnsi="Arial" w:cs="Arial"/>
+          <w:sz w:val="24"/>
+          <w:szCs w:val="24"/>
+        </w:rPr>
+        <w:t xml:space="preserve"> </w:t>
+      </w:r>
+      <w:r>
+        <w:rPr>
+          <w:rFonts w:ascii="Arial" w:hAnsi="Arial" w:cs="Arial"/>
+          <w:sz w:val="24"/>
+          <w:szCs w:val="24"/>
+        </w:rPr>
+        <w:t>structure and source en</w:t>
       </w:r>
       <w:r>
         <w:rPr>
@@ -154,7 +186,23 @@
           <w:sz w:val="24"/>
           <w:szCs w:val="24"/>
         </w:rPr>
-        <w:t xml:space="preserve">JT4 is usedmainly on the microwave bands. </w:t>
+        <w:t>JT4 is used</w:t>
+      </w:r>
+      <w:r>
+        <w:rPr>
+          <w:rFonts w:ascii="Arial" w:hAnsi="Arial" w:cs="Arial"/>
+          <w:sz w:val="24"/>
+          <w:szCs w:val="24"/>
+        </w:rPr>
+        <w:t xml:space="preserve"> </w:t>
+      </w:r>
+      <w:r>
+        <w:rPr>
+          <w:rFonts w:ascii="Arial" w:hAnsi="Arial" w:cs="Arial"/>
+          <w:sz w:val="24"/>
+          <w:szCs w:val="24"/>
+        </w:rPr>
+        <w:t xml:space="preserve">mainly on the microwave bands. </w:t>
       </w:r>
       <w:r>
         <w:rPr>
@@ -332,7 +380,23 @@
           <w:sz w:val="24"/>
           <w:szCs w:val="24"/>
         </w:rPr>
-        <w:t xml:space="preserve">longer transmissions trade reduced throughput for smaller bandwidth and increasedsensitivity.  The slowest </w:t>
+        <w:t>longer transmissions trade reduced throughput for smaller bandwidth and increased</w:t>
+      </w:r>
+      <w:r>
+        <w:rPr>
+          <w:rFonts w:ascii="Arial" w:hAnsi="Arial" w:cs="Arial"/>
+          <w:sz w:val="24"/>
+          <w:szCs w:val="24"/>
+        </w:rPr>
+        <w:t xml:space="preserve"> </w:t>
+      </w:r>
+      <w:r>
+        <w:rPr>
+          <w:rFonts w:ascii="Arial" w:hAnsi="Arial" w:cs="Arial"/>
+          <w:sz w:val="24"/>
+          <w:szCs w:val="24"/>
+        </w:rPr>
+        <w:t xml:space="preserve">sensitivity.  The slowest </w:t>
       </w:r>
       <w:proofErr w:type="spellStart"/>
       <w:r>
@@ -350,25 +414,23 @@
           <w:sz w:val="24"/>
           <w:szCs w:val="24"/>
         </w:rPr>
-        <w:t>, JT9-30</w:t>
-      </w:r>
-      <w:proofErr w:type="gramStart"/>
-      <w:r>
-        <w:rPr>
-          <w:rFonts w:ascii="Arial" w:hAnsi="Arial" w:cs="Arial"/>
-          <w:sz w:val="24"/>
-          <w:szCs w:val="24"/>
-        </w:rPr>
-        <w:t>,has</w:t>
-      </w:r>
-      <w:proofErr w:type="gramEnd"/>
-      <w:r>
-        <w:rPr>
-          <w:rFonts w:ascii="Arial" w:hAnsi="Arial" w:cs="Arial"/>
-          <w:sz w:val="24"/>
-          <w:szCs w:val="24"/>
-        </w:rPr>
-        <w:t xml:space="preserve"> total bandwid</w:t>
+        <w:t>, JT9-30,</w:t>
+      </w:r>
+      <w:r>
+        <w:rPr>
+          <w:rFonts w:ascii="Arial" w:hAnsi="Arial" w:cs="Arial"/>
+          <w:sz w:val="24"/>
+          <w:szCs w:val="24"/>
+        </w:rPr>
+        <w:t xml:space="preserve"> </w:t>
+      </w:r>
+      <w:r>
+        <w:rPr>
+          <w:rFonts w:ascii="Arial" w:hAnsi="Arial" w:cs="Arial"/>
+          <w:sz w:val="24"/>
+          <w:szCs w:val="24"/>
+        </w:rPr>
+        <w:t>has total bandwid</w:t>
       </w:r>
       <w:r>
         <w:rPr>
@@ -408,7 +470,31 @@
           <w:sz w:val="24"/>
           <w:szCs w:val="24"/>
         </w:rPr>
-        <w:t>measured in the standard 2.5 kHzreference bandwidth.</w:t>
+        <w:t xml:space="preserve"> </w:t>
+      </w:r>
+      <w:r>
+        <w:rPr>
+          <w:rFonts w:ascii="Arial" w:hAnsi="Arial" w:cs="Arial"/>
+          <w:sz w:val="24"/>
+          <w:szCs w:val="24"/>
+        </w:rPr>
+        <w:t>measured in the standard 2.5 kHz</w:t>
+      </w:r>
+      <w:r>
+        <w:rPr>
+          <w:rFonts w:ascii="Arial" w:hAnsi="Arial" w:cs="Arial"/>
+          <w:sz w:val="24"/>
+          <w:szCs w:val="24"/>
+        </w:rPr>
+        <w:t xml:space="preserve"> </w:t>
+      </w:r>
+      <w:r>
+        <w:rPr>
+          <w:rFonts w:ascii="Arial" w:hAnsi="Arial" w:cs="Arial"/>
+          <w:sz w:val="24"/>
+          <w:szCs w:val="24"/>
+        </w:rPr>
+        <w:t>reference bandwidth.</w:t>
       </w:r>
     </w:p>
     <w:p>
@@ -436,7 +522,39 @@
           <w:sz w:val="24"/>
           <w:szCs w:val="24"/>
         </w:rPr>
-        <w:t xml:space="preserve">In addition to presenting a new operating mode with uniquelydesirable characteristics, WSJT-X also serves as test vehicle fora new </w:t>
+        <w:t>In addition to presenting a new operating mode with uniquely</w:t>
+      </w:r>
+      <w:r>
+        <w:rPr>
+          <w:rFonts w:ascii="Arial" w:hAnsi="Arial" w:cs="Arial"/>
+          <w:sz w:val="24"/>
+          <w:szCs w:val="24"/>
+        </w:rPr>
+        <w:t xml:space="preserve"> </w:t>
+      </w:r>
+      <w:r>
+        <w:rPr>
+          <w:rFonts w:ascii="Arial" w:hAnsi="Arial" w:cs="Arial"/>
+          <w:sz w:val="24"/>
+          <w:szCs w:val="24"/>
+        </w:rPr>
+        <w:t>desirable characteristics, WSJT-X also serves as test vehicle for</w:t>
+      </w:r>
+      <w:r>
+        <w:rPr>
+          <w:rFonts w:ascii="Arial" w:hAnsi="Arial" w:cs="Arial"/>
+          <w:sz w:val="24"/>
+          <w:szCs w:val="24"/>
+        </w:rPr>
+        <w:t xml:space="preserve"> </w:t>
+      </w:r>
+      <w:r>
+        <w:rPr>
+          <w:rFonts w:ascii="Arial" w:hAnsi="Arial" w:cs="Arial"/>
+          <w:sz w:val="24"/>
+          <w:szCs w:val="24"/>
+        </w:rPr>
+        <w:t xml:space="preserve">a new </w:t>
       </w:r>
       <w:r>
         <w:rPr>
@@ -468,7 +586,23 @@
           <w:sz w:val="24"/>
           <w:szCs w:val="24"/>
         </w:rPr>
-        <w:t xml:space="preserve">hegraphical user interface </w:t>
+        <w:t>he</w:t>
+      </w:r>
+      <w:r>
+        <w:rPr>
+          <w:rFonts w:ascii="Arial" w:hAnsi="Arial" w:cs="Arial"/>
+          <w:sz w:val="24"/>
+          <w:szCs w:val="24"/>
+        </w:rPr>
+        <w:t xml:space="preserve"> </w:t>
+      </w:r>
+      <w:r>
+        <w:rPr>
+          <w:rFonts w:ascii="Arial" w:hAnsi="Arial" w:cs="Arial"/>
+          <w:sz w:val="24"/>
+          <w:szCs w:val="24"/>
+        </w:rPr>
+        <w:t xml:space="preserve">graphical user interface </w:t>
       </w:r>
       <w:r>
         <w:rPr>
@@ -568,7 +702,15 @@
           <w:sz w:val="24"/>
           <w:szCs w:val="24"/>
         </w:rPr>
-        <w:t xml:space="preserve">WSJT-X uses C++ and </w:t>
+        <w:t>WSJT-X uses C++ and the</w:t>
+      </w:r>
+      <w:r>
+        <w:rPr>
+          <w:rFonts w:ascii="Arial" w:hAnsi="Arial" w:cs="Arial"/>
+          <w:sz w:val="24"/>
+          <w:szCs w:val="24"/>
+        </w:rPr>
+        <w:t xml:space="preserve"> </w:t>
       </w:r>
       <w:proofErr w:type="spellStart"/>
       <w:r>
@@ -577,14 +719,6 @@
           <w:sz w:val="24"/>
           <w:szCs w:val="24"/>
         </w:rPr>
-        <w:t>the</w:t>
-      </w:r>
-      <w:r>
-        <w:rPr>
-          <w:rFonts w:ascii="Arial" w:hAnsi="Arial" w:cs="Arial"/>
-          <w:sz w:val="24"/>
-          <w:szCs w:val="24"/>
-        </w:rPr>
         <w:t>Qt</w:t>
       </w:r>
       <w:proofErr w:type="spellEnd"/>
@@ -634,7 +768,23 @@
           <w:sz w:val="24"/>
           <w:szCs w:val="24"/>
         </w:rPr>
-        <w:t xml:space="preserve">program maintenance on multiple platforms more straightforward.  This initial experimental releaseincorporates only </w:t>
+        <w:t>program maintenance on multiple platforms more straightforward.  This initial experimental release</w:t>
+      </w:r>
+      <w:r>
+        <w:rPr>
+          <w:rFonts w:ascii="Arial" w:hAnsi="Arial" w:cs="Arial"/>
+          <w:sz w:val="24"/>
+          <w:szCs w:val="24"/>
+        </w:rPr>
+        <w:t xml:space="preserve"> </w:t>
+      </w:r>
+      <w:r>
+        <w:rPr>
+          <w:rFonts w:ascii="Arial" w:hAnsi="Arial" w:cs="Arial"/>
+          <w:sz w:val="24"/>
+          <w:szCs w:val="24"/>
+        </w:rPr>
+        <w:t xml:space="preserve">incorporates only </w:t>
       </w:r>
       <w:r>
         <w:rPr>
@@ -950,7 +1100,7 @@
         <w:t>Click on the Wide Graph window just under 1500 Hz on the audio freque</w:t>
       </w:r>
       <w:r>
-        <w:t xml:space="preserve">ncy scale, and select the </w:t>
+        <w:t xml:space="preserve">ncy scale, and select </w:t>
       </w:r>
       <w:r>
         <w:rPr>
@@ -959,7 +1109,7 @@
         <w:t>JT9 Sync</w:t>
       </w:r>
       <w:r>
-        <w:t xml:space="preserve"> option for data display.</w:t>
+        <w:t xml:space="preserve"> for data display.</w:t>
       </w:r>
       <w:r>
         <w:t xml:space="preserve">Then select </w:t>
@@ -974,17 +1124,20 @@
         <w:t>, navigate to directory …\Save\Sample</w:t>
       </w:r>
       <w:r>
-        <w:t>s under your WSJT-X installat</w:t>
+        <w:t xml:space="preserve">s under </w:t>
+      </w:r>
+      <w:r>
+        <w:lastRenderedPageBreak/>
+        <w:t>your WSJT-X installat</w:t>
       </w:r>
       <w:r>
         <w:t>ion directory, and o</w:t>
       </w:r>
       <w:r>
-        <w:t xml:space="preserve">pen the </w:t>
-      </w:r>
-      <w:r>
-        <w:lastRenderedPageBreak/>
-        <w:t>example file 000000_0001.wav.</w:t>
+        <w:t>pen the example file 000000_0000</w:t>
+      </w:r>
+      <w:r>
+        <w:t>.wav.</w:t>
       </w:r>
       <w:r>
         <w:t xml:space="preserve">  You should see </w:t>
@@ -1108,7 +1261,25 @@
           <w:sz w:val="24"/>
           <w:szCs w:val="24"/>
         </w:rPr>
-        <w:t>Be aware that the initial release of WSJT-X has some shortcuts and limitations.  A number of reported parameters have not been properly calibrated, and the JT9 decoder is not fully optimized.  Many improvements are still to be made!  User feedback is welcome!</w:t>
+        <w:t>Be aware that the initial release of WSJT-X has some shortcuts and limitations.  A number of reported parameters have not been properly calibrated, and the JT9 decoder is not fully optimized.  Many impro</w:t>
+      </w:r>
+      <w:r>
+        <w:rPr>
+          <w:rFonts w:ascii="Arial" w:hAnsi="Arial" w:cs="Arial"/>
+          <w:color w:val="000000"/>
+          <w:sz w:val="24"/>
+          <w:szCs w:val="24"/>
+        </w:rPr>
+        <w:t>vements are still to be made, and u</w:t>
+      </w:r>
+      <w:r>
+        <w:rPr>
+          <w:rFonts w:ascii="Arial" w:hAnsi="Arial" w:cs="Arial"/>
+          <w:color w:val="000000"/>
+          <w:sz w:val="24"/>
+          <w:szCs w:val="24"/>
+        </w:rPr>
+        <w:t>ser feedback is welcome!</w:t>
       </w:r>
     </w:p>
     <w:p>
@@ -1208,23 +1379,33 @@
           <w:sz w:val="24"/>
           <w:szCs w:val="24"/>
         </w:rPr>
-        <w:t xml:space="preserve">Set signal level to 20 – 30 dB on the WSJT-X </w:t>
-      </w:r>
-      <w:r>
-        <w:rPr>
-          <w:rFonts w:ascii="Arial" w:hAnsi="Arial" w:cs="Arial"/>
-          <w:sz w:val="24"/>
-          <w:szCs w:val="24"/>
-        </w:rPr>
-        <w:t>level</w:t>
-      </w:r>
-      <w:r>
-        <w:rPr>
-          <w:rFonts w:ascii="Arial" w:hAnsi="Arial" w:cs="Arial"/>
-          <w:sz w:val="24"/>
-          <w:szCs w:val="24"/>
-        </w:rPr>
-        <w:t xml:space="preserve"> meter</w:t>
+        <w:t xml:space="preserve">Set </w:t>
+      </w:r>
+      <w:r>
+        <w:rPr>
+          <w:rFonts w:ascii="Arial" w:hAnsi="Arial" w:cs="Arial"/>
+          <w:sz w:val="24"/>
+          <w:szCs w:val="24"/>
+        </w:rPr>
+        <w:t xml:space="preserve">background noise </w:t>
+      </w:r>
+      <w:r>
+        <w:rPr>
+          <w:rFonts w:ascii="Arial" w:hAnsi="Arial" w:cs="Arial"/>
+          <w:sz w:val="24"/>
+          <w:szCs w:val="24"/>
+        </w:rPr>
+        <w:t xml:space="preserve">level to 20 – 30 dB on the WSJT-X </w:t>
+      </w:r>
+      <w:bookmarkStart w:id="0" w:name="_GoBack"/>
+      <w:bookmarkEnd w:id="0"/>
+      <w:r>
+        <w:rPr>
+          <w:rFonts w:ascii="Arial" w:hAnsi="Arial" w:cs="Arial"/>
+          <w:sz w:val="24"/>
+          <w:szCs w:val="24"/>
+        </w:rPr>
+        <w:t>meter</w:t>
       </w:r>
       <w:r>
         <w:rPr>
@@ -1264,15 +1445,65 @@
           <w:sz w:val="24"/>
           <w:szCs w:val="24"/>
         </w:rPr>
-        <w:t>U</w:t>
-      </w:r>
-      <w:r>
-        <w:rPr>
-          <w:rFonts w:ascii="Arial" w:hAnsi="Arial" w:cs="Arial"/>
-          <w:sz w:val="24"/>
-          <w:szCs w:val="24"/>
-        </w:rPr>
-        <w:t xml:space="preserve">pper limit depends on setting of </w:t>
+        <w:t>This means that your on-the-air frequency range starts exactly 1 kHz above your dial frequency.  The u</w:t>
+      </w:r>
+      <w:r>
+        <w:rPr>
+          <w:rFonts w:ascii="Arial" w:hAnsi="Arial" w:cs="Arial"/>
+          <w:sz w:val="24"/>
+          <w:szCs w:val="24"/>
+        </w:rPr>
+        <w:t xml:space="preserve">pper </w:t>
+      </w:r>
+      <w:r>
+        <w:rPr>
+          <w:rFonts w:ascii="Arial" w:hAnsi="Arial" w:cs="Arial"/>
+          <w:sz w:val="24"/>
+          <w:szCs w:val="24"/>
+        </w:rPr>
+        <w:t xml:space="preserve">frequency </w:t>
+      </w:r>
+      <w:r>
+        <w:rPr>
+          <w:rFonts w:ascii="Arial" w:hAnsi="Arial" w:cs="Arial"/>
+          <w:sz w:val="24"/>
+          <w:szCs w:val="24"/>
+        </w:rPr>
+        <w:t xml:space="preserve">limit depends on </w:t>
+      </w:r>
+      <w:r>
+        <w:rPr>
+          <w:rFonts w:ascii="Arial" w:hAnsi="Arial" w:cs="Arial"/>
+          <w:sz w:val="24"/>
+          <w:szCs w:val="24"/>
+        </w:rPr>
+        <w:t xml:space="preserve">JT9 </w:t>
+      </w:r>
+      <w:proofErr w:type="spellStart"/>
+      <w:r>
+        <w:rPr>
+          <w:rFonts w:ascii="Arial" w:hAnsi="Arial" w:cs="Arial"/>
+          <w:sz w:val="24"/>
+          <w:szCs w:val="24"/>
+        </w:rPr>
+        <w:t>submode</w:t>
+      </w:r>
+      <w:proofErr w:type="spellEnd"/>
+      <w:r>
+        <w:rPr>
+          <w:rFonts w:ascii="Arial" w:hAnsi="Arial" w:cs="Arial"/>
+          <w:sz w:val="24"/>
+          <w:szCs w:val="24"/>
+        </w:rPr>
+        <w:t xml:space="preserve">, the </w:t>
+      </w:r>
+      <w:r>
+        <w:rPr>
+          <w:rFonts w:ascii="Arial" w:hAnsi="Arial" w:cs="Arial"/>
+          <w:sz w:val="24"/>
+          <w:szCs w:val="24"/>
+        </w:rPr>
+        <w:t xml:space="preserve">setting of </w:t>
       </w:r>
       <w:r>
         <w:rPr>
@@ -1289,7 +1520,47 @@
           <w:sz w:val="24"/>
           <w:szCs w:val="24"/>
         </w:rPr>
-        <w:t xml:space="preserve"> and width of waterfall graph.  </w:t>
+        <w:t xml:space="preserve">, </w:t>
+      </w:r>
+      <w:r>
+        <w:rPr>
+          <w:rFonts w:ascii="Arial" w:hAnsi="Arial" w:cs="Arial"/>
+          <w:sz w:val="24"/>
+          <w:szCs w:val="24"/>
+        </w:rPr>
+        <w:t xml:space="preserve">and </w:t>
+      </w:r>
+      <w:r>
+        <w:rPr>
+          <w:rFonts w:ascii="Arial" w:hAnsi="Arial" w:cs="Arial"/>
+          <w:sz w:val="24"/>
+          <w:szCs w:val="24"/>
+        </w:rPr>
+        <w:t xml:space="preserve">the </w:t>
+      </w:r>
+      <w:r>
+        <w:rPr>
+          <w:rFonts w:ascii="Arial" w:hAnsi="Arial" w:cs="Arial"/>
+          <w:sz w:val="24"/>
+          <w:szCs w:val="24"/>
+        </w:rPr>
+        <w:t xml:space="preserve">width of </w:t>
+      </w:r>
+      <w:r>
+        <w:rPr>
+          <w:rFonts w:ascii="Arial" w:hAnsi="Arial" w:cs="Arial"/>
+          <w:sz w:val="24"/>
+          <w:szCs w:val="24"/>
+        </w:rPr>
+        <w:t xml:space="preserve">the </w:t>
+      </w:r>
+      <w:r>
+        <w:rPr>
+          <w:rFonts w:ascii="Arial" w:hAnsi="Arial" w:cs="Arial"/>
+          <w:sz w:val="24"/>
+          <w:szCs w:val="24"/>
+        </w:rPr>
+        <w:t xml:space="preserve">waterfall graph.  </w:t>
       </w:r>
     </w:p>
     <w:p>
@@ -1313,43 +1584,16 @@
           <w:sz w:val="24"/>
           <w:szCs w:val="24"/>
         </w:rPr>
-        <w:t xml:space="preserve">For best waterfall sensitivity, set </w:t>
-      </w:r>
-      <w:r>
-        <w:rPr>
-          <w:rFonts w:ascii="Arial" w:hAnsi="Arial" w:cs="Arial"/>
-          <w:b/>
-          <w:sz w:val="24"/>
-          <w:szCs w:val="24"/>
-        </w:rPr>
-        <w:t>FFT bins/pixel</w:t>
-      </w:r>
-      <w:r>
-        <w:rPr>
-          <w:rFonts w:ascii="Arial" w:hAnsi="Arial" w:cs="Arial"/>
-          <w:sz w:val="24"/>
-          <w:szCs w:val="24"/>
-        </w:rPr>
-        <w:t xml:space="preserve"> = 1 and </w:t>
-      </w:r>
-      <w:r>
-        <w:rPr>
-          <w:rFonts w:ascii="Arial" w:hAnsi="Arial" w:cs="Arial"/>
-          <w:b/>
-          <w:sz w:val="24"/>
-          <w:szCs w:val="24"/>
-        </w:rPr>
-        <w:t xml:space="preserve">N </w:t>
+        <w:t xml:space="preserve">For most users the recommended audio frequency range is 1000–2000 Hz for </w:t>
       </w:r>
       <w:proofErr w:type="spellStart"/>
       <w:r>
         <w:rPr>
           <w:rFonts w:ascii="Arial" w:hAnsi="Arial" w:cs="Arial"/>
-          <w:b/>
-          <w:sz w:val="24"/>
-          <w:szCs w:val="24"/>
-        </w:rPr>
-        <w:t>Avg</w:t>
+          <w:sz w:val="24"/>
+          <w:szCs w:val="24"/>
+        </w:rPr>
+        <w:t>submodes</w:t>
       </w:r>
       <w:proofErr w:type="spellEnd"/>
       <w:r>
@@ -1358,7 +1602,25 @@
           <w:sz w:val="24"/>
           <w:szCs w:val="24"/>
         </w:rPr>
-        <w:t xml:space="preserve"> ≥ 3.</w:t>
+        <w:t xml:space="preserve"> JT9-1 and JT9-2, 1000–1300 Hz for JT9-5, 1000–1150 Hz </w:t>
+      </w:r>
+      <w:proofErr w:type="gramStart"/>
+      <w:r>
+        <w:rPr>
+          <w:rFonts w:ascii="Arial" w:hAnsi="Arial" w:cs="Arial"/>
+          <w:sz w:val="24"/>
+          <w:szCs w:val="24"/>
+        </w:rPr>
+        <w:t>for      JT9-10,</w:t>
+      </w:r>
+      <w:proofErr w:type="gramEnd"/>
+      <w:r>
+        <w:rPr>
+          <w:rFonts w:ascii="Arial" w:hAnsi="Arial" w:cs="Arial"/>
+          <w:sz w:val="24"/>
+          <w:szCs w:val="24"/>
+        </w:rPr>
+        <w:t xml:space="preserve"> and 1000–1050 Hz for JT9-30.</w:t>
       </w:r>
     </w:p>
     <w:p>
@@ -1382,71 +1644,52 @@
           <w:sz w:val="24"/>
           <w:szCs w:val="24"/>
         </w:rPr>
-        <w:t>Click on waterfall to set QSO Frequency.</w:t>
-      </w:r>
-      <w:r>
-        <w:rPr>
-          <w:rFonts w:ascii="Arial" w:hAnsi="Arial" w:cs="Arial"/>
-          <w:sz w:val="24"/>
-          <w:szCs w:val="24"/>
-        </w:rPr>
-        <w:t xml:space="preserve">  </w:t>
-      </w:r>
-      <w:r>
-        <w:rPr>
-          <w:rFonts w:ascii="Arial" w:hAnsi="Arial" w:cs="Arial"/>
-          <w:sz w:val="24"/>
-          <w:szCs w:val="24"/>
-        </w:rPr>
-        <w:t xml:space="preserve">Double-click </w:t>
-      </w:r>
-      <w:r>
-        <w:rPr>
-          <w:rFonts w:ascii="Arial" w:hAnsi="Arial" w:cs="Arial"/>
-          <w:sz w:val="24"/>
-          <w:szCs w:val="24"/>
-        </w:rPr>
-        <w:t>to set</w:t>
-      </w:r>
-      <w:r>
-        <w:rPr>
-          <w:rFonts w:ascii="Arial" w:hAnsi="Arial" w:cs="Arial"/>
-          <w:sz w:val="24"/>
-          <w:szCs w:val="24"/>
-        </w:rPr>
-        <w:t xml:space="preserve"> QSO Freq</w:t>
-      </w:r>
-      <w:r>
-        <w:rPr>
-          <w:rFonts w:ascii="Arial" w:hAnsi="Arial" w:cs="Arial"/>
-          <w:sz w:val="24"/>
-          <w:szCs w:val="24"/>
-        </w:rPr>
-        <w:t>ue</w:t>
-      </w:r>
-      <w:r>
-        <w:rPr>
-          <w:rFonts w:ascii="Arial" w:hAnsi="Arial" w:cs="Arial"/>
-          <w:sz w:val="24"/>
-          <w:szCs w:val="24"/>
-        </w:rPr>
-        <w:t>ncy and</w:t>
-      </w:r>
-      <w:r>
-        <w:rPr>
-          <w:rFonts w:ascii="Arial" w:hAnsi="Arial" w:cs="Arial"/>
-          <w:sz w:val="24"/>
-          <w:szCs w:val="24"/>
-        </w:rPr>
-        <w:t xml:space="preserve"> start</w:t>
-      </w:r>
-      <w:r>
-        <w:rPr>
-          <w:rFonts w:ascii="Arial" w:hAnsi="Arial" w:cs="Arial"/>
-          <w:sz w:val="24"/>
-          <w:szCs w:val="24"/>
-        </w:rPr>
-        <w:t xml:space="preserve"> the decoder.</w:t>
+        <w:t xml:space="preserve">For best waterfall sensitivity, set </w:t>
+      </w:r>
+      <w:r>
+        <w:rPr>
+          <w:rFonts w:ascii="Arial" w:hAnsi="Arial" w:cs="Arial"/>
+          <w:b/>
+          <w:sz w:val="24"/>
+          <w:szCs w:val="24"/>
+        </w:rPr>
+        <w:t>FFT bins/pixel</w:t>
+      </w:r>
+      <w:r>
+        <w:rPr>
+          <w:rFonts w:ascii="Arial" w:hAnsi="Arial" w:cs="Arial"/>
+          <w:sz w:val="24"/>
+          <w:szCs w:val="24"/>
+        </w:rPr>
+        <w:t xml:space="preserve"> = 1 and </w:t>
+      </w:r>
+      <w:r>
+        <w:rPr>
+          <w:rFonts w:ascii="Arial" w:hAnsi="Arial" w:cs="Arial"/>
+          <w:b/>
+          <w:sz w:val="24"/>
+          <w:szCs w:val="24"/>
+        </w:rPr>
+        <w:t xml:space="preserve">N </w:t>
+      </w:r>
+      <w:proofErr w:type="spellStart"/>
+      <w:r>
+        <w:rPr>
+          <w:rFonts w:ascii="Arial" w:hAnsi="Arial" w:cs="Arial"/>
+          <w:b/>
+          <w:sz w:val="24"/>
+          <w:szCs w:val="24"/>
+        </w:rPr>
+        <w:t>Avg</w:t>
+      </w:r>
+      <w:proofErr w:type="spellEnd"/>
+      <w:r>
+        <w:rPr>
+          <w:rFonts w:ascii="Arial" w:hAnsi="Arial" w:cs="Arial"/>
+          <w:sz w:val="24"/>
+          <w:szCs w:val="24"/>
+        </w:rPr>
+        <w:t xml:space="preserve"> ≥ 3.</w:t>
       </w:r>
     </w:p>
     <w:p>
@@ -1470,6 +1713,94 @@
           <w:sz w:val="24"/>
           <w:szCs w:val="24"/>
         </w:rPr>
+        <w:t>Click on waterfall to set QSO Frequency.</w:t>
+      </w:r>
+      <w:r>
+        <w:rPr>
+          <w:rFonts w:ascii="Arial" w:hAnsi="Arial" w:cs="Arial"/>
+          <w:sz w:val="24"/>
+          <w:szCs w:val="24"/>
+        </w:rPr>
+        <w:t xml:space="preserve">  </w:t>
+      </w:r>
+      <w:r>
+        <w:rPr>
+          <w:rFonts w:ascii="Arial" w:hAnsi="Arial" w:cs="Arial"/>
+          <w:sz w:val="24"/>
+          <w:szCs w:val="24"/>
+        </w:rPr>
+        <w:t xml:space="preserve">Double-click </w:t>
+      </w:r>
+      <w:r>
+        <w:rPr>
+          <w:rFonts w:ascii="Arial" w:hAnsi="Arial" w:cs="Arial"/>
+          <w:sz w:val="24"/>
+          <w:szCs w:val="24"/>
+        </w:rPr>
+        <w:t>to set</w:t>
+      </w:r>
+      <w:r>
+        <w:rPr>
+          <w:rFonts w:ascii="Arial" w:hAnsi="Arial" w:cs="Arial"/>
+          <w:sz w:val="24"/>
+          <w:szCs w:val="24"/>
+        </w:rPr>
+        <w:t xml:space="preserve"> QSO Freq</w:t>
+      </w:r>
+      <w:r>
+        <w:rPr>
+          <w:rFonts w:ascii="Arial" w:hAnsi="Arial" w:cs="Arial"/>
+          <w:sz w:val="24"/>
+          <w:szCs w:val="24"/>
+        </w:rPr>
+        <w:t>ue</w:t>
+      </w:r>
+      <w:r>
+        <w:rPr>
+          <w:rFonts w:ascii="Arial" w:hAnsi="Arial" w:cs="Arial"/>
+          <w:sz w:val="24"/>
+          <w:szCs w:val="24"/>
+        </w:rPr>
+        <w:t>ncy and</w:t>
+      </w:r>
+      <w:r>
+        <w:rPr>
+          <w:rFonts w:ascii="Arial" w:hAnsi="Arial" w:cs="Arial"/>
+          <w:sz w:val="24"/>
+          <w:szCs w:val="24"/>
+        </w:rPr>
+        <w:t xml:space="preserve"> start</w:t>
+      </w:r>
+      <w:r>
+        <w:rPr>
+          <w:rFonts w:ascii="Arial" w:hAnsi="Arial" w:cs="Arial"/>
+          <w:sz w:val="24"/>
+          <w:szCs w:val="24"/>
+        </w:rPr>
+        <w:t xml:space="preserve"> the decoder.</w:t>
+      </w:r>
+    </w:p>
+    <w:p>
+      <w:pPr>
+        <w:pStyle w:val="ListParagraph"/>
+        <w:numPr>
+          <w:ilvl w:val="0"/>
+          <w:numId w:val="4"/>
+        </w:numPr>
+        <w:rPr>
+          <w:rFonts w:ascii="Arial" w:hAnsi="Arial" w:cs="Arial"/>
+          <w:b/>
+          <w:color w:val="000000"/>
+          <w:sz w:val="24"/>
+          <w:szCs w:val="24"/>
+        </w:rPr>
+      </w:pPr>
+      <w:r>
+        <w:rPr>
+          <w:rFonts w:ascii="Arial" w:hAnsi="Arial" w:cs="Arial"/>
+          <w:sz w:val="24"/>
+          <w:szCs w:val="24"/>
+        </w:rPr>
         <w:t>Double-click on a decoded callsign</w:t>
       </w:r>
       <w:r>
@@ -1512,6 +1843,154 @@
           <w:szCs w:val="24"/>
         </w:rPr>
         <w:t xml:space="preserve"> appropriate standard messages, including signal report.</w:t>
+      </w:r>
+    </w:p>
+    <w:p>
+      <w:pPr>
+        <w:pStyle w:val="ListParagraph"/>
+        <w:numPr>
+          <w:ilvl w:val="0"/>
+          <w:numId w:val="4"/>
+        </w:numPr>
+        <w:rPr>
+          <w:rFonts w:ascii="Arial" w:hAnsi="Arial" w:cs="Arial"/>
+          <w:b/>
+          <w:color w:val="000000"/>
+          <w:sz w:val="24"/>
+          <w:szCs w:val="24"/>
+        </w:rPr>
+      </w:pPr>
+      <w:r>
+        <w:rPr>
+          <w:rFonts w:ascii="Arial" w:hAnsi="Arial" w:cs="Arial"/>
+          <w:sz w:val="24"/>
+          <w:szCs w:val="24"/>
+        </w:rPr>
+        <w:t xml:space="preserve">You have three options for the 2-d plot under the </w:t>
+      </w:r>
+      <w:proofErr w:type="gramStart"/>
+      <w:r>
+        <w:rPr>
+          <w:rFonts w:ascii="Arial" w:hAnsi="Arial" w:cs="Arial"/>
+          <w:sz w:val="24"/>
+          <w:szCs w:val="24"/>
+        </w:rPr>
+        <w:t>waterfall .</w:t>
+      </w:r>
+      <w:proofErr w:type="gramEnd"/>
+      <w:r>
+        <w:rPr>
+          <w:rFonts w:ascii="Arial" w:hAnsi="Arial" w:cs="Arial"/>
+          <w:sz w:val="24"/>
+          <w:szCs w:val="24"/>
+        </w:rPr>
+        <w:t xml:space="preserve">  Check </w:t>
+      </w:r>
+      <w:r>
+        <w:rPr>
+          <w:rFonts w:ascii="Arial" w:hAnsi="Arial" w:cs="Arial"/>
+          <w:b/>
+          <w:sz w:val="24"/>
+          <w:szCs w:val="24"/>
+        </w:rPr>
+        <w:t>Current</w:t>
+      </w:r>
+      <w:r>
+        <w:rPr>
+          <w:rFonts w:ascii="Arial" w:hAnsi="Arial" w:cs="Arial"/>
+          <w:sz w:val="24"/>
+          <w:szCs w:val="24"/>
+        </w:rPr>
+        <w:t xml:space="preserve"> to see the average spectrum over the most recent number </w:t>
+      </w:r>
+      <w:r>
+        <w:rPr>
+          <w:rFonts w:ascii="Arial" w:hAnsi="Arial" w:cs="Arial"/>
+          <w:b/>
+          <w:sz w:val="24"/>
+          <w:szCs w:val="24"/>
+        </w:rPr>
+        <w:t xml:space="preserve">N </w:t>
+      </w:r>
+      <w:proofErr w:type="spellStart"/>
+      <w:r>
+        <w:rPr>
+          <w:rFonts w:ascii="Arial" w:hAnsi="Arial" w:cs="Arial"/>
+          <w:b/>
+          <w:sz w:val="24"/>
+          <w:szCs w:val="24"/>
+        </w:rPr>
+        <w:t>Avg</w:t>
+      </w:r>
+      <w:proofErr w:type="spellEnd"/>
+      <w:r>
+        <w:rPr>
+          <w:rFonts w:ascii="Arial" w:hAnsi="Arial" w:cs="Arial"/>
+          <w:b/>
+          <w:sz w:val="24"/>
+          <w:szCs w:val="24"/>
+        </w:rPr>
+        <w:t xml:space="preserve"> </w:t>
+      </w:r>
+      <w:r>
+        <w:rPr>
+          <w:rFonts w:ascii="Arial" w:hAnsi="Arial" w:cs="Arial"/>
+          <w:sz w:val="24"/>
+          <w:szCs w:val="24"/>
+        </w:rPr>
+        <w:t xml:space="preserve">of FFTs.  Check </w:t>
+      </w:r>
+      <w:r>
+        <w:rPr>
+          <w:rFonts w:ascii="Arial" w:hAnsi="Arial" w:cs="Arial"/>
+          <w:b/>
+          <w:sz w:val="24"/>
+          <w:szCs w:val="24"/>
+        </w:rPr>
+        <w:t>Cumulative</w:t>
+      </w:r>
+      <w:r>
+        <w:rPr>
+          <w:rFonts w:ascii="Arial" w:hAnsi="Arial" w:cs="Arial"/>
+          <w:sz w:val="24"/>
+          <w:szCs w:val="24"/>
+        </w:rPr>
+        <w:t xml:space="preserve"> to see the spectrum averaged since start of the Rx interval.  Check </w:t>
+      </w:r>
+      <w:r>
+        <w:rPr>
+          <w:rFonts w:ascii="Arial" w:hAnsi="Arial" w:cs="Arial"/>
+          <w:b/>
+          <w:sz w:val="24"/>
+          <w:szCs w:val="24"/>
+        </w:rPr>
+        <w:t>JT9 Sync</w:t>
+      </w:r>
+      <w:r>
+        <w:rPr>
+          <w:rFonts w:ascii="Arial" w:hAnsi="Arial" w:cs="Arial"/>
+          <w:sz w:val="24"/>
+          <w:szCs w:val="24"/>
+        </w:rPr>
+        <w:t xml:space="preserve"> to see the program’s best attempt at identifying the lowest-frequency tone of a valid JT9 signal in the selected </w:t>
+      </w:r>
+      <w:proofErr w:type="spellStart"/>
+      <w:r>
+        <w:rPr>
+          <w:rFonts w:ascii="Arial" w:hAnsi="Arial" w:cs="Arial"/>
+          <w:sz w:val="24"/>
+          <w:szCs w:val="24"/>
+        </w:rPr>
+        <w:t>submode</w:t>
+      </w:r>
+      <w:proofErr w:type="spellEnd"/>
+      <w:r>
+        <w:rPr>
+          <w:rFonts w:ascii="Arial" w:hAnsi="Arial" w:cs="Arial"/>
+          <w:sz w:val="24"/>
+          <w:szCs w:val="24"/>
+        </w:rPr>
+        <w:t xml:space="preserve">.  </w:t>
       </w:r>
     </w:p>
     <w:p>
@@ -1525,8 +2004,6 @@
           <w:szCs w:val="32"/>
         </w:rPr>
       </w:pPr>
-      <w:bookmarkStart w:id="0" w:name="_GoBack"/>
-      <w:bookmarkEnd w:id="0"/>
     </w:p>
     <w:p>
       <w:pPr>

</xml_diff>

<commit_message>
Updates to Users Guide. Double-click on waterfall sets Tol to a reduced (mode-dependent) value. Tol is saved/restored on program restart. Added digital gain slider for setting input level. Garbage decode "15P6715P67WCV" is rejected. Arrays ss and c0 are copied and saved when newdat=1.  Further processing is done on the copies.
</commit_message>
<xml_diff>
--- a/branches/wsjtx/WSJT-X_Quick_Start_Guide.docx
+++ b/branches/wsjtx/WSJT-X_Quick_Start_Guide.docx
@@ -1229,6 +1229,66 @@
           <w:ilvl w:val="0"/>
           <w:numId w:val="2"/>
         </w:numPr>
+        <w:rPr>
+          <w:sz w:val="23"/>
+          <w:szCs w:val="23"/>
+        </w:rPr>
+      </w:pPr>
+      <w:r>
+        <w:rPr>
+          <w:sz w:val="23"/>
+          <w:szCs w:val="23"/>
+        </w:rPr>
+        <w:t>In normal receive operation (</w:t>
+      </w:r>
+      <w:r>
+        <w:rPr>
+          <w:b/>
+          <w:sz w:val="23"/>
+          <w:szCs w:val="23"/>
+        </w:rPr>
+        <w:t>Monitor</w:t>
+      </w:r>
+      <w:r>
+        <w:rPr>
+          <w:sz w:val="23"/>
+          <w:szCs w:val="23"/>
+        </w:rPr>
+        <w:t xml:space="preserve"> on)</w:t>
+      </w:r>
+      <w:proofErr w:type="gramStart"/>
+      <w:r>
+        <w:rPr>
+          <w:sz w:val="23"/>
+          <w:szCs w:val="23"/>
+        </w:rPr>
+        <w:t>,</w:t>
+      </w:r>
+      <w:proofErr w:type="gramEnd"/>
+      <w:r>
+        <w:rPr>
+          <w:sz w:val="23"/>
+          <w:szCs w:val="23"/>
+        </w:rPr>
+        <w:t xml:space="preserve"> set the background noise level to about 25 dB on the scale at lower left of the main screen.  This scale is measured relative to the least significant bit of a 16-bit A/D converter.</w:t>
+      </w:r>
+    </w:p>
+    <w:p>
+      <w:pPr>
+        <w:pStyle w:val="Default"/>
+        <w:rPr>
+          <w:sz w:val="23"/>
+          <w:szCs w:val="23"/>
+        </w:rPr>
+      </w:pPr>
+    </w:p>
+    <w:p>
+      <w:pPr>
+        <w:pStyle w:val="Default"/>
+        <w:numPr>
+          <w:ilvl w:val="0"/>
+          <w:numId w:val="2"/>
+        </w:numPr>
       </w:pPr>
       <w:r>
         <w:t>If all is well and you are familiar with earlier versions of WSJT, you should now be able to use the JT9 modes in WSJT-X.</w:t>
@@ -1246,41 +1306,14 @@
     </w:p>
     <w:p>
       <w:pPr>
-        <w:rPr>
-          <w:rFonts w:ascii="Arial" w:hAnsi="Arial" w:cs="Arial"/>
-          <w:b/>
-          <w:color w:val="000000"/>
+        <w:pStyle w:val="Default"/>
+        <w:spacing w:after="240"/>
+        <w:rPr>
+          <w:b/>
           <w:sz w:val="32"/>
           <w:szCs w:val="32"/>
         </w:rPr>
       </w:pPr>
-      <w:r>
-        <w:rPr>
-          <w:rFonts w:ascii="Arial" w:hAnsi="Arial" w:cs="Arial"/>
-          <w:color w:val="000000"/>
-          <w:sz w:val="24"/>
-          <w:szCs w:val="24"/>
-        </w:rPr>
-        <w:t>Be aware that the initial release of WSJT-X has some shortcuts and limitations.  A number of reported parameters have not been properly calibrated, and the JT9 decoder is not fully optimized.  Many impro</w:t>
-      </w:r>
-      <w:r>
-        <w:rPr>
-          <w:rFonts w:ascii="Arial" w:hAnsi="Arial" w:cs="Arial"/>
-          <w:color w:val="000000"/>
-          <w:sz w:val="24"/>
-          <w:szCs w:val="24"/>
-        </w:rPr>
-        <w:t>vements are still to be made, and u</w:t>
-      </w:r>
-      <w:r>
-        <w:rPr>
-          <w:rFonts w:ascii="Arial" w:hAnsi="Arial" w:cs="Arial"/>
-          <w:color w:val="000000"/>
-          <w:sz w:val="24"/>
-          <w:szCs w:val="24"/>
-        </w:rPr>
-        <w:t>ser feedback is welcome!</w:t>
-      </w:r>
     </w:p>
     <w:p>
       <w:pPr>
@@ -1299,6 +1332,44 @@
           <w:szCs w:val="32"/>
         </w:rPr>
         <w:lastRenderedPageBreak/>
+        <w:t>Important Note for All</w:t>
+      </w:r>
+    </w:p>
+    <w:p>
+      <w:pPr>
+        <w:rPr>
+          <w:rFonts w:ascii="Arial" w:hAnsi="Arial" w:cs="Arial"/>
+          <w:color w:val="000000"/>
+          <w:sz w:val="24"/>
+          <w:szCs w:val="24"/>
+        </w:rPr>
+      </w:pPr>
+      <w:r>
+        <w:rPr>
+          <w:rFonts w:ascii="Arial" w:hAnsi="Arial" w:cs="Arial"/>
+          <w:color w:val="000000"/>
+          <w:sz w:val="24"/>
+          <w:szCs w:val="24"/>
+        </w:rPr>
+        <w:t>Be aware that the initial release of WSJT-X has some shortcuts and limitations.  A number of reported parameters have not been properly calibrated, and the JT9 decoder is not fully optimized.  Many improvements are still to be made, and user feedback is welcome!</w:t>
+      </w:r>
+    </w:p>
+    <w:p>
+      <w:pPr>
+        <w:pStyle w:val="Default"/>
+        <w:spacing w:after="240"/>
+        <w:rPr>
+          <w:b/>
+          <w:sz w:val="32"/>
+          <w:szCs w:val="32"/>
+        </w:rPr>
+      </w:pPr>
+      <w:r>
+        <w:rPr>
+          <w:b/>
+          <w:sz w:val="32"/>
+          <w:szCs w:val="32"/>
+        </w:rPr>
         <w:t>Hints for New Users</w:t>
       </w:r>
     </w:p>
@@ -1397,8 +1468,6 @@
         </w:rPr>
         <w:t xml:space="preserve">level to 20 – 30 dB on the WSJT-X </w:t>
       </w:r>
-      <w:bookmarkStart w:id="0" w:name="_GoBack"/>
-      <w:bookmarkEnd w:id="0"/>
       <w:r>
         <w:rPr>
           <w:rFonts w:ascii="Arial" w:hAnsi="Arial" w:cs="Arial"/>
@@ -1991,6 +2060,77 @@
           <w:szCs w:val="24"/>
         </w:rPr>
         <w:t xml:space="preserve">.  </w:t>
+      </w:r>
+    </w:p>
+    <w:p>
+      <w:pPr>
+        <w:pStyle w:val="ListParagraph"/>
+        <w:numPr>
+          <w:ilvl w:val="0"/>
+          <w:numId w:val="4"/>
+        </w:numPr>
+        <w:rPr>
+          <w:rFonts w:ascii="Arial" w:hAnsi="Arial" w:cs="Arial"/>
+          <w:b/>
+          <w:color w:val="000000"/>
+          <w:sz w:val="24"/>
+          <w:szCs w:val="24"/>
+        </w:rPr>
+      </w:pPr>
+      <w:r>
+        <w:rPr>
+          <w:rFonts w:ascii="Arial" w:hAnsi="Arial" w:cs="Arial"/>
+          <w:sz w:val="24"/>
+          <w:szCs w:val="24"/>
+        </w:rPr>
+        <w:t xml:space="preserve">WSJT-X requires that computer time information at </w:t>
+      </w:r>
+      <w:bookmarkStart w:id="0" w:name="_GoBack"/>
+      <w:bookmarkEnd w:id="0"/>
+      <w:r>
+        <w:rPr>
+          <w:rFonts w:ascii="Arial" w:hAnsi="Arial" w:cs="Arial"/>
+          <w:sz w:val="24"/>
+          <w:szCs w:val="24"/>
+        </w:rPr>
+        <w:t xml:space="preserve">transmitter and receiver should be accurate to within ± 2 seconds.  The recommended software for synchronization by internet is </w:t>
+      </w:r>
+      <w:proofErr w:type="spellStart"/>
+      <w:r>
+        <w:rPr>
+          <w:rFonts w:ascii="Arial" w:hAnsi="Arial" w:cs="Arial"/>
+          <w:sz w:val="24"/>
+          <w:szCs w:val="24"/>
+        </w:rPr>
+        <w:t>Meinberg</w:t>
+      </w:r>
+      <w:proofErr w:type="spellEnd"/>
+      <w:r>
+        <w:rPr>
+          <w:rFonts w:ascii="Arial" w:hAnsi="Arial" w:cs="Arial"/>
+          <w:sz w:val="24"/>
+          <w:szCs w:val="24"/>
+        </w:rPr>
+        <w:t xml:space="preserve"> NTP.  See </w:t>
+      </w:r>
+      <w:hyperlink r:id="rId7" w:history="1">
+        <w:r>
+          <w:rPr>
+            <w:rStyle w:val="Hyperlink"/>
+            <w:rFonts w:ascii="Arial" w:hAnsi="Arial" w:cs="Arial"/>
+            <w:sz w:val="24"/>
+            <w:szCs w:val="24"/>
+          </w:rPr>
+          <w:t>http://www.satsignal.eu/ntp/setup.html</w:t>
+        </w:r>
+      </w:hyperlink>
+      <w:r>
+        <w:rPr>
+          <w:rFonts w:ascii="Arial" w:hAnsi="Arial" w:cs="Arial"/>
+          <w:sz w:val="24"/>
+          <w:szCs w:val="24"/>
+        </w:rPr>
+        <w:t xml:space="preserve"> for detailed instructions.</w:t>
       </w:r>
     </w:p>
     <w:p>
@@ -3053,7 +3193,7 @@
   <w:abstractNum w:abstractNumId="2">
     <w:nsid w:val="40DC0AFD"/>
     <w:multiLevelType w:val="hybridMultilevel"/>
-    <w:tmpl w:val="8AD80E5C"/>
+    <w:tmpl w:val="75108932"/>
     <w:lvl w:ilvl="0" w:tplc="0409000F">
       <w:start w:val="1"/>
       <w:numFmt w:val="decimal"/>
@@ -3140,6 +3280,92 @@
     <w:nsid w:val="687D5EC7"/>
     <w:multiLevelType w:val="hybridMultilevel"/>
     <w:tmpl w:val="646AACC4"/>
+    <w:lvl w:ilvl="0" w:tplc="0409000F">
+      <w:start w:val="1"/>
+      <w:numFmt w:val="decimal"/>
+      <w:lvlText w:val="%1."/>
+      <w:lvlJc w:val="left"/>
+      <w:pPr>
+        <w:ind w:left="720" w:hanging="360"/>
+      </w:pPr>
+    </w:lvl>
+    <w:lvl w:ilvl="1" w:tplc="04090019" w:tentative="1">
+      <w:start w:val="1"/>
+      <w:numFmt w:val="lowerLetter"/>
+      <w:lvlText w:val="%2."/>
+      <w:lvlJc w:val="left"/>
+      <w:pPr>
+        <w:ind w:left="1440" w:hanging="360"/>
+      </w:pPr>
+    </w:lvl>
+    <w:lvl w:ilvl="2" w:tplc="0409001B" w:tentative="1">
+      <w:start w:val="1"/>
+      <w:numFmt w:val="lowerRoman"/>
+      <w:lvlText w:val="%3."/>
+      <w:lvlJc w:val="right"/>
+      <w:pPr>
+        <w:ind w:left="2160" w:hanging="180"/>
+      </w:pPr>
+    </w:lvl>
+    <w:lvl w:ilvl="3" w:tplc="0409000F" w:tentative="1">
+      <w:start w:val="1"/>
+      <w:numFmt w:val="decimal"/>
+      <w:lvlText w:val="%4."/>
+      <w:lvlJc w:val="left"/>
+      <w:pPr>
+        <w:ind w:left="2880" w:hanging="360"/>
+      </w:pPr>
+    </w:lvl>
+    <w:lvl w:ilvl="4" w:tplc="04090019" w:tentative="1">
+      <w:start w:val="1"/>
+      <w:numFmt w:val="lowerLetter"/>
+      <w:lvlText w:val="%5."/>
+      <w:lvlJc w:val="left"/>
+      <w:pPr>
+        <w:ind w:left="3600" w:hanging="360"/>
+      </w:pPr>
+    </w:lvl>
+    <w:lvl w:ilvl="5" w:tplc="0409001B" w:tentative="1">
+      <w:start w:val="1"/>
+      <w:numFmt w:val="lowerRoman"/>
+      <w:lvlText w:val="%6."/>
+      <w:lvlJc w:val="right"/>
+      <w:pPr>
+        <w:ind w:left="4320" w:hanging="180"/>
+      </w:pPr>
+    </w:lvl>
+    <w:lvl w:ilvl="6" w:tplc="0409000F" w:tentative="1">
+      <w:start w:val="1"/>
+      <w:numFmt w:val="decimal"/>
+      <w:lvlText w:val="%7."/>
+      <w:lvlJc w:val="left"/>
+      <w:pPr>
+        <w:ind w:left="5040" w:hanging="360"/>
+      </w:pPr>
+    </w:lvl>
+    <w:lvl w:ilvl="7" w:tplc="04090019" w:tentative="1">
+      <w:start w:val="1"/>
+      <w:numFmt w:val="lowerLetter"/>
+      <w:lvlText w:val="%8."/>
+      <w:lvlJc w:val="left"/>
+      <w:pPr>
+        <w:ind w:left="5760" w:hanging="360"/>
+      </w:pPr>
+    </w:lvl>
+    <w:lvl w:ilvl="8" w:tplc="0409001B" w:tentative="1">
+      <w:start w:val="1"/>
+      <w:numFmt w:val="lowerRoman"/>
+      <w:lvlText w:val="%9."/>
+      <w:lvlJc w:val="right"/>
+      <w:pPr>
+        <w:ind w:left="6480" w:hanging="180"/>
+      </w:pPr>
+    </w:lvl>
+  </w:abstractNum>
+  <w:abstractNum w:abstractNumId="4">
+    <w:nsid w:val="6D966F2B"/>
+    <w:multiLevelType w:val="hybridMultilevel"/>
+    <w:tmpl w:val="24400F88"/>
     <w:lvl w:ilvl="0" w:tplc="0409000F">
       <w:start w:val="1"/>
       <w:numFmt w:val="decimal"/>
@@ -3233,6 +3459,9 @@
   </w:num>
   <w:num w:numId="4">
     <w:abstractNumId w:val="1"/>
+  </w:num>
+  <w:num w:numId="5">
+    <w:abstractNumId w:val="4"/>
   </w:num>
 </w:numbering>
 </file>
@@ -3535,6 +3764,17 @@
       <w:ind w:left="720"/>
       <w:contextualSpacing/>
     </w:pPr>
+  </w:style>
+  <w:style w:type="character" w:styleId="Hyperlink">
+    <w:name w:val="Hyperlink"/>
+    <w:basedOn w:val="DefaultParagraphFont"/>
+    <w:uiPriority w:val="99"/>
+    <w:unhideWhenUsed/>
+    <w:rsid w:val="009719D8"/>
+    <w:rPr>
+      <w:color w:val="0000FF" w:themeColor="hyperlink"/>
+      <w:u w:val="single"/>
+    </w:rPr>
   </w:style>
 </w:styles>
 </file>

</xml_diff>

<commit_message>
Correct the format of *.wav header
</commit_message>
<xml_diff>
--- a/branches/wsjtx/WSJT-X_Quick_Start_Guide.docx
+++ b/branches/wsjtx/WSJT-X_Quick_Start_Guide.docx
@@ -90,7 +90,23 @@
           <w:sz w:val="24"/>
           <w:szCs w:val="24"/>
         </w:rPr>
-        <w:t>new mode designed especially for use on the MF and LFbands.  JT9 shares many characteristics with the popular modesJT65 and JT4.  All three are designed for making QSOs under</w:t>
+        <w:t>new mode designed especially for use on the MF and LF</w:t>
+      </w:r>
+      <w:r>
+        <w:rPr>
+          <w:rFonts w:ascii="Arial" w:hAnsi="Arial" w:cs="Arial"/>
+          <w:sz w:val="24"/>
+          <w:szCs w:val="24"/>
+        </w:rPr>
+        <w:t xml:space="preserve"> </w:t>
+      </w:r>
+      <w:r>
+        <w:rPr>
+          <w:rFonts w:ascii="Arial" w:hAnsi="Arial" w:cs="Arial"/>
+          <w:sz w:val="24"/>
+          <w:szCs w:val="24"/>
+        </w:rPr>
+        <w:t>bands.  JT9 shares many characteristics with the popular modesJT65 and JT4.  All three are designed for making QSOs under</w:t>
       </w:r>
       <w:r>
         <w:rPr>
@@ -354,7 +370,23 @@
           <w:sz w:val="24"/>
           <w:szCs w:val="24"/>
         </w:rPr>
-        <w:t xml:space="preserve">JT9-10, and JT9-30 use 1, 2, 5, 10, and 30 minutes,respectively.  </w:t>
+        <w:t>JT9-10, and JT9-30 use 1, 2, 5, 10, and 30 minutes,</w:t>
+      </w:r>
+      <w:r>
+        <w:rPr>
+          <w:rFonts w:ascii="Arial" w:hAnsi="Arial" w:cs="Arial"/>
+          <w:sz w:val="24"/>
+          <w:szCs w:val="24"/>
+        </w:rPr>
+        <w:t xml:space="preserve"> </w:t>
+      </w:r>
+      <w:r>
+        <w:rPr>
+          <w:rFonts w:ascii="Arial" w:hAnsi="Arial" w:cs="Arial"/>
+          <w:sz w:val="24"/>
+          <w:szCs w:val="24"/>
+        </w:rPr>
+        <w:t xml:space="preserve">respectively.  </w:t>
       </w:r>
       <w:proofErr w:type="spellStart"/>
       <w:r>
@@ -854,6 +886,20 @@
       </w:r>
       <w:r>
         <w:t xml:space="preserve">  If you do not, please read the WSJT User’s Guide first.</w:t>
+      </w:r>
+      <w:r>
+        <w:t xml:space="preserve">  It is available online at </w:t>
+      </w:r>
+      <w:hyperlink r:id="rId6" w:history="1">
+        <w:r>
+          <w:rPr>
+            <w:rStyle w:val="Hyperlink"/>
+          </w:rPr>
+          <w:t>http://physics.princeton.edu/pulsar/K1JT/WSJT_User_600.pdf</w:t>
+        </w:r>
+      </w:hyperlink>
+      <w:r>
+        <w:t>.</w:t>
       </w:r>
     </w:p>
     <w:p>
@@ -904,8 +950,16 @@
       <w:r>
         <w:t xml:space="preserve">loaded from the WSJT Home Page at </w:t>
       </w:r>
-      <w:r>
-        <w:t xml:space="preserve">http://www.physics.princeton.edu/pulsar/K1JT/. Click on the WSJT link at the left margin and then on the appropriate download link for WSJT-X.  </w:t>
+      <w:hyperlink r:id="rId7" w:history="1">
+        <w:r>
+          <w:rPr>
+            <w:rStyle w:val="Hyperlink"/>
+          </w:rPr>
+          <w:t>http://www.physics.princeton.edu/pulsar/K1JT/</w:t>
+        </w:r>
+      </w:hyperlink>
+      <w:r>
+        <w:t xml:space="preserve">. Click on the WSJT link at the left margin and then on the appropriate download link for WSJT-X.  </w:t>
       </w:r>
     </w:p>
     <w:p>
@@ -1056,7 +1110,13 @@
         <w:t xml:space="preserve">Options </w:t>
       </w:r>
       <w:r>
-        <w:t xml:space="preserve">window, and click the </w:t>
+        <w:t xml:space="preserve">window, and </w:t>
+      </w:r>
+      <w:r>
+        <w:t xml:space="preserve">if necessary </w:t>
+      </w:r>
+      <w:r>
+        <w:t xml:space="preserve">click the </w:t>
       </w:r>
       <w:r>
         <w:rPr>
@@ -1186,7 +1246,7 @@
                     <pic:cNvPicPr/>
                   </pic:nvPicPr>
                   <pic:blipFill>
-                    <a:blip r:embed="rId6" cstate="print">
+                    <a:blip r:embed="rId8" cstate="print">
                       <a:extLst>
                         <a:ext uri="{28A0092B-C50C-407E-A947-70E740481C1C}">
                           <a14:useLocalDpi xmlns:a14="http://schemas.microsoft.com/office/drawing/2010/main" val="0"/>
@@ -1351,7 +1411,61 @@
           <w:sz w:val="24"/>
           <w:szCs w:val="24"/>
         </w:rPr>
-        <w:t>Be aware that the initial release of WSJT-X has some shortcuts and limitations.  A number of reported parameters have not been properly calibrated, and the JT9 decoder is not fully optimized.  Many improvements are still to be made, and user feedback is welcome!</w:t>
+        <w:t xml:space="preserve">Be aware that the initial </w:t>
+      </w:r>
+      <w:r>
+        <w:rPr>
+          <w:rFonts w:ascii="Arial" w:hAnsi="Arial" w:cs="Arial"/>
+          <w:color w:val="000000"/>
+          <w:sz w:val="24"/>
+          <w:szCs w:val="24"/>
+        </w:rPr>
+        <w:t xml:space="preserve">test </w:t>
+      </w:r>
+      <w:r>
+        <w:rPr>
+          <w:rFonts w:ascii="Arial" w:hAnsi="Arial" w:cs="Arial"/>
+          <w:color w:val="000000"/>
+          <w:sz w:val="24"/>
+          <w:szCs w:val="24"/>
+        </w:rPr>
+        <w:t>release</w:t>
+      </w:r>
+      <w:r>
+        <w:rPr>
+          <w:rFonts w:ascii="Arial" w:hAnsi="Arial" w:cs="Arial"/>
+          <w:color w:val="000000"/>
+          <w:sz w:val="24"/>
+          <w:szCs w:val="24"/>
+        </w:rPr>
+        <w:t>s of WSJT-X have</w:t>
+      </w:r>
+      <w:r>
+        <w:rPr>
+          <w:rFonts w:ascii="Arial" w:hAnsi="Arial" w:cs="Arial"/>
+          <w:color w:val="000000"/>
+          <w:sz w:val="24"/>
+          <w:szCs w:val="24"/>
+        </w:rPr>
+        <w:t xml:space="preserve"> some shortcuts and </w:t>
+      </w:r>
+      <w:r>
+        <w:rPr>
+          <w:rFonts w:ascii="Arial" w:hAnsi="Arial" w:cs="Arial"/>
+          <w:color w:val="000000"/>
+          <w:sz w:val="24"/>
+          <w:szCs w:val="24"/>
+        </w:rPr>
+        <w:t xml:space="preserve">other </w:t>
+      </w:r>
+      <w:r>
+        <w:rPr>
+          <w:rFonts w:ascii="Arial" w:hAnsi="Arial" w:cs="Arial"/>
+          <w:color w:val="000000"/>
+          <w:sz w:val="24"/>
+          <w:szCs w:val="24"/>
+        </w:rPr>
+        <w:t>limitations.  A number of reported parameters have not been properly calibrated, and the JT9 decoder is not fully optimized.  Many improvements are still to be made, and user feedback is welcome!</w:t>
       </w:r>
     </w:p>
     <w:p>
@@ -1484,6 +1598,14 @@
         </w:rPr>
         <w:t>.</w:t>
       </w:r>
+      <w:r>
+        <w:rPr>
+          <w:rFonts w:ascii="Arial" w:hAnsi="Arial" w:cs="Arial"/>
+          <w:sz w:val="24"/>
+          <w:szCs w:val="24"/>
+        </w:rPr>
+        <w:t xml:space="preserve">  For best dynamic range, the slider to the right of the green-bar indicator should be near mid-scale.</w:t>
+      </w:r>
     </w:p>
     <w:p>
       <w:pPr>
@@ -1631,6 +1753,66 @@
         </w:rPr>
         <w:t xml:space="preserve">waterfall graph.  </w:t>
       </w:r>
+      <w:r>
+        <w:rPr>
+          <w:rFonts w:ascii="Arial" w:hAnsi="Arial" w:cs="Arial"/>
+          <w:sz w:val="24"/>
+          <w:szCs w:val="24"/>
+        </w:rPr>
+        <w:t xml:space="preserve">In normal use </w:t>
+      </w:r>
+      <w:r>
+        <w:rPr>
+          <w:rFonts w:ascii="Arial" w:hAnsi="Arial" w:cs="Arial"/>
+          <w:sz w:val="24"/>
+          <w:szCs w:val="24"/>
+        </w:rPr>
+        <w:t xml:space="preserve">the recommended audio frequency range is 1000–2000 Hz for </w:t>
+      </w:r>
+      <w:proofErr w:type="spellStart"/>
+      <w:r>
+        <w:rPr>
+          <w:rFonts w:ascii="Arial" w:hAnsi="Arial" w:cs="Arial"/>
+          <w:sz w:val="24"/>
+          <w:szCs w:val="24"/>
+        </w:rPr>
+        <w:t>submodes</w:t>
+      </w:r>
+      <w:proofErr w:type="spellEnd"/>
+      <w:r>
+        <w:rPr>
+          <w:rFonts w:ascii="Arial" w:hAnsi="Arial" w:cs="Arial"/>
+          <w:sz w:val="24"/>
+          <w:szCs w:val="24"/>
+        </w:rPr>
+        <w:t xml:space="preserve"> JT9-1 and JT9-2, 1000–1300 Hz f</w:t>
+      </w:r>
+      <w:r>
+        <w:rPr>
+          <w:rFonts w:ascii="Arial" w:hAnsi="Arial" w:cs="Arial"/>
+          <w:sz w:val="24"/>
+          <w:szCs w:val="24"/>
+        </w:rPr>
+        <w:t xml:space="preserve">or JT9-5, 1000–1150 Hz for </w:t>
+      </w:r>
+      <w:proofErr w:type="gramStart"/>
+      <w:r>
+        <w:rPr>
+          <w:rFonts w:ascii="Arial" w:hAnsi="Arial" w:cs="Arial"/>
+          <w:sz w:val="24"/>
+          <w:szCs w:val="24"/>
+        </w:rPr>
+        <w:t>JT9-10,</w:t>
+      </w:r>
+      <w:proofErr w:type="gramEnd"/>
+      <w:r>
+        <w:rPr>
+          <w:rFonts w:ascii="Arial" w:hAnsi="Arial" w:cs="Arial"/>
+          <w:sz w:val="24"/>
+          <w:szCs w:val="24"/>
+        </w:rPr>
+        <w:t xml:space="preserve"> and 1000–1050 Hz for JT9-30.</w:t>
+      </w:r>
     </w:p>
     <w:p>
       <w:pPr>
@@ -1653,16 +1835,43 @@
           <w:sz w:val="24"/>
           <w:szCs w:val="24"/>
         </w:rPr>
-        <w:t xml:space="preserve">For most users the recommended audio frequency range is 1000–2000 Hz for </w:t>
+        <w:t xml:space="preserve">For best waterfall sensitivity, set </w:t>
+      </w:r>
+      <w:r>
+        <w:rPr>
+          <w:rFonts w:ascii="Arial" w:hAnsi="Arial" w:cs="Arial"/>
+          <w:b/>
+          <w:sz w:val="24"/>
+          <w:szCs w:val="24"/>
+        </w:rPr>
+        <w:t>FFT bins/pixel</w:t>
+      </w:r>
+      <w:r>
+        <w:rPr>
+          <w:rFonts w:ascii="Arial" w:hAnsi="Arial" w:cs="Arial"/>
+          <w:sz w:val="24"/>
+          <w:szCs w:val="24"/>
+        </w:rPr>
+        <w:t xml:space="preserve"> = 1 and </w:t>
+      </w:r>
+      <w:r>
+        <w:rPr>
+          <w:rFonts w:ascii="Arial" w:hAnsi="Arial" w:cs="Arial"/>
+          <w:b/>
+          <w:sz w:val="24"/>
+          <w:szCs w:val="24"/>
+        </w:rPr>
+        <w:t xml:space="preserve">N </w:t>
       </w:r>
       <w:proofErr w:type="spellStart"/>
       <w:r>
         <w:rPr>
           <w:rFonts w:ascii="Arial" w:hAnsi="Arial" w:cs="Arial"/>
-          <w:sz w:val="24"/>
-          <w:szCs w:val="24"/>
-        </w:rPr>
-        <w:t>submodes</w:t>
+          <w:b/>
+          <w:sz w:val="24"/>
+          <w:szCs w:val="24"/>
+        </w:rPr>
+        <w:t>Avg</w:t>
       </w:r>
       <w:proofErr w:type="spellEnd"/>
       <w:r>
@@ -1671,25 +1880,7 @@
           <w:sz w:val="24"/>
           <w:szCs w:val="24"/>
         </w:rPr>
-        <w:t xml:space="preserve"> JT9-1 and JT9-2, 1000–1300 Hz for JT9-5, 1000–1150 Hz </w:t>
-      </w:r>
-      <w:proofErr w:type="gramStart"/>
-      <w:r>
-        <w:rPr>
-          <w:rFonts w:ascii="Arial" w:hAnsi="Arial" w:cs="Arial"/>
-          <w:sz w:val="24"/>
-          <w:szCs w:val="24"/>
-        </w:rPr>
-        <w:t>for      JT9-10,</w:t>
-      </w:r>
-      <w:proofErr w:type="gramEnd"/>
-      <w:r>
-        <w:rPr>
-          <w:rFonts w:ascii="Arial" w:hAnsi="Arial" w:cs="Arial"/>
-          <w:sz w:val="24"/>
-          <w:szCs w:val="24"/>
-        </w:rPr>
-        <w:t xml:space="preserve"> and 1000–1050 Hz for JT9-30.</w:t>
+        <w:t xml:space="preserve"> ≥ 3.</w:t>
       </w:r>
     </w:p>
     <w:p>
@@ -1713,33 +1904,95 @@
           <w:sz w:val="24"/>
           <w:szCs w:val="24"/>
         </w:rPr>
-        <w:t xml:space="preserve">For best waterfall sensitivity, set </w:t>
-      </w:r>
-      <w:r>
-        <w:rPr>
-          <w:rFonts w:ascii="Arial" w:hAnsi="Arial" w:cs="Arial"/>
-          <w:b/>
-          <w:sz w:val="24"/>
-          <w:szCs w:val="24"/>
-        </w:rPr>
-        <w:t>FFT bins/pixel</w:t>
-      </w:r>
-      <w:r>
-        <w:rPr>
-          <w:rFonts w:ascii="Arial" w:hAnsi="Arial" w:cs="Arial"/>
-          <w:sz w:val="24"/>
-          <w:szCs w:val="24"/>
-        </w:rPr>
-        <w:t xml:space="preserve"> = 1 and </w:t>
-      </w:r>
-      <w:r>
-        <w:rPr>
-          <w:rFonts w:ascii="Arial" w:hAnsi="Arial" w:cs="Arial"/>
-          <w:b/>
-          <w:sz w:val="24"/>
-          <w:szCs w:val="24"/>
-        </w:rPr>
-        <w:t xml:space="preserve">N </w:t>
+        <w:t>Click on waterfall to set QSO Frequency.</w:t>
+      </w:r>
+      <w:r>
+        <w:rPr>
+          <w:rFonts w:ascii="Arial" w:hAnsi="Arial" w:cs="Arial"/>
+          <w:sz w:val="24"/>
+          <w:szCs w:val="24"/>
+        </w:rPr>
+        <w:t xml:space="preserve">  </w:t>
+      </w:r>
+      <w:r>
+        <w:rPr>
+          <w:rFonts w:ascii="Arial" w:hAnsi="Arial" w:cs="Arial"/>
+          <w:sz w:val="24"/>
+          <w:szCs w:val="24"/>
+        </w:rPr>
+        <w:t xml:space="preserve">Double-click </w:t>
+      </w:r>
+      <w:r>
+        <w:rPr>
+          <w:rFonts w:ascii="Arial" w:hAnsi="Arial" w:cs="Arial"/>
+          <w:sz w:val="24"/>
+          <w:szCs w:val="24"/>
+        </w:rPr>
+        <w:t>to set</w:t>
+      </w:r>
+      <w:r>
+        <w:rPr>
+          <w:rFonts w:ascii="Arial" w:hAnsi="Arial" w:cs="Arial"/>
+          <w:sz w:val="24"/>
+          <w:szCs w:val="24"/>
+        </w:rPr>
+        <w:t xml:space="preserve"> QSO Freq</w:t>
+      </w:r>
+      <w:r>
+        <w:rPr>
+          <w:rFonts w:ascii="Arial" w:hAnsi="Arial" w:cs="Arial"/>
+          <w:sz w:val="24"/>
+          <w:szCs w:val="24"/>
+        </w:rPr>
+        <w:t>ue</w:t>
+      </w:r>
+      <w:r>
+        <w:rPr>
+          <w:rFonts w:ascii="Arial" w:hAnsi="Arial" w:cs="Arial"/>
+          <w:sz w:val="24"/>
+          <w:szCs w:val="24"/>
+        </w:rPr>
+        <w:t>ncy</w:t>
+      </w:r>
+      <w:r>
+        <w:rPr>
+          <w:rFonts w:ascii="Arial" w:hAnsi="Arial" w:cs="Arial"/>
+          <w:sz w:val="24"/>
+          <w:szCs w:val="24"/>
+        </w:rPr>
+        <w:t>,</w:t>
+      </w:r>
+      <w:r>
+        <w:rPr>
+          <w:rFonts w:ascii="Arial" w:hAnsi="Arial" w:cs="Arial"/>
+          <w:sz w:val="24"/>
+          <w:szCs w:val="24"/>
+        </w:rPr>
+        <w:t xml:space="preserve"> </w:t>
+      </w:r>
+      <w:r>
+        <w:rPr>
+          <w:rFonts w:ascii="Arial" w:hAnsi="Arial" w:cs="Arial"/>
+          <w:sz w:val="24"/>
+          <w:szCs w:val="24"/>
+        </w:rPr>
+        <w:t>start</w:t>
+      </w:r>
+      <w:r>
+        <w:rPr>
+          <w:rFonts w:ascii="Arial" w:hAnsi="Arial" w:cs="Arial"/>
+          <w:sz w:val="24"/>
+          <w:szCs w:val="24"/>
+        </w:rPr>
+        <w:t xml:space="preserve"> the decoder, and </w:t>
+      </w:r>
+      <w:r>
+        <w:rPr>
+          <w:rFonts w:ascii="Arial" w:hAnsi="Arial" w:cs="Arial"/>
+          <w:sz w:val="24"/>
+          <w:szCs w:val="24"/>
+        </w:rPr>
+        <w:t xml:space="preserve">set </w:t>
       </w:r>
       <w:proofErr w:type="spellStart"/>
       <w:r>
@@ -1749,7 +2002,7 @@
           <w:sz w:val="24"/>
           <w:szCs w:val="24"/>
         </w:rPr>
-        <w:t>Avg</w:t>
+        <w:t>Tol</w:t>
       </w:r>
       <w:proofErr w:type="spellEnd"/>
       <w:r>
@@ -1758,7 +2011,17 @@
           <w:sz w:val="24"/>
           <w:szCs w:val="24"/>
         </w:rPr>
-        <w:t xml:space="preserve"> ≥ 3.</w:t>
+        <w:t xml:space="preserve"> to a suitable</w:t>
+      </w:r>
+      <w:bookmarkStart w:id="0" w:name="_GoBack"/>
+      <w:bookmarkEnd w:id="0"/>
+      <w:r>
+        <w:rPr>
+          <w:rFonts w:ascii="Arial" w:hAnsi="Arial" w:cs="Arial"/>
+          <w:sz w:val="24"/>
+          <w:szCs w:val="24"/>
+        </w:rPr>
+        <w:t xml:space="preserve"> mode-dependent value.</w:t>
       </w:r>
     </w:p>
     <w:p>
@@ -1782,71 +2045,48 @@
           <w:sz w:val="24"/>
           <w:szCs w:val="24"/>
         </w:rPr>
-        <w:t>Click on waterfall to set QSO Frequency.</w:t>
-      </w:r>
-      <w:r>
-        <w:rPr>
-          <w:rFonts w:ascii="Arial" w:hAnsi="Arial" w:cs="Arial"/>
-          <w:sz w:val="24"/>
-          <w:szCs w:val="24"/>
-        </w:rPr>
-        <w:t xml:space="preserve">  </w:t>
-      </w:r>
-      <w:r>
-        <w:rPr>
-          <w:rFonts w:ascii="Arial" w:hAnsi="Arial" w:cs="Arial"/>
-          <w:sz w:val="24"/>
-          <w:szCs w:val="24"/>
-        </w:rPr>
-        <w:t xml:space="preserve">Double-click </w:t>
-      </w:r>
-      <w:r>
-        <w:rPr>
-          <w:rFonts w:ascii="Arial" w:hAnsi="Arial" w:cs="Arial"/>
-          <w:sz w:val="24"/>
-          <w:szCs w:val="24"/>
-        </w:rPr>
-        <w:t>to set</w:t>
-      </w:r>
-      <w:r>
-        <w:rPr>
-          <w:rFonts w:ascii="Arial" w:hAnsi="Arial" w:cs="Arial"/>
-          <w:sz w:val="24"/>
-          <w:szCs w:val="24"/>
-        </w:rPr>
-        <w:t xml:space="preserve"> QSO Freq</w:t>
-      </w:r>
-      <w:r>
-        <w:rPr>
-          <w:rFonts w:ascii="Arial" w:hAnsi="Arial" w:cs="Arial"/>
-          <w:sz w:val="24"/>
-          <w:szCs w:val="24"/>
-        </w:rPr>
-        <w:t>ue</w:t>
-      </w:r>
-      <w:r>
-        <w:rPr>
-          <w:rFonts w:ascii="Arial" w:hAnsi="Arial" w:cs="Arial"/>
-          <w:sz w:val="24"/>
-          <w:szCs w:val="24"/>
-        </w:rPr>
-        <w:t>ncy and</w:t>
-      </w:r>
-      <w:r>
-        <w:rPr>
-          <w:rFonts w:ascii="Arial" w:hAnsi="Arial" w:cs="Arial"/>
-          <w:sz w:val="24"/>
-          <w:szCs w:val="24"/>
-        </w:rPr>
-        <w:t xml:space="preserve"> start</w:t>
-      </w:r>
-      <w:r>
-        <w:rPr>
-          <w:rFonts w:ascii="Arial" w:hAnsi="Arial" w:cs="Arial"/>
-          <w:sz w:val="24"/>
-          <w:szCs w:val="24"/>
-        </w:rPr>
-        <w:t xml:space="preserve"> the decoder.</w:t>
+        <w:t>Double-click on a decoded callsign</w:t>
+      </w:r>
+      <w:r>
+        <w:rPr>
+          <w:rFonts w:ascii="Arial" w:hAnsi="Arial" w:cs="Arial"/>
+          <w:sz w:val="24"/>
+          <w:szCs w:val="24"/>
+        </w:rPr>
+        <w:t xml:space="preserve"> to copy</w:t>
+      </w:r>
+      <w:r>
+        <w:rPr>
+          <w:rFonts w:ascii="Arial" w:hAnsi="Arial" w:cs="Arial"/>
+          <w:sz w:val="24"/>
+          <w:szCs w:val="24"/>
+        </w:rPr>
+        <w:t xml:space="preserve"> it into </w:t>
+      </w:r>
+      <w:r>
+        <w:rPr>
+          <w:rFonts w:ascii="Arial" w:hAnsi="Arial" w:cs="Arial"/>
+          <w:b/>
+          <w:sz w:val="24"/>
+          <w:szCs w:val="24"/>
+        </w:rPr>
+        <w:t>DX Call</w:t>
+      </w:r>
+      <w:r>
+        <w:rPr>
+          <w:rFonts w:ascii="Arial" w:hAnsi="Arial" w:cs="Arial"/>
+          <w:sz w:val="24"/>
+          <w:szCs w:val="24"/>
+        </w:rPr>
+        <w:t xml:space="preserve"> and generate</w:t>
+      </w:r>
+      <w:r>
+        <w:rPr>
+          <w:rFonts w:ascii="Arial" w:hAnsi="Arial" w:cs="Arial"/>
+          <w:sz w:val="24"/>
+          <w:szCs w:val="24"/>
+        </w:rPr>
+        <w:t xml:space="preserve"> appropriate standard messages, including signal report.</w:t>
       </w:r>
     </w:p>
     <w:p>
@@ -1870,48 +2110,195 @@
           <w:sz w:val="24"/>
           <w:szCs w:val="24"/>
         </w:rPr>
-        <w:t>Double-click on a decoded callsign</w:t>
-      </w:r>
-      <w:r>
-        <w:rPr>
-          <w:rFonts w:ascii="Arial" w:hAnsi="Arial" w:cs="Arial"/>
-          <w:sz w:val="24"/>
-          <w:szCs w:val="24"/>
-        </w:rPr>
-        <w:t xml:space="preserve"> to copy</w:t>
-      </w:r>
-      <w:r>
-        <w:rPr>
-          <w:rFonts w:ascii="Arial" w:hAnsi="Arial" w:cs="Arial"/>
-          <w:sz w:val="24"/>
-          <w:szCs w:val="24"/>
-        </w:rPr>
-        <w:t xml:space="preserve"> it into </w:t>
-      </w:r>
-      <w:r>
-        <w:rPr>
-          <w:rFonts w:ascii="Arial" w:hAnsi="Arial" w:cs="Arial"/>
-          <w:b/>
-          <w:sz w:val="24"/>
-          <w:szCs w:val="24"/>
-        </w:rPr>
-        <w:t>DX Call</w:t>
-      </w:r>
-      <w:r>
-        <w:rPr>
-          <w:rFonts w:ascii="Arial" w:hAnsi="Arial" w:cs="Arial"/>
-          <w:sz w:val="24"/>
-          <w:szCs w:val="24"/>
-        </w:rPr>
-        <w:t xml:space="preserve"> and generate</w:t>
-      </w:r>
-      <w:r>
-        <w:rPr>
-          <w:rFonts w:ascii="Arial" w:hAnsi="Arial" w:cs="Arial"/>
-          <w:sz w:val="24"/>
-          <w:szCs w:val="24"/>
-        </w:rPr>
-        <w:t xml:space="preserve"> appropriate standard messages, including signal report.</w:t>
+        <w:t xml:space="preserve">You have </w:t>
+      </w:r>
+      <w:r>
+        <w:rPr>
+          <w:rFonts w:ascii="Arial" w:hAnsi="Arial" w:cs="Arial"/>
+          <w:sz w:val="24"/>
+          <w:szCs w:val="24"/>
+        </w:rPr>
+        <w:t>three options for the 2D</w:t>
+      </w:r>
+      <w:r>
+        <w:rPr>
+          <w:rFonts w:ascii="Arial" w:hAnsi="Arial" w:cs="Arial"/>
+          <w:sz w:val="24"/>
+          <w:szCs w:val="24"/>
+        </w:rPr>
+        <w:t xml:space="preserve"> plot under the </w:t>
+      </w:r>
+      <w:proofErr w:type="gramStart"/>
+      <w:r>
+        <w:rPr>
+          <w:rFonts w:ascii="Arial" w:hAnsi="Arial" w:cs="Arial"/>
+          <w:sz w:val="24"/>
+          <w:szCs w:val="24"/>
+        </w:rPr>
+        <w:t>waterfall .</w:t>
+      </w:r>
+      <w:proofErr w:type="gramEnd"/>
+      <w:r>
+        <w:rPr>
+          <w:rFonts w:ascii="Arial" w:hAnsi="Arial" w:cs="Arial"/>
+          <w:sz w:val="24"/>
+          <w:szCs w:val="24"/>
+        </w:rPr>
+        <w:t xml:space="preserve">  Check </w:t>
+      </w:r>
+      <w:r>
+        <w:rPr>
+          <w:rFonts w:ascii="Arial" w:hAnsi="Arial" w:cs="Arial"/>
+          <w:b/>
+          <w:sz w:val="24"/>
+          <w:szCs w:val="24"/>
+        </w:rPr>
+        <w:t>Current</w:t>
+      </w:r>
+      <w:r>
+        <w:rPr>
+          <w:rFonts w:ascii="Arial" w:hAnsi="Arial" w:cs="Arial"/>
+          <w:sz w:val="24"/>
+          <w:szCs w:val="24"/>
+        </w:rPr>
+        <w:t xml:space="preserve"> to see the </w:t>
+      </w:r>
+      <w:r>
+        <w:rPr>
+          <w:rFonts w:ascii="Arial" w:hAnsi="Arial" w:cs="Arial"/>
+          <w:sz w:val="24"/>
+          <w:szCs w:val="24"/>
+        </w:rPr>
+        <w:t xml:space="preserve">spectrum </w:t>
+      </w:r>
+      <w:r>
+        <w:rPr>
+          <w:rFonts w:ascii="Arial" w:hAnsi="Arial" w:cs="Arial"/>
+          <w:sz w:val="24"/>
+          <w:szCs w:val="24"/>
+        </w:rPr>
+        <w:t>average</w:t>
+      </w:r>
+      <w:r>
+        <w:rPr>
+          <w:rFonts w:ascii="Arial" w:hAnsi="Arial" w:cs="Arial"/>
+          <w:sz w:val="24"/>
+          <w:szCs w:val="24"/>
+        </w:rPr>
+        <w:t>d</w:t>
+      </w:r>
+      <w:r>
+        <w:rPr>
+          <w:rFonts w:ascii="Arial" w:hAnsi="Arial" w:cs="Arial"/>
+          <w:sz w:val="24"/>
+          <w:szCs w:val="24"/>
+        </w:rPr>
+        <w:t xml:space="preserve"> over the most recent </w:t>
+      </w:r>
+      <w:r>
+        <w:rPr>
+          <w:rFonts w:ascii="Arial" w:hAnsi="Arial" w:cs="Arial"/>
+          <w:b/>
+          <w:sz w:val="24"/>
+          <w:szCs w:val="24"/>
+        </w:rPr>
+        <w:t xml:space="preserve">N </w:t>
+      </w:r>
+      <w:proofErr w:type="spellStart"/>
+      <w:r>
+        <w:rPr>
+          <w:rFonts w:ascii="Arial" w:hAnsi="Arial" w:cs="Arial"/>
+          <w:b/>
+          <w:sz w:val="24"/>
+          <w:szCs w:val="24"/>
+        </w:rPr>
+        <w:t>Avg</w:t>
+      </w:r>
+      <w:proofErr w:type="spellEnd"/>
+      <w:r>
+        <w:rPr>
+          <w:rFonts w:ascii="Arial" w:hAnsi="Arial" w:cs="Arial"/>
+          <w:b/>
+          <w:sz w:val="24"/>
+          <w:szCs w:val="24"/>
+        </w:rPr>
+        <w:t xml:space="preserve"> </w:t>
+      </w:r>
+      <w:r>
+        <w:rPr>
+          <w:rFonts w:ascii="Arial" w:hAnsi="Arial" w:cs="Arial"/>
+          <w:sz w:val="24"/>
+          <w:szCs w:val="24"/>
+        </w:rPr>
+        <w:t xml:space="preserve">FFTs.  Check </w:t>
+      </w:r>
+      <w:r>
+        <w:rPr>
+          <w:rFonts w:ascii="Arial" w:hAnsi="Arial" w:cs="Arial"/>
+          <w:b/>
+          <w:sz w:val="24"/>
+          <w:szCs w:val="24"/>
+        </w:rPr>
+        <w:t>Cumulative</w:t>
+      </w:r>
+      <w:r>
+        <w:rPr>
+          <w:rFonts w:ascii="Arial" w:hAnsi="Arial" w:cs="Arial"/>
+          <w:sz w:val="24"/>
+          <w:szCs w:val="24"/>
+        </w:rPr>
+        <w:t xml:space="preserve"> to see the spectrum averaged since start of the Rx interval.  Check </w:t>
+      </w:r>
+      <w:r>
+        <w:rPr>
+          <w:rFonts w:ascii="Arial" w:hAnsi="Arial" w:cs="Arial"/>
+          <w:b/>
+          <w:sz w:val="24"/>
+          <w:szCs w:val="24"/>
+        </w:rPr>
+        <w:t>JT9 Sync</w:t>
+      </w:r>
+      <w:r>
+        <w:rPr>
+          <w:rFonts w:ascii="Arial" w:hAnsi="Arial" w:cs="Arial"/>
+          <w:sz w:val="24"/>
+          <w:szCs w:val="24"/>
+        </w:rPr>
+        <w:t xml:space="preserve"> to see the program’s best attempt at identifying a valid JT9 </w:t>
+      </w:r>
+      <w:r>
+        <w:rPr>
+          <w:rFonts w:ascii="Arial" w:hAnsi="Arial" w:cs="Arial"/>
+          <w:sz w:val="24"/>
+          <w:szCs w:val="24"/>
+        </w:rPr>
+        <w:t xml:space="preserve">sync </w:t>
+      </w:r>
+      <w:r>
+        <w:rPr>
+          <w:rFonts w:ascii="Arial" w:hAnsi="Arial" w:cs="Arial"/>
+          <w:sz w:val="24"/>
+          <w:szCs w:val="24"/>
+        </w:rPr>
+        <w:t xml:space="preserve">signal in the selected </w:t>
+      </w:r>
+      <w:proofErr w:type="spellStart"/>
+      <w:r>
+        <w:rPr>
+          <w:rFonts w:ascii="Arial" w:hAnsi="Arial" w:cs="Arial"/>
+          <w:sz w:val="24"/>
+          <w:szCs w:val="24"/>
+        </w:rPr>
+        <w:t>submode</w:t>
+      </w:r>
+      <w:proofErr w:type="spellEnd"/>
+      <w:r>
+        <w:rPr>
+          <w:rFonts w:ascii="Arial" w:hAnsi="Arial" w:cs="Arial"/>
+          <w:sz w:val="24"/>
+          <w:szCs w:val="24"/>
+        </w:rPr>
+        <w:t xml:space="preserve">.  </w:t>
       </w:r>
     </w:p>
     <w:p>
@@ -1935,185 +2322,27 @@
           <w:sz w:val="24"/>
           <w:szCs w:val="24"/>
         </w:rPr>
-        <w:t xml:space="preserve">You have three options for the 2-d plot under the </w:t>
-      </w:r>
-      <w:proofErr w:type="gramStart"/>
-      <w:r>
-        <w:rPr>
-          <w:rFonts w:ascii="Arial" w:hAnsi="Arial" w:cs="Arial"/>
-          <w:sz w:val="24"/>
-          <w:szCs w:val="24"/>
-        </w:rPr>
-        <w:t>waterfall .</w:t>
-      </w:r>
-      <w:proofErr w:type="gramEnd"/>
-      <w:r>
-        <w:rPr>
-          <w:rFonts w:ascii="Arial" w:hAnsi="Arial" w:cs="Arial"/>
-          <w:sz w:val="24"/>
-          <w:szCs w:val="24"/>
-        </w:rPr>
-        <w:t xml:space="preserve">  Check </w:t>
-      </w:r>
-      <w:r>
-        <w:rPr>
-          <w:rFonts w:ascii="Arial" w:hAnsi="Arial" w:cs="Arial"/>
-          <w:b/>
-          <w:sz w:val="24"/>
-          <w:szCs w:val="24"/>
-        </w:rPr>
-        <w:t>Current</w:t>
-      </w:r>
-      <w:r>
-        <w:rPr>
-          <w:rFonts w:ascii="Arial" w:hAnsi="Arial" w:cs="Arial"/>
-          <w:sz w:val="24"/>
-          <w:szCs w:val="24"/>
-        </w:rPr>
-        <w:t xml:space="preserve"> to see the average spectrum over the most recent number </w:t>
-      </w:r>
-      <w:r>
-        <w:rPr>
-          <w:rFonts w:ascii="Arial" w:hAnsi="Arial" w:cs="Arial"/>
-          <w:b/>
-          <w:sz w:val="24"/>
-          <w:szCs w:val="24"/>
-        </w:rPr>
-        <w:t xml:space="preserve">N </w:t>
+        <w:t xml:space="preserve">WSJT-X requires that computer time information at transmitter and receiver should be accurate to within ± 2 seconds.  The recommended software for synchronization by internet is </w:t>
       </w:r>
       <w:proofErr w:type="spellStart"/>
       <w:r>
         <w:rPr>
           <w:rFonts w:ascii="Arial" w:hAnsi="Arial" w:cs="Arial"/>
-          <w:b/>
-          <w:sz w:val="24"/>
-          <w:szCs w:val="24"/>
-        </w:rPr>
-        <w:t>Avg</w:t>
+          <w:sz w:val="24"/>
+          <w:szCs w:val="24"/>
+        </w:rPr>
+        <w:t>Meinberg</w:t>
       </w:r>
       <w:proofErr w:type="spellEnd"/>
       <w:r>
         <w:rPr>
           <w:rFonts w:ascii="Arial" w:hAnsi="Arial" w:cs="Arial"/>
-          <w:b/>
-          <w:sz w:val="24"/>
-          <w:szCs w:val="24"/>
-        </w:rPr>
-        <w:t xml:space="preserve"> </w:t>
-      </w:r>
-      <w:r>
-        <w:rPr>
-          <w:rFonts w:ascii="Arial" w:hAnsi="Arial" w:cs="Arial"/>
-          <w:sz w:val="24"/>
-          <w:szCs w:val="24"/>
-        </w:rPr>
-        <w:t xml:space="preserve">of FFTs.  Check </w:t>
-      </w:r>
-      <w:r>
-        <w:rPr>
-          <w:rFonts w:ascii="Arial" w:hAnsi="Arial" w:cs="Arial"/>
-          <w:b/>
-          <w:sz w:val="24"/>
-          <w:szCs w:val="24"/>
-        </w:rPr>
-        <w:t>Cumulative</w:t>
-      </w:r>
-      <w:r>
-        <w:rPr>
-          <w:rFonts w:ascii="Arial" w:hAnsi="Arial" w:cs="Arial"/>
-          <w:sz w:val="24"/>
-          <w:szCs w:val="24"/>
-        </w:rPr>
-        <w:t xml:space="preserve"> to see the spectrum averaged since start of the Rx interval.  Check </w:t>
-      </w:r>
-      <w:r>
-        <w:rPr>
-          <w:rFonts w:ascii="Arial" w:hAnsi="Arial" w:cs="Arial"/>
-          <w:b/>
-          <w:sz w:val="24"/>
-          <w:szCs w:val="24"/>
-        </w:rPr>
-        <w:t>JT9 Sync</w:t>
-      </w:r>
-      <w:r>
-        <w:rPr>
-          <w:rFonts w:ascii="Arial" w:hAnsi="Arial" w:cs="Arial"/>
-          <w:sz w:val="24"/>
-          <w:szCs w:val="24"/>
-        </w:rPr>
-        <w:t xml:space="preserve"> to see the program’s best attempt at identifying the lowest-frequency tone of a valid JT9 signal in the selected </w:t>
-      </w:r>
-      <w:proofErr w:type="spellStart"/>
-      <w:r>
-        <w:rPr>
-          <w:rFonts w:ascii="Arial" w:hAnsi="Arial" w:cs="Arial"/>
-          <w:sz w:val="24"/>
-          <w:szCs w:val="24"/>
-        </w:rPr>
-        <w:t>submode</w:t>
-      </w:r>
-      <w:proofErr w:type="spellEnd"/>
-      <w:r>
-        <w:rPr>
-          <w:rFonts w:ascii="Arial" w:hAnsi="Arial" w:cs="Arial"/>
-          <w:sz w:val="24"/>
-          <w:szCs w:val="24"/>
-        </w:rPr>
-        <w:t xml:space="preserve">.  </w:t>
-      </w:r>
-    </w:p>
-    <w:p>
-      <w:pPr>
-        <w:pStyle w:val="ListParagraph"/>
-        <w:numPr>
-          <w:ilvl w:val="0"/>
-          <w:numId w:val="4"/>
-        </w:numPr>
-        <w:rPr>
-          <w:rFonts w:ascii="Arial" w:hAnsi="Arial" w:cs="Arial"/>
-          <w:b/>
-          <w:color w:val="000000"/>
-          <w:sz w:val="24"/>
-          <w:szCs w:val="24"/>
-        </w:rPr>
-      </w:pPr>
-      <w:r>
-        <w:rPr>
-          <w:rFonts w:ascii="Arial" w:hAnsi="Arial" w:cs="Arial"/>
-          <w:sz w:val="24"/>
-          <w:szCs w:val="24"/>
-        </w:rPr>
-        <w:t xml:space="preserve">WSJT-X requires that computer time information at </w:t>
-      </w:r>
-      <w:bookmarkStart w:id="0" w:name="_GoBack"/>
-      <w:bookmarkEnd w:id="0"/>
-      <w:r>
-        <w:rPr>
-          <w:rFonts w:ascii="Arial" w:hAnsi="Arial" w:cs="Arial"/>
-          <w:sz w:val="24"/>
-          <w:szCs w:val="24"/>
-        </w:rPr>
-        <w:t xml:space="preserve">transmitter and receiver should be accurate to within ± 2 seconds.  The recommended software for synchronization by internet is </w:t>
-      </w:r>
-      <w:proofErr w:type="spellStart"/>
-      <w:r>
-        <w:rPr>
-          <w:rFonts w:ascii="Arial" w:hAnsi="Arial" w:cs="Arial"/>
-          <w:sz w:val="24"/>
-          <w:szCs w:val="24"/>
-        </w:rPr>
-        <w:t>Meinberg</w:t>
-      </w:r>
-      <w:proofErr w:type="spellEnd"/>
-      <w:r>
-        <w:rPr>
-          <w:rFonts w:ascii="Arial" w:hAnsi="Arial" w:cs="Arial"/>
           <w:sz w:val="24"/>
           <w:szCs w:val="24"/>
         </w:rPr>
         <w:t xml:space="preserve"> NTP.  See </w:t>
       </w:r>
-      <w:hyperlink r:id="rId7" w:history="1">
+      <w:hyperlink r:id="rId9" w:history="1">
         <w:r>
           <w:rPr>
             <w:rStyle w:val="Hyperlink"/>
@@ -2131,6 +2360,30 @@
           <w:szCs w:val="24"/>
         </w:rPr>
         <w:t xml:space="preserve"> for detailed instructions.</w:t>
+      </w:r>
+    </w:p>
+    <w:p>
+      <w:pPr>
+        <w:pStyle w:val="ListParagraph"/>
+        <w:numPr>
+          <w:ilvl w:val="0"/>
+          <w:numId w:val="4"/>
+        </w:numPr>
+        <w:rPr>
+          <w:rFonts w:ascii="Arial" w:hAnsi="Arial" w:cs="Arial"/>
+          <w:b/>
+          <w:color w:val="000000"/>
+          <w:sz w:val="24"/>
+          <w:szCs w:val="24"/>
+        </w:rPr>
+      </w:pPr>
+      <w:r>
+        <w:rPr>
+          <w:rFonts w:ascii="Arial" w:hAnsi="Arial" w:cs="Arial"/>
+          <w:sz w:val="24"/>
+          <w:szCs w:val="24"/>
+        </w:rPr>
+        <w:t>JT9 is a weak signal mode.  In early test versions of WSJT-X, no particular effort has been put into the decoder’s handling of strong signals.</w:t>
       </w:r>
     </w:p>
     <w:p>

</xml_diff>

<commit_message>
Correct a scaling error in spec9.  Should improve decoding significantly!
</commit_message>
<xml_diff>
--- a/branches/wsjtx/WSJT-X_Quick_Start_Guide.docx
+++ b/branches/wsjtx/WSJT-X_Quick_Start_Guide.docx
@@ -106,7 +106,23 @@
           <w:sz w:val="24"/>
           <w:szCs w:val="24"/>
         </w:rPr>
-        <w:t>bands.  JT9 shares many characteristics with the popular modesJT65 and JT4.  All three are designed for making QSOs under</w:t>
+        <w:t>bands.  JT9 shares many characteristics with the popular modes</w:t>
+      </w:r>
+      <w:r>
+        <w:rPr>
+          <w:rFonts w:ascii="Arial" w:hAnsi="Arial" w:cs="Arial"/>
+          <w:sz w:val="24"/>
+          <w:szCs w:val="24"/>
+        </w:rPr>
+        <w:t xml:space="preserve"> </w:t>
+      </w:r>
+      <w:r>
+        <w:rPr>
+          <w:rFonts w:ascii="Arial" w:hAnsi="Arial" w:cs="Arial"/>
+          <w:sz w:val="24"/>
+          <w:szCs w:val="24"/>
+        </w:rPr>
+        <w:t>JT65 and JT4.  All three are designed for making QSOs under</w:t>
       </w:r>
       <w:r>
         <w:rPr>
@@ -388,23 +404,29 @@
         </w:rPr>
         <w:t xml:space="preserve">respectively.  </w:t>
       </w:r>
-      <w:proofErr w:type="spellStart"/>
-      <w:r>
-        <w:rPr>
-          <w:rFonts w:ascii="Arial" w:hAnsi="Arial" w:cs="Arial"/>
-          <w:sz w:val="24"/>
-          <w:szCs w:val="24"/>
-        </w:rPr>
-        <w:t>Submodes</w:t>
-      </w:r>
-      <w:proofErr w:type="spellEnd"/>
-      <w:r>
-        <w:rPr>
-          <w:rFonts w:ascii="Arial" w:hAnsi="Arial" w:cs="Arial"/>
-          <w:sz w:val="24"/>
-          <w:szCs w:val="24"/>
-        </w:rPr>
-        <w:t xml:space="preserve"> with </w:t>
+      <w:r>
+        <w:rPr>
+          <w:rFonts w:ascii="Arial" w:hAnsi="Arial" w:cs="Arial"/>
+          <w:sz w:val="24"/>
+          <w:szCs w:val="24"/>
+        </w:rPr>
+        <w:t>Sub</w:t>
+      </w:r>
+      <w:r>
+        <w:rPr>
+          <w:rFonts w:ascii="Arial" w:hAnsi="Arial" w:cs="Arial"/>
+          <w:sz w:val="24"/>
+          <w:szCs w:val="24"/>
+        </w:rPr>
+        <w:t>-</w:t>
+      </w:r>
+      <w:r>
+        <w:rPr>
+          <w:rFonts w:ascii="Arial" w:hAnsi="Arial" w:cs="Arial"/>
+          <w:sz w:val="24"/>
+          <w:szCs w:val="24"/>
+        </w:rPr>
+        <w:t xml:space="preserve">modes with </w:t>
       </w:r>
       <w:r>
         <w:rPr>
@@ -428,18 +450,24 @@
           <w:sz w:val="24"/>
           <w:szCs w:val="24"/>
         </w:rPr>
-        <w:t xml:space="preserve">sensitivity.  The slowest </w:t>
-      </w:r>
-      <w:proofErr w:type="spellStart"/>
-      <w:r>
-        <w:rPr>
-          <w:rFonts w:ascii="Arial" w:hAnsi="Arial" w:cs="Arial"/>
-          <w:sz w:val="24"/>
-          <w:szCs w:val="24"/>
-        </w:rPr>
-        <w:t>submode</w:t>
-      </w:r>
-      <w:proofErr w:type="spellEnd"/>
+        <w:t>sensitivity.  The slowest sub</w:t>
+      </w:r>
+      <w:r>
+        <w:rPr>
+          <w:rFonts w:ascii="Arial" w:hAnsi="Arial" w:cs="Arial"/>
+          <w:sz w:val="24"/>
+          <w:szCs w:val="24"/>
+        </w:rPr>
+        <w:t>-</w:t>
+      </w:r>
+      <w:r>
+        <w:rPr>
+          <w:rFonts w:ascii="Arial" w:hAnsi="Arial" w:cs="Arial"/>
+          <w:sz w:val="24"/>
+          <w:szCs w:val="24"/>
+        </w:rPr>
+        <w:t>mode</w:t>
+      </w:r>
       <w:r>
         <w:rPr>
           <w:rFonts w:ascii="Arial" w:hAnsi="Arial" w:cs="Arial"/>
@@ -1668,25 +1696,23 @@
           <w:sz w:val="24"/>
           <w:szCs w:val="24"/>
         </w:rPr>
-        <w:t xml:space="preserve">JT9 </w:t>
-      </w:r>
-      <w:proofErr w:type="spellStart"/>
-      <w:r>
-        <w:rPr>
-          <w:rFonts w:ascii="Arial" w:hAnsi="Arial" w:cs="Arial"/>
-          <w:sz w:val="24"/>
-          <w:szCs w:val="24"/>
-        </w:rPr>
-        <w:t>submode</w:t>
-      </w:r>
-      <w:proofErr w:type="spellEnd"/>
-      <w:r>
-        <w:rPr>
-          <w:rFonts w:ascii="Arial" w:hAnsi="Arial" w:cs="Arial"/>
-          <w:sz w:val="24"/>
-          <w:szCs w:val="24"/>
-        </w:rPr>
-        <w:t xml:space="preserve">, the </w:t>
+        <w:t>JT9 sub</w:t>
+      </w:r>
+      <w:r>
+        <w:rPr>
+          <w:rFonts w:ascii="Arial" w:hAnsi="Arial" w:cs="Arial"/>
+          <w:sz w:val="24"/>
+          <w:szCs w:val="24"/>
+        </w:rPr>
+        <w:t>-</w:t>
+      </w:r>
+      <w:r>
+        <w:rPr>
+          <w:rFonts w:ascii="Arial" w:hAnsi="Arial" w:cs="Arial"/>
+          <w:sz w:val="24"/>
+          <w:szCs w:val="24"/>
+        </w:rPr>
+        <w:t xml:space="preserve">mode, the </w:t>
       </w:r>
       <w:r>
         <w:rPr>
@@ -1767,25 +1793,25 @@
           <w:sz w:val="24"/>
           <w:szCs w:val="24"/>
         </w:rPr>
-        <w:t xml:space="preserve">the recommended audio frequency range is 1000–2000 Hz for </w:t>
-      </w:r>
-      <w:proofErr w:type="spellStart"/>
-      <w:r>
-        <w:rPr>
-          <w:rFonts w:ascii="Arial" w:hAnsi="Arial" w:cs="Arial"/>
-          <w:sz w:val="24"/>
-          <w:szCs w:val="24"/>
-        </w:rPr>
-        <w:t>submodes</w:t>
-      </w:r>
-      <w:proofErr w:type="spellEnd"/>
-      <w:r>
-        <w:rPr>
-          <w:rFonts w:ascii="Arial" w:hAnsi="Arial" w:cs="Arial"/>
-          <w:sz w:val="24"/>
-          <w:szCs w:val="24"/>
-        </w:rPr>
-        <w:t xml:space="preserve"> JT9-1 and JT9-2, 1000–1300 Hz f</w:t>
+        <w:t>the recommended audio frequency range is 1000–2000 Hz for sub</w:t>
+      </w:r>
+      <w:r>
+        <w:rPr>
+          <w:rFonts w:ascii="Arial" w:hAnsi="Arial" w:cs="Arial"/>
+          <w:sz w:val="24"/>
+          <w:szCs w:val="24"/>
+        </w:rPr>
+        <w:t>-</w:t>
+      </w:r>
+      <w:bookmarkStart w:id="0" w:name="_GoBack"/>
+      <w:bookmarkEnd w:id="0"/>
+      <w:r>
+        <w:rPr>
+          <w:rFonts w:ascii="Arial" w:hAnsi="Arial" w:cs="Arial"/>
+          <w:sz w:val="24"/>
+          <w:szCs w:val="24"/>
+        </w:rPr>
+        <w:t>modes JT9-1 and JT9-2, 1000–1300 Hz f</w:t>
       </w:r>
       <w:r>
         <w:rPr>
@@ -1920,15 +1946,23 @@
           <w:sz w:val="24"/>
           <w:szCs w:val="24"/>
         </w:rPr>
-        <w:t xml:space="preserve">Double-click </w:t>
-      </w:r>
-      <w:r>
-        <w:rPr>
-          <w:rFonts w:ascii="Arial" w:hAnsi="Arial" w:cs="Arial"/>
-          <w:sz w:val="24"/>
-          <w:szCs w:val="24"/>
-        </w:rPr>
-        <w:t>to set</w:t>
+        <w:t>Double-click</w:t>
+      </w:r>
+      <w:r>
+        <w:rPr>
+          <w:rFonts w:ascii="Arial" w:hAnsi="Arial" w:cs="Arial"/>
+          <w:sz w:val="24"/>
+          <w:szCs w:val="24"/>
+        </w:rPr>
+        <w:t xml:space="preserve">ing will </w:t>
+      </w:r>
+      <w:r>
+        <w:rPr>
+          <w:rFonts w:ascii="Arial" w:hAnsi="Arial" w:cs="Arial"/>
+          <w:sz w:val="24"/>
+          <w:szCs w:val="24"/>
+        </w:rPr>
+        <w:t>set</w:t>
       </w:r>
       <w:r>
         <w:rPr>
@@ -2013,8 +2047,6 @@
         </w:rPr>
         <w:t xml:space="preserve"> to a suitable</w:t>
       </w:r>
-      <w:bookmarkStart w:id="0" w:name="_GoBack"/>
-      <w:bookmarkEnd w:id="0"/>
       <w:r>
         <w:rPr>
           <w:rFonts w:ascii="Arial" w:hAnsi="Arial" w:cs="Arial"/>
@@ -2383,7 +2415,23 @@
           <w:sz w:val="24"/>
           <w:szCs w:val="24"/>
         </w:rPr>
-        <w:t>JT9 is a weak signal mode.  In early test versions of WSJT-X, no particular effort has been put into the decoder’s handling of strong signals.</w:t>
+        <w:t xml:space="preserve">JT9 is a weak signal mode.  In early test versions of WSJT-X, no particular effort has been put into </w:t>
+      </w:r>
+      <w:r>
+        <w:rPr>
+          <w:rFonts w:ascii="Arial" w:hAnsi="Arial" w:cs="Arial"/>
+          <w:sz w:val="24"/>
+          <w:szCs w:val="24"/>
+        </w:rPr>
+        <w:t xml:space="preserve">optimizing </w:t>
+      </w:r>
+      <w:r>
+        <w:rPr>
+          <w:rFonts w:ascii="Arial" w:hAnsi="Arial" w:cs="Arial"/>
+          <w:sz w:val="24"/>
+          <w:szCs w:val="24"/>
+        </w:rPr>
+        <w:t>the decoder’s handling of strong signals.</w:t>
       </w:r>
     </w:p>
     <w:p>
@@ -2456,7 +2504,78 @@
         <w:pStyle w:val="Default"/>
       </w:pPr>
       <w:r>
-        <w:t xml:space="preserve">JT9 is a mode designed for making QSOs at MF and LF.  The mode uses essentially the same 72-bit structured messages as JT65.  Error control coding(ECC) uses a strong convolutional code with constraint length K=32,rate r=1/2, and a zero tail, leading to an encoded message length of (72+31) × 2 = 206 information-carrying bits.  Modulation is 9-FSK: 8tones for data, one for synchronization.  Sixteen symbol intervals areused for synchronization, so a transmission requires a total of 207/3+ 16 = 85 channel symbols.  Symbol durations are approximately(TRperiod-8)/85, where </w:t>
+        <w:t>JT9 is a mode designed for making QSOs at MF and LF.  The mode uses essentially the same 72-bit structured messages as JT65.  Error control coding</w:t>
+      </w:r>
+      <w:r>
+        <w:t xml:space="preserve"> </w:t>
+      </w:r>
+      <w:r>
+        <w:t>(ECC) uses a strong convolutional code with constraint length K=32,</w:t>
+      </w:r>
+      <w:r>
+        <w:t xml:space="preserve"> </w:t>
+      </w:r>
+      <w:r>
+        <w:t>rate r=1/2, and a zero tail, leading to an encoded message length of (72+31) × 2 = 206 information-carrying bits.  Modulation is 9-FSK: 8</w:t>
+      </w:r>
+      <w:r>
+        <w:t xml:space="preserve"> </w:t>
+      </w:r>
+      <w:r>
+        <w:t xml:space="preserve">tones </w:t>
+      </w:r>
+      <w:r>
+        <w:t xml:space="preserve">are used </w:t>
+      </w:r>
+      <w:r>
+        <w:t>for data, one for synchronization.  Sixteen symbol intervals are</w:t>
+      </w:r>
+      <w:r>
+        <w:t xml:space="preserve"> </w:t>
+      </w:r>
+      <w:r>
+        <w:t>used for synchronization, so a tran</w:t>
+      </w:r>
+      <w:r>
+        <w:t xml:space="preserve">smission requires a total </w:t>
+      </w:r>
+      <w:proofErr w:type="gramStart"/>
+      <w:r>
+        <w:t>of  206</w:t>
+      </w:r>
+      <w:proofErr w:type="gramEnd"/>
+      <w:r>
+        <w:t xml:space="preserve"> </w:t>
+      </w:r>
+      <w:r>
+        <w:t>/</w:t>
+      </w:r>
+      <w:r>
+        <w:t xml:space="preserve"> </w:t>
+      </w:r>
+      <w:r>
+        <w:t>3</w:t>
+      </w:r>
+      <w:r>
+        <w:t xml:space="preserve"> </w:t>
+      </w:r>
+      <w:r>
+        <w:t xml:space="preserve">+ 16 = 85 </w:t>
+      </w:r>
+      <w:r>
+        <w:t xml:space="preserve">(rounded up) </w:t>
+      </w:r>
+      <w:r>
+        <w:t>channel symbols</w:t>
+      </w:r>
+      <w:r>
+        <w:t>.  Symbol durations are approximately</w:t>
+      </w:r>
+      <w:r>
+        <w:t xml:space="preserve"> </w:t>
+      </w:r>
+      <w:r>
+        <w:t>(</w:t>
       </w:r>
       <w:proofErr w:type="spellStart"/>
       <w:r>
@@ -2464,15 +2583,68 @@
       </w:r>
       <w:proofErr w:type="spellEnd"/>
       <w:r>
-        <w:t xml:space="preserve"> is the T/R sequence length in seconds.Exact symbol lengths are chosen so that </w:t>
+        <w:t xml:space="preserve"> </w:t>
+      </w:r>
+      <w:r>
+        <w:t>-</w:t>
+      </w:r>
+      <w:r>
+        <w:t xml:space="preserve"> </w:t>
+      </w:r>
+      <w:r>
+        <w:t>8)</w:t>
+      </w:r>
+      <w:r>
+        <w:t xml:space="preserve"> </w:t>
+      </w:r>
+      <w:r>
+        <w:t>/</w:t>
+      </w:r>
+      <w:r>
+        <w:t xml:space="preserve"> </w:t>
+      </w:r>
+      <w:r>
+        <w:t xml:space="preserve">85, where </w:t>
       </w:r>
       <w:proofErr w:type="spellStart"/>
       <w:r>
+        <w:t>TRperiod</w:t>
+      </w:r>
+      <w:proofErr w:type="spellEnd"/>
+      <w:r>
+        <w:t xml:space="preserve"> is the T/R sequence length in seconds.</w:t>
+      </w:r>
+      <w:r>
+        <w:t xml:space="preserve">  </w:t>
+      </w:r>
+      <w:r>
+        <w:t xml:space="preserve">Exact symbol lengths are chosen so that </w:t>
+      </w:r>
+      <w:proofErr w:type="spellStart"/>
+      <w:r>
         <w:t>nsps</w:t>
       </w:r>
       <w:proofErr w:type="spellEnd"/>
       <w:r>
-        <w:t xml:space="preserve">, the number of samplesper symbol (at 12000 samples per second) is a number with no primefactor greater than 7.  This choice makes for efficient FFTs.  Tonespacing of the 9-FSK modulation is </w:t>
+        <w:t>, the number of samples</w:t>
+      </w:r>
+      <w:r>
+        <w:t xml:space="preserve"> </w:t>
+      </w:r>
+      <w:r>
+        <w:t>per symbol (at 12000 samples per second) is a number with no prime</w:t>
+      </w:r>
+      <w:r>
+        <w:t xml:space="preserve"> </w:t>
+      </w:r>
+      <w:r>
+        <w:t>factor greater than 7.  This choice makes for efficient FFTs.  Tone</w:t>
+      </w:r>
+      <w:r>
+        <w:t xml:space="preserve"> </w:t>
+      </w:r>
+      <w:r>
+        <w:t xml:space="preserve">spacing of the 9-FSK modulation is </w:t>
       </w:r>
       <w:proofErr w:type="spellStart"/>
       <w:proofErr w:type="gramStart"/>
@@ -2480,12 +2652,27 @@
         <w:t>df</w:t>
       </w:r>
       <w:proofErr w:type="spellEnd"/>
+      <w:proofErr w:type="gramEnd"/>
+      <w:r>
+        <w:t xml:space="preserve"> </w:t>
+      </w:r>
       <w:r>
         <w:t>=</w:t>
       </w:r>
-      <w:proofErr w:type="gramEnd"/>
-      <w:r>
-        <w:t>1/</w:t>
+      <w:r>
+        <w:t xml:space="preserve"> </w:t>
+      </w:r>
+      <w:r>
+        <w:t>1</w:t>
+      </w:r>
+      <w:r>
+        <w:t xml:space="preserve"> </w:t>
+      </w:r>
+      <w:r>
+        <w:t>/</w:t>
+      </w:r>
+      <w:r>
+        <w:t xml:space="preserve"> </w:t>
       </w:r>
       <w:proofErr w:type="spellStart"/>
       <w:r>
@@ -2493,7 +2680,25 @@
       </w:r>
       <w:proofErr w:type="spellEnd"/>
       <w:r>
-        <w:t>=12000/</w:t>
+        <w:t xml:space="preserve"> </w:t>
+      </w:r>
+      <w:r>
+        <w:t>=</w:t>
+      </w:r>
+      <w:r>
+        <w:t xml:space="preserve"> </w:t>
+      </w:r>
+      <w:r>
+        <w:t>12000</w:t>
+      </w:r>
+      <w:r>
+        <w:t xml:space="preserve"> </w:t>
+      </w:r>
+      <w:r>
+        <w:t>/</w:t>
+      </w:r>
+      <w:r>
+        <w:t xml:space="preserve"> </w:t>
       </w:r>
       <w:proofErr w:type="spellStart"/>
       <w:r>
@@ -2501,15 +2706,16 @@
       </w:r>
       <w:proofErr w:type="spellEnd"/>
       <w:r>
-        <w:t xml:space="preserve">, equal to </w:t>
-      </w:r>
-      <w:proofErr w:type="spellStart"/>
-      <w:r>
-        <w:t>thekeying</w:t>
-      </w:r>
-      <w:proofErr w:type="spellEnd"/>
-      <w:r>
-        <w:t xml:space="preserve"> rate.  The total occupied bandwidth is 9*</w:t>
+        <w:t>, equal to the</w:t>
+      </w:r>
+      <w:r>
+        <w:t xml:space="preserve"> </w:t>
+      </w:r>
+      <w:r>
+        <w:t>keying rate.  Th</w:t>
+      </w:r>
+      <w:r>
+        <w:t xml:space="preserve">e total occupied bandwidth is 9 × </w:t>
       </w:r>
       <w:proofErr w:type="spellStart"/>
       <w:proofErr w:type="gramStart"/>
@@ -2519,15 +2725,13 @@
       <w:proofErr w:type="spellEnd"/>
       <w:proofErr w:type="gramEnd"/>
       <w:r>
-        <w:t xml:space="preserve">.  The </w:t>
-      </w:r>
-      <w:proofErr w:type="spellStart"/>
-      <w:r>
-        <w:t>generatedsignal</w:t>
-      </w:r>
-      <w:proofErr w:type="spellEnd"/>
-      <w:r>
-        <w:t xml:space="preserve"> has continuous phase</w:t>
+        <w:t>.  The generated</w:t>
+      </w:r>
+      <w:r>
+        <w:t xml:space="preserve"> </w:t>
+      </w:r>
+      <w:r>
+        <w:t>signal has continuous phase</w:t>
       </w:r>
       <w:r>
         <w:t xml:space="preserve"> and constant amplitude</w:t>
@@ -2546,7 +2750,13 @@
         <w:pStyle w:val="Default"/>
       </w:pPr>
       <w:r>
-        <w:t xml:space="preserve">Parameters of five JT9 sub-modes are summarized in the followingtable, along with </w:t>
+        <w:t>Parameters of five JT9 sub-modes are summarized in the following</w:t>
+      </w:r>
+      <w:r>
+        <w:t xml:space="preserve"> </w:t>
+      </w:r>
+      <w:r>
+        <w:t xml:space="preserve">table, along with </w:t>
       </w:r>
       <w:r>
         <w:t xml:space="preserve">approximate </w:t>

</xml_diff>

<commit_message>
Another try at scaling gthe red curve.
</commit_message>
<xml_diff>
--- a/branches/wsjtx/WSJT-X_Quick_Start_Guide.docx
+++ b/branches/wsjtx/WSJT-X_Quick_Start_Guide.docx
@@ -1803,8 +1803,6 @@
         </w:rPr>
         <w:t>-</w:t>
       </w:r>
-      <w:bookmarkStart w:id="0" w:name="_GoBack"/>
-      <w:bookmarkEnd w:id="0"/>
       <w:r>
         <w:rPr>
           <w:rFonts w:ascii="Arial" w:hAnsi="Arial" w:cs="Arial"/>
@@ -2391,8 +2389,26 @@
           <w:sz w:val="24"/>
           <w:szCs w:val="24"/>
         </w:rPr>
-        <w:t xml:space="preserve"> for detailed instructions.</w:t>
-      </w:r>
+        <w:t xml:space="preserve"> for </w:t>
+      </w:r>
+      <w:r>
+        <w:rPr>
+          <w:rFonts w:ascii="Arial" w:hAnsi="Arial" w:cs="Arial"/>
+          <w:sz w:val="24"/>
+          <w:szCs w:val="24"/>
+        </w:rPr>
+        <w:t xml:space="preserve">installation </w:t>
+      </w:r>
+      <w:r>
+        <w:rPr>
+          <w:rFonts w:ascii="Arial" w:hAnsi="Arial" w:cs="Arial"/>
+          <w:sz w:val="24"/>
+          <w:szCs w:val="24"/>
+        </w:rPr>
+        <w:t>instructions.</w:t>
+      </w:r>
+      <w:bookmarkStart w:id="0" w:name="_GoBack"/>
+      <w:bookmarkEnd w:id="0"/>
     </w:p>
     <w:p>
       <w:pPr>
@@ -2563,10 +2579,7 @@
         <w:t xml:space="preserve">+ 16 = 85 </w:t>
       </w:r>
       <w:r>
-        <w:t xml:space="preserve">(rounded up) </w:t>
-      </w:r>
-      <w:r>
-        <w:t>channel symbols</w:t>
+        <w:t>(rounded up) channel symbols</w:t>
       </w:r>
       <w:r>
         <w:t>.  Symbol durations are approximately</w:t>

</xml_diff>